<commit_message>
fixing bab 1 & bab 2
</commit_message>
<xml_diff>
--- a/documents/Laporan Skripsi Asep Maulana Ismail 0617124001.docx
+++ b/documents/Laporan Skripsi Asep Maulana Ismail 0617124001.docx
@@ -88,6 +88,7 @@
         <w:rPr>
           <w:b/>
           <w:i/>
+          <w:noProof/>
           <w:sz w:val="36"/>
           <w:szCs w:val="36"/>
         </w:rPr>
@@ -139,6 +140,7 @@
         <w:rPr>
           <w:b/>
           <w:i/>
+          <w:noProof/>
           <w:sz w:val="36"/>
           <w:szCs w:val="36"/>
         </w:rPr>
@@ -3209,17 +3211,7 @@
         <w:ind w:firstLine="547"/>
       </w:pPr>
       <w:r>
-        <w:t xml:space="preserve">Berkembangnya teknologi saat ini berdampak kepada derasnya arus informasi yang kita dapatkan, terutama melalui sosial media. Salah satu informasi yang mudah menyebar yaitu informasi mengenai sebuah hadits. Dengan berharap mendapatkan nilai ibadah, banyak yang menyebarkan kembali informasi hadits yang ia terima. Namun bila tidak diimbangi dengan ketelitian dalam memilih dan memilah hadits mana saja yang bersifat </w:t>
-      </w:r>
-      <w:r>
-        <w:rPr>
-          <w:i/>
-          <w:iCs/>
-        </w:rPr>
-        <w:t>sahih</w:t>
-      </w:r>
-      <w:r>
-        <w:t xml:space="preserve"> dan tidak, dapat beresiko kepada menyebarnya hadits palsu di masyarakat. </w:t>
+        <w:t xml:space="preserve">Mempelajari dan mengamalkan sebuah hadits sangatlah penting bagi seorang Muslim, karena hadits merupakan salah satu sumber hukum dalam kehidupan sehari-hari. Beberapa peneliti telah melakukan penelitian tentang penerapan hadits pada kehidupan manusia. Bahkan ada beberapa peneliti yang membandingkan buku hadits yang diterbitkan oleh ulama. Tujuannya adalah untuk mencari kebenaran hadits-hadits tersebut dan menerapkannya dalam kehidupan sehari-hari [2]. </w:t>
       </w:r>
     </w:p>
     <w:p>
@@ -3236,7 +3228,23 @@
         <w:ind w:firstLine="547"/>
       </w:pPr>
       <w:r>
-        <w:t xml:space="preserve">Mempelajari dan mengamalkan sebuah hadits sangatlah penting bagi seorang Muslim, karena hadits merupakan salah satu sumber hukum dalam kehidupan sehari-hari. Beberapa peneliti telah melakukan penelitian tentang penerapan hadits pada kehidupan manusia. Bahkan ada beberapa peneliti yang membandingkan buku hadits yang diterbitkan oleh ulama. Tujuannya adalah untuk mencari kebenaran hadits-hadits tersebut dan menerapkannya dalam kehidupan sehari-hari [2]. </w:t>
+        <w:t xml:space="preserve">Berkembangnya teknologi saat ini berdampak kepada derasnya arus informasi yang </w:t>
+      </w:r>
+      <w:r>
+        <w:t>di</w:t>
+      </w:r>
+      <w:r>
+        <w:t xml:space="preserve">dapatkan, terutama melalui sosial media. Salah satu informasi yang mudah menyebar yaitu informasi mengenai sebuah hadits. Dengan berharap mendapatkan nilai ibadah, banyak yang menyebarkan kembali informasi hadits yang ia terima. Namun bila tidak diimbangi dengan ketelitian dalam memilih dan memilah hadits mana saja yang bersifat </w:t>
+      </w:r>
+      <w:r>
+        <w:rPr>
+          <w:i/>
+          <w:iCs/>
+        </w:rPr>
+        <w:t>sahih</w:t>
+      </w:r>
+      <w:r>
+        <w:t xml:space="preserve"> dan tidak, dapat beresiko kepada menyebarnya hadits palsu di masyarakat. </w:t>
       </w:r>
     </w:p>
     <w:p>
@@ -3253,13 +3261,25 @@
         <w:ind w:firstLine="547"/>
       </w:pPr>
       <w:r>
-        <w:t>Studi tentang hadits ini telah dilakukan oleh para peneliti secara konvensional dengan membandingkan satu hadits dengan yang lain, atau bahkan perbandingan silang antara hadits yang ada [3]. Penelitian pun dilakukan untuk meneliti perbedaan antara Al-Qur</w:t>
-      </w:r>
-      <w:r>
-        <w:t>’</w:t>
-      </w:r>
-      <w:r>
-        <w:t xml:space="preserve">an dan hadits [4]. </w:t>
+        <w:t>Studi tentang hadits ini telah dilakukan oleh para peneliti secara konvensional dengan membandingkan satu hadits dengan yang lain</w:t>
+      </w:r>
+      <w:r>
+        <w:t xml:space="preserve"> [3]. Penelitian</w:t>
+      </w:r>
+      <w:r>
+        <w:t xml:space="preserve"> menggunakan literatur tentang hadits</w:t>
+      </w:r>
+      <w:r>
+        <w:t xml:space="preserve">, </w:t>
+      </w:r>
+      <w:r>
+        <w:t xml:space="preserve">dengan menerapkan metode sosiologis untuk memeriksa penyebaran dari sebuah hadits dan untuk mendokumentasikan apa yang membuat suatu hadits lebih menonjol di masanya </w:t>
+      </w:r>
+      <w:r>
+        <w:t>[4]</w:t>
+      </w:r>
+      <w:r>
+        <w:t xml:space="preserve">. </w:t>
       </w:r>
     </w:p>
     <w:p>
@@ -3276,17 +3296,76 @@
         <w:ind w:firstLine="547"/>
       </w:pPr>
       <w:r>
-        <w:t xml:space="preserve">Mengklasifikasikan sebuah hadits sangatlah penting untuk mengetahui tingkat hadits apakah itu hadis yang </w:t>
+        <w:t>Pada penelitian sebelumnya yang dilakukan oleh Agung B. Prasetijo</w:t>
+      </w:r>
+      <w:r>
+        <w:t xml:space="preserve"> pada  tahun 2017</w:t>
+      </w:r>
+      <w:r>
+        <w:t xml:space="preserve"> yang berjudul “</w:t>
       </w:r>
       <w:r>
         <w:rPr>
           <w:i/>
           <w:iCs/>
         </w:rPr>
-        <w:t>sahih</w:t>
-      </w:r>
-      <w:r>
-        <w:t xml:space="preserve"> atau tidak. Penelitian yang dilakukan dengang menggunakan literatur tentang hadits telah dilakukan dengan menerapkan metode sosiologis untuk memeriksa penyebaran dari sebuah hadits dan untuk mendokumentasikan apa yang membuat suatu hadits lebih menonjol di masanya [5]. </w:t>
+        <w:t>Hoax Detection System on Indonesian News Sites Based on Text Classification using SVM dan SGD</w:t>
+      </w:r>
+      <w:r>
+        <w:t xml:space="preserve">” menyebutkan bahwa </w:t>
+      </w:r>
+      <w:r>
+        <w:rPr>
+          <w:i/>
+          <w:iCs/>
+        </w:rPr>
+        <w:t>Support Vector Machine</w:t>
+      </w:r>
+      <w:r>
+        <w:t xml:space="preserve"> atau SVM merupakan salah satu algoritma </w:t>
+      </w:r>
+      <w:r>
+        <w:rPr>
+          <w:i/>
+          <w:iCs/>
+        </w:rPr>
+        <w:t>supervised learning</w:t>
+      </w:r>
+      <w:r>
+        <w:t xml:space="preserve"> yang baik digunakan untuk klasifikasi sebuah teks yang memiliki dimensi </w:t>
+      </w:r>
+      <w:r>
+        <w:rPr>
+          <w:i/>
+          <w:iCs/>
+        </w:rPr>
+        <w:t>input</w:t>
+      </w:r>
+      <w:r>
+        <w:t xml:space="preserve"> yang b</w:t>
+      </w:r>
+      <w:r>
+        <w:t>anyak</w:t>
+      </w:r>
+      <w:r>
+        <w:t xml:space="preserve">. </w:t>
+      </w:r>
+      <w:r>
+        <w:t xml:space="preserve">Dari 200 data uji yang digunakan </w:t>
+      </w:r>
+      <w:r>
+        <w:lastRenderedPageBreak/>
+        <w:t xml:space="preserve">dalam penelitian tersebut yang terdiri dari 100 berita hoax dan 100 berita asli, SGD mendeteksi 48 berita hoax sebagai berita asli, sedangkan SVM mendeteksi 38 berita hoax sebagai berita asli [5]. Ini berarti metode SVM memiliki </w:t>
+      </w:r>
+      <w:r>
+        <w:rPr>
+          <w:i/>
+          <w:iCs/>
+        </w:rPr>
+        <w:t>error-rate</w:t>
+      </w:r>
+      <w:r>
+        <w:t xml:space="preserve"> yang lebih kecil dibandingkan dengan SGD.</w:t>
       </w:r>
     </w:p>
     <w:p>
@@ -3303,58 +3382,50 @@
         <w:ind w:firstLine="547"/>
       </w:pPr>
       <w:r>
-        <w:lastRenderedPageBreak/>
-        <w:t>Pada penelitian sebelumnya yang dilakukan oleh Agung B. Prasetijo yang berjudul “</w:t>
+        <w:t xml:space="preserve">Adapun </w:t>
+      </w:r>
+      <w:r>
+        <w:t xml:space="preserve">penelitian </w:t>
+      </w:r>
+      <w:r>
+        <w:t xml:space="preserve">lain yang </w:t>
+      </w:r>
+      <w:r>
+        <w:t xml:space="preserve">dilakukan oleh Ina Najiyah </w:t>
+      </w:r>
+      <w:r>
+        <w:t xml:space="preserve">pada tahun 2017 </w:t>
+      </w:r>
+      <w:r>
+        <w:t>yang berjudul “</w:t>
       </w:r>
       <w:r>
         <w:rPr>
           <w:i/>
           <w:iCs/>
         </w:rPr>
-        <w:t>Hoax Detection System on Indonesian News Sites Based on Text Classification using SVM dan SGD</w:t>
-      </w:r>
-      <w:r>
-        <w:t xml:space="preserve">” menyebutkan bahwa </w:t>
-      </w:r>
-      <w:r>
-        <w:rPr>
-          <w:i/>
-          <w:iCs/>
-        </w:rPr>
-        <w:t>Support Vector Machine</w:t>
-      </w:r>
-      <w:r>
-        <w:t xml:space="preserve"> atau SVM merupakan salah satu algoritma </w:t>
-      </w:r>
-      <w:r>
-        <w:rPr>
-          <w:i/>
-          <w:iCs/>
-        </w:rPr>
-        <w:t>supervised learning</w:t>
-      </w:r>
-      <w:r>
-        <w:t xml:space="preserve"> yang baik digunakan untuk klasifikasi sebuah teks yang memiliki dimensi </w:t>
-      </w:r>
-      <w:r>
-        <w:rPr>
-          <w:i/>
-          <w:iCs/>
-        </w:rPr>
-        <w:t>input</w:t>
-      </w:r>
-      <w:r>
-        <w:t xml:space="preserve"> yang banyak [6]. Sedangkan pada penelitian lain juga pernah dilakukan oleh Ina Najiyah yang berjudul “</w:t>
-      </w:r>
-      <w:r>
-        <w:rPr>
-          <w:i/>
-          <w:iCs/>
-        </w:rPr>
         <w:t>Hadith Degree Classification for Shahih Hadith Identification Web Based</w:t>
       </w:r>
       <w:r>
-        <w:t>” memperkuat permasalahan yang sudah diutarakan diatas merupakan permasalahan yang harus dan mampu dipecahkan oleh teknologi.</w:t>
+        <w:t>”</w:t>
+      </w:r>
+      <w:r>
+        <w:t>,</w:t>
+      </w:r>
+      <w:r>
+        <w:t xml:space="preserve"> memperkuat permasalahan yang sudah diutarakan diatas </w:t>
+      </w:r>
+      <w:r>
+        <w:t xml:space="preserve">bahwa </w:t>
+      </w:r>
+      <w:r>
+        <w:t xml:space="preserve">permasalahan </w:t>
+      </w:r>
+      <w:r>
+        <w:t xml:space="preserve">tersebut </w:t>
+      </w:r>
+      <w:r>
+        <w:t>yang harus dan mampu dipecahkan oleh teknologi.</w:t>
       </w:r>
     </w:p>
     <w:p>
@@ -3374,7 +3445,16 @@
         </w:rPr>
       </w:pPr>
       <w:r>
-        <w:t xml:space="preserve">Berdasarkan permasalahan dan penelitian terkait diatas maka penulis menyusun laporan </w:t>
+        <w:t xml:space="preserve">Berdasarkan </w:t>
+      </w:r>
+      <w:r>
+        <w:t>hal tersebut</w:t>
+      </w:r>
+      <w:r>
+        <w:t xml:space="preserve"> maka </w:t>
+      </w:r>
+      <w:r>
+        <w:t xml:space="preserve">dilakukan </w:t>
       </w:r>
       <w:r>
         <w:t xml:space="preserve">penelitian </w:t>
@@ -3674,7 +3754,49 @@
         </w:rPr>
       </w:pPr>
       <w:r>
-        <w:t xml:space="preserve">Klasifikasi hadits terbagi menjadi dua, yaitu hadits palsu dan bukan hadits palsu. </w:t>
+        <w:t>Klasif</w:t>
+      </w:r>
+      <w:r>
+        <w:t>ikasi hadits terbagi menjadi tiga</w:t>
+      </w:r>
+      <w:r>
+        <w:t>, yaitu hadits</w:t>
+      </w:r>
+      <w:r>
+        <w:t xml:space="preserve"> </w:t>
+      </w:r>
+      <w:r>
+        <w:rPr>
+          <w:i/>
+          <w:iCs/>
+        </w:rPr>
+        <w:t>shahih</w:t>
+      </w:r>
+      <w:r>
+        <w:t xml:space="preserve">, </w:t>
+      </w:r>
+      <w:r>
+        <w:rPr>
+          <w:i/>
+          <w:iCs/>
+        </w:rPr>
+        <w:t>dhaif</w:t>
+      </w:r>
+      <w:r>
+        <w:t xml:space="preserve">, dan </w:t>
+      </w:r>
+      <w:r>
+        <w:rPr>
+          <w:i/>
+          <w:iCs/>
+        </w:rPr>
+        <w:t>maudhu</w:t>
+      </w:r>
+      <w:r>
+        <w:t xml:space="preserve"> (palsu)</w:t>
+      </w:r>
+      <w:r>
+        <w:t xml:space="preserve">. </w:t>
       </w:r>
     </w:p>
     <w:p>
@@ -3697,83 +3819,13 @@
         </w:rPr>
       </w:pPr>
       <w:r>
-        <w:t>Data hadits asli menggunakan hadits-hadits yang diambil dari buku hadits dan internet, sedangkan hadits palsu menggunakan hadits-hadits yang diambil dari internet dan sosial media.</w:t>
-      </w:r>
-    </w:p>
-    <w:p>
-      <w:pPr>
-        <w:pStyle w:val="normal0"/>
-        <w:numPr>
-          <w:ilvl w:val="0"/>
-          <w:numId w:val="13"/>
-        </w:numPr>
-        <w:pBdr>
-          <w:top w:val="nil"/>
-          <w:left w:val="nil"/>
-          <w:bottom w:val="nil"/>
-          <w:right w:val="nil"/>
-          <w:between w:val="nil"/>
-        </w:pBdr>
-        <w:spacing w:after="0"/>
-        <w:rPr>
-          <w:color w:val="000000"/>
-        </w:rPr>
-      </w:pPr>
-      <w:r>
-        <w:t xml:space="preserve">Validasi hadits dilakukan berdasarkan keterangan di buku, </w:t>
-      </w:r>
-      <w:r>
-        <w:rPr>
-          <w:i/>
-          <w:iCs/>
-        </w:rPr>
-        <w:t>internet</w:t>
-      </w:r>
-      <w:r>
-        <w:t xml:space="preserve"> dan juga dilakukan validasi secara manual oleh orang yang memiliki pengetahuan tentang ilmu hadits.</w:t>
-      </w:r>
-    </w:p>
-    <w:p>
-      <w:pPr>
-        <w:pStyle w:val="normal0"/>
-        <w:numPr>
-          <w:ilvl w:val="0"/>
-          <w:numId w:val="13"/>
-        </w:numPr>
-        <w:pBdr>
-          <w:top w:val="nil"/>
-          <w:left w:val="nil"/>
-          <w:bottom w:val="nil"/>
-          <w:right w:val="nil"/>
-          <w:between w:val="nil"/>
-        </w:pBdr>
-        <w:spacing w:after="0"/>
-        <w:rPr>
-          <w:color w:val="000000"/>
-        </w:rPr>
-      </w:pPr>
-      <w:r>
-        <w:t xml:space="preserve">Dalam menentukan rasio yang tepat antara </w:t>
-      </w:r>
-      <w:r>
-        <w:rPr>
-          <w:i/>
-          <w:iCs/>
-        </w:rPr>
-        <w:t>data training</w:t>
-      </w:r>
-      <w:r>
-        <w:t xml:space="preserve"> dan </w:t>
-      </w:r>
-      <w:r>
-        <w:rPr>
-          <w:i/>
-          <w:iCs/>
-        </w:rPr>
-        <w:t>data test</w:t>
-      </w:r>
-      <w:r>
-        <w:t>, percobaan akan dilakukan menggunakan rasio 70:30, 75:25, dan 80:20</w:t>
+        <w:t>Data hadits asli menggunakan hadits-hadits yang diambil dari</w:t>
+      </w:r>
+      <w:r>
+        <w:t xml:space="preserve"> kitab hadits baik berupa fisik maupun digital</w:t>
+      </w:r>
+      <w:r>
+        <w:t>, sedangkan hadits palsu menggunakan hadits-hadits yang diambil dari internet dan sosial media.</w:t>
       </w:r>
     </w:p>
     <w:p>
@@ -3873,7 +3925,7 @@
         <w:pStyle w:val="TASub111"/>
       </w:pPr>
       <w:r>
-        <w:t>Analisis dan Perancangan</w:t>
+        <w:t>Pengumpulan Data</w:t>
       </w:r>
     </w:p>
     <w:p>
@@ -3924,10 +3976,10 @@
         <w:t xml:space="preserve"> untuk hadits asli</w:t>
       </w:r>
       <w:r>
-        <w:t xml:space="preserve"> dan hadits palsu. Dan juga penulis akan mengklarifikasi validitas hadits tersebut kepada orang yang kompeten di bidang hadits.</w:t>
-      </w:r>
-      <w:r>
-        <w:t xml:space="preserve"> Setelah semua hadits yang dikumpulkan, maka akan dibuat </w:t>
+        <w:t xml:space="preserve"> dan hadits palsu..</w:t>
+      </w:r>
+      <w:r>
+        <w:t xml:space="preserve"> Setelah semua hadits dikumpulkan, maka akan dibuat </w:t>
       </w:r>
       <w:r>
         <w:rPr>
@@ -4199,248 +4251,7 @@
     </w:p>
     <w:p>
       <w:pPr>
-        <w:rPr>
-          <w:b/>
-          <w:bCs/>
-        </w:rPr>
-      </w:pPr>
-      <w:r>
-        <w:rPr>
-          <w:b/>
-          <w:bCs/>
-        </w:rPr>
-        <w:t xml:space="preserve">BAB </w:t>
-      </w:r>
-      <w:r>
-        <w:rPr>
-          <w:b/>
-          <w:bCs/>
-        </w:rPr>
-        <w:t>III</w:t>
-      </w:r>
-      <w:r>
-        <w:rPr>
-          <w:b/>
-          <w:bCs/>
-        </w:rPr>
-        <w:t xml:space="preserve"> ANALISIS </w:t>
-      </w:r>
-      <w:r>
-        <w:rPr>
-          <w:b/>
-          <w:bCs/>
-        </w:rPr>
-        <w:t>DAN PERANCANGAN</w:t>
-      </w:r>
-    </w:p>
-    <w:p>
-      <w:pPr>
-        <w:pStyle w:val="NormalWeb"/>
-        <w:spacing w:before="200" w:beforeAutospacing="0" w:after="200" w:afterAutospacing="0" w:line="360" w:lineRule="auto"/>
-        <w:jc w:val="both"/>
-        <w:rPr>
-          <w:rFonts w:asciiTheme="majorBidi" w:hAnsiTheme="majorBidi" w:cstheme="majorBidi"/>
-        </w:rPr>
-      </w:pPr>
-      <w:r>
-        <w:rPr>
-          <w:rFonts w:asciiTheme="majorBidi" w:hAnsiTheme="majorBidi" w:cstheme="majorBidi"/>
-        </w:rPr>
-        <w:t>Bab ini membahas mengenai</w:t>
-      </w:r>
-      <w:r>
-        <w:rPr>
-          <w:rFonts w:asciiTheme="majorBidi" w:hAnsiTheme="majorBidi" w:cstheme="majorBidi"/>
-        </w:rPr>
-        <w:t xml:space="preserve"> pengumpulan data hadits, pengelompokan data antara hadits palus dan hadits asli secara manual, dan perancangan bagaimana program akan dibuat.</w:t>
-      </w:r>
-    </w:p>
-    <w:p>
-      <w:pPr>
-        <w:rPr>
-          <w:b/>
-          <w:bCs/>
-        </w:rPr>
-      </w:pPr>
-      <w:r>
-        <w:rPr>
-          <w:b/>
-          <w:bCs/>
-        </w:rPr>
-        <w:t xml:space="preserve">BAB </w:t>
-      </w:r>
-      <w:r>
-        <w:rPr>
-          <w:b/>
-          <w:bCs/>
-        </w:rPr>
-        <w:t>I</w:t>
-      </w:r>
-      <w:r>
-        <w:rPr>
-          <w:b/>
-          <w:bCs/>
-        </w:rPr>
-        <w:t xml:space="preserve">V </w:t>
-      </w:r>
-      <w:r>
-        <w:rPr>
-          <w:b/>
-          <w:bCs/>
-        </w:rPr>
-        <w:t>IMPLEMENTASI</w:t>
-      </w:r>
-    </w:p>
-    <w:p>
-      <w:pPr>
-        <w:pStyle w:val="NormalWeb"/>
-        <w:spacing w:before="200" w:beforeAutospacing="0" w:after="200" w:afterAutospacing="0" w:line="360" w:lineRule="auto"/>
-        <w:jc w:val="both"/>
-        <w:rPr>
-          <w:rFonts w:asciiTheme="majorBidi" w:hAnsiTheme="majorBidi" w:cstheme="majorBidi"/>
-        </w:rPr>
-      </w:pPr>
-      <w:r>
-        <w:rPr>
-          <w:rFonts w:asciiTheme="majorBidi" w:hAnsiTheme="majorBidi" w:cstheme="majorBidi"/>
-        </w:rPr>
-        <w:lastRenderedPageBreak/>
-        <w:t xml:space="preserve">Bab ini membahas mengenai implementasi </w:t>
-      </w:r>
-      <w:r>
-        <w:rPr>
-          <w:rFonts w:asciiTheme="majorBidi" w:hAnsiTheme="majorBidi" w:cstheme="majorBidi"/>
-        </w:rPr>
-        <w:t>dari penelitian yaitu penerapan algoritma SVM ke dalam sebuah program</w:t>
-      </w:r>
-      <w:r>
-        <w:rPr>
-          <w:rFonts w:asciiTheme="majorBidi" w:hAnsiTheme="majorBidi" w:cstheme="majorBidi"/>
-        </w:rPr>
-        <w:t>.</w:t>
-      </w:r>
-    </w:p>
-    <w:p>
-      <w:pPr>
-        <w:rPr>
-          <w:b/>
-          <w:bCs/>
-        </w:rPr>
-      </w:pPr>
-      <w:r>
-        <w:rPr>
-          <w:b/>
-          <w:bCs/>
-        </w:rPr>
-        <w:t>BAB V</w:t>
-      </w:r>
-      <w:r>
-        <w:rPr>
-          <w:b/>
-          <w:bCs/>
-        </w:rPr>
-        <w:t xml:space="preserve"> PENGUJIAN</w:t>
-      </w:r>
-    </w:p>
-    <w:p>
-      <w:pPr>
-        <w:pStyle w:val="NormalWeb"/>
-        <w:spacing w:before="200" w:beforeAutospacing="0" w:after="200" w:afterAutospacing="0" w:line="360" w:lineRule="auto"/>
-        <w:jc w:val="both"/>
-        <w:rPr>
-          <w:rFonts w:asciiTheme="majorBidi" w:hAnsiTheme="majorBidi" w:cstheme="majorBidi"/>
-        </w:rPr>
-      </w:pPr>
-      <w:r>
-        <w:rPr>
-          <w:rFonts w:asciiTheme="majorBidi" w:hAnsiTheme="majorBidi" w:cstheme="majorBidi"/>
-        </w:rPr>
-        <w:t>Bab ini membahas mengenai</w:t>
-      </w:r>
-      <w:r>
-        <w:rPr>
-          <w:rFonts w:asciiTheme="majorBidi" w:hAnsiTheme="majorBidi" w:cstheme="majorBidi"/>
-        </w:rPr>
-        <w:t xml:space="preserve"> pengujian untuk mengukur tingkat akurasi dari program yang telah dibuat.</w:t>
-      </w:r>
-    </w:p>
-    <w:p>
-      <w:pPr>
-        <w:rPr>
-          <w:b/>
-          <w:bCs/>
-        </w:rPr>
-      </w:pPr>
-      <w:r>
-        <w:rPr>
-          <w:b/>
-          <w:bCs/>
-        </w:rPr>
-        <w:t>BAB VI PENUTUP</w:t>
-      </w:r>
-    </w:p>
-    <w:p>
-      <w:pPr>
-        <w:pStyle w:val="NormalWeb"/>
-        <w:spacing w:before="200" w:beforeAutospacing="0" w:after="200" w:afterAutospacing="0" w:line="360" w:lineRule="auto"/>
-        <w:jc w:val="both"/>
-        <w:rPr>
-          <w:rFonts w:asciiTheme="majorBidi" w:hAnsiTheme="majorBidi" w:cstheme="majorBidi"/>
-        </w:rPr>
-      </w:pPr>
-      <w:r>
-        <w:rPr>
-          <w:rFonts w:asciiTheme="majorBidi" w:hAnsiTheme="majorBidi" w:cstheme="majorBidi"/>
-        </w:rPr>
-        <w:t xml:space="preserve">Bab ini berisi mengenai kesimpulan yang didapat dari </w:t>
-      </w:r>
-      <w:r>
-        <w:rPr>
-          <w:rFonts w:asciiTheme="majorBidi" w:hAnsiTheme="majorBidi" w:cstheme="majorBidi"/>
-        </w:rPr>
-        <w:t>penelitian ini,</w:t>
-      </w:r>
-      <w:r>
-        <w:rPr>
-          <w:rFonts w:asciiTheme="majorBidi" w:hAnsiTheme="majorBidi" w:cstheme="majorBidi"/>
-        </w:rPr>
-        <w:t xml:space="preserve"> serta saran – saran yang berkaitan dengan </w:t>
-      </w:r>
-      <w:r>
-        <w:rPr>
-          <w:rFonts w:asciiTheme="majorBidi" w:hAnsiTheme="majorBidi" w:cstheme="majorBidi"/>
-        </w:rPr>
-        <w:t xml:space="preserve">penelitian </w:t>
-      </w:r>
-      <w:r>
-        <w:rPr>
-          <w:rFonts w:asciiTheme="majorBidi" w:hAnsiTheme="majorBidi" w:cstheme="majorBidi"/>
-        </w:rPr>
-        <w:t>di masa akan datang yang diperlukan dalam mendapatkan hasil yang lebih baik.</w:t>
-      </w:r>
-    </w:p>
-    <w:p>
-      <w:pPr>
         <w:pStyle w:val="normal0"/>
-        <w:ind w:left="720"/>
-      </w:pPr>
-    </w:p>
-    <w:p>
-      <w:pPr>
-        <w:pStyle w:val="normal0"/>
-        <w:ind w:left="567"/>
-      </w:pPr>
-    </w:p>
-    <w:p>
-      <w:pPr>
-        <w:pStyle w:val="normal0"/>
-        <w:ind w:left="567"/>
-      </w:pPr>
-    </w:p>
-    <w:p>
-      <w:pPr>
-        <w:pStyle w:val="normal0"/>
-        <w:ind w:left="567"/>
       </w:pPr>
     </w:p>
     <w:p>
@@ -4525,7 +4336,13 @@
         <w:ind w:firstLine="567"/>
       </w:pPr>
       <w:r>
-        <w:t>Al-Qur'an dan Hadits merupakan inti inti dari ajaran Islam. Sunnah memainkan peran penting dalam pengembangan seluruh kehidupan manusia dan peradaban [10]. Hadits merupakan segala sesuatu yang berasal dari Nabi SAW baik itu berupa perbuatan, ucapan, persetujuan yang menjadi dasar pengambilan hukum dalam Islam [1].</w:t>
+        <w:t xml:space="preserve">Al-Qur'an dan Hadits merupakan inti inti dari ajaran Islam. Sunnah memainkan peran penting dalam pengembangan seluruh kehidupan manusia dan peradaban </w:t>
+      </w:r>
+      <w:r>
+        <w:t>[9]</w:t>
+      </w:r>
+      <w:r>
+        <w:t>. Hadits merupakan segala sesuatu yang berasal dari Nabi SAW baik itu berupa perbuatan, ucapan, persetujuan yang menjadi dasar pengambilan hukum dalam Islam [1].</w:t>
       </w:r>
     </w:p>
     <w:p>
@@ -4770,7 +4587,13 @@
         <w:t>Learning</w:t>
       </w:r>
       <w:r>
-        <w:t>. Dari masing-masing teknik tersebut terdapat berbagai macam metode yang dapat digunakan yang telah diusulkan oleh para pakar AI. Masing-masing metode memiliki kelebihan dan kekurangan. Sebuah metode yang bekerja sangat baik untuk permasalahan A belum tentu dapat digunakan untuk permasalahan B. Dengan kata lain, penggunaan metode ini sangat bergantung kepada permasalahan apa yang sedang terjadi [7].</w:t>
+        <w:t xml:space="preserve">. Dari masing-masing teknik tersebut terdapat berbagai macam metode yang dapat digunakan yang telah diusulkan oleh para pakar AI. Masing-masing metode memiliki kelebihan dan kekurangan. Sebuah metode yang bekerja sangat baik untuk permasalahan A belum tentu dapat digunakan untuk permasalahan B. Dengan kata lain, penggunaan metode ini sangat bergantung kepada permasalahan apa yang sedang terjadi </w:t>
+      </w:r>
+      <w:r>
+        <w:t>[6]</w:t>
+      </w:r>
+      <w:r>
+        <w:t>.</w:t>
       </w:r>
     </w:p>
     <w:p>
@@ -4847,7 +4670,13 @@
         <w:t>past experiences</w:t>
       </w:r>
       <w:r>
-        <w:t xml:space="preserve"> [8].</w:t>
+        <w:t xml:space="preserve"> </w:t>
+      </w:r>
+      <w:r>
+        <w:t>[7]</w:t>
+      </w:r>
+      <w:r>
+        <w:t>.</w:t>
       </w:r>
     </w:p>
     <w:p>
@@ -4900,7 +4729,19 @@
         <w:rPr>
           <w:color w:val="000000"/>
         </w:rPr>
-        <w:t>) sebagaimana manusia mempelajari sesuatu [8].</w:t>
+        <w:t xml:space="preserve">) sebagaimana manusia mempelajari sesuatu </w:t>
+      </w:r>
+      <w:r>
+        <w:rPr>
+          <w:color w:val="000000"/>
+        </w:rPr>
+        <w:t>[7]</w:t>
+      </w:r>
+      <w:r>
+        <w:rPr>
+          <w:color w:val="000000"/>
+        </w:rPr>
+        <w:t>.</w:t>
       </w:r>
     </w:p>
     <w:p>
@@ -5079,7 +4920,13 @@
         <w:t xml:space="preserve">input </w:t>
       </w:r>
       <w:r>
-        <w:t>yang sudah diberikan, dimana output berupa prediksi yang berbentuk nilai aktual. Contoh: tinggi badan seseorang, curah hujan, dan sebagainya [8].</w:t>
+        <w:t xml:space="preserve">yang sudah diberikan, dimana output berupa prediksi yang berbentuk nilai aktual. Contoh: tinggi badan seseorang, curah hujan, dan sebagainya </w:t>
+      </w:r>
+      <w:r>
+        <w:t>[7]</w:t>
+      </w:r>
+      <w:r>
+        <w:t>.</w:t>
       </w:r>
     </w:p>
     <w:p>
@@ -5130,7 +4977,13 @@
         <w:t>plane</w:t>
       </w:r>
       <w:r>
-        <w:t xml:space="preserve"> yang memisahkan area menjadi beberapa bagian [6]. </w:t>
+        <w:t xml:space="preserve"> yang memisahkan area menjadi beberapa bagian </w:t>
+      </w:r>
+      <w:r>
+        <w:t>[5]</w:t>
+      </w:r>
+      <w:r>
+        <w:t xml:space="preserve">. </w:t>
       </w:r>
       <w:r>
         <w:rPr>
@@ -5232,7 +5085,13 @@
         <w:t>class</w:t>
       </w:r>
       <w:r>
-        <w:t xml:space="preserve"> -1 dan +1 [9].</w:t>
+        <w:t xml:space="preserve"> -1 dan +1 </w:t>
+      </w:r>
+      <w:r>
+        <w:t>[8]</w:t>
+      </w:r>
+      <w:r>
+        <w:t>.</w:t>
       </w:r>
     </w:p>
     <w:p>
@@ -5248,7 +5107,10 @@
         <w:ind w:firstLine="567"/>
       </w:pPr>
       <w:r>
-        <w:t xml:space="preserve">Seperti yang kita lihat pada Gambar 1, terlihat bahwa terdapat dua kelas yang dipisahkan oleh sebuah garis </w:t>
+        <w:t>Dapat di</w:t>
+      </w:r>
+      <w:r>
+        <w:t xml:space="preserve">lihat pada Gambar 1, bahwa terdapat dua kelas yang dipisahkan oleh sebuah garis </w:t>
       </w:r>
       <w:r>
         <w:rPr>
@@ -5298,7 +5160,13 @@
         <w:t xml:space="preserve">margin </w:t>
       </w:r>
       <w:r>
-        <w:t>paling besar [9].</w:t>
+        <w:t xml:space="preserve">paling besar </w:t>
+      </w:r>
+      <w:r>
+        <w:t>[8]</w:t>
+      </w:r>
+      <w:r>
+        <w:t>.</w:t>
       </w:r>
     </w:p>
     <w:p>
@@ -5316,7 +5184,10 @@
         <w:t>support vector</w:t>
       </w:r>
       <w:r>
-        <w:t>. Pada Gambar 1 sebelah kanan dapat dilihat bahwa terdapat garis solid yang merupakan hyper plane terbaik, karena tepat berada di tengah antara kedua kelas. Usaha dalam mencari lokasi hyper plane ini merupakan inti dari proses pembelajaran pada SVM [9]</w:t>
+        <w:t xml:space="preserve">. Pada Gambar 1 sebelah kanan dapat dilihat bahwa terdapat garis solid yang merupakan hyper plane terbaik, karena tepat berada di tengah antara kedua kelas. Usaha dalam mencari lokasi hyper plane ini merupakan inti dari proses pembelajaran pada SVM </w:t>
+      </w:r>
+      <w:r>
+        <w:t>[8]</w:t>
       </w:r>
     </w:p>
     <w:p>
@@ -5364,7 +5235,13 @@
         <w:t>∈</w:t>
       </w:r>
       <w:r>
-        <w:t xml:space="preserve"> {−1, +1} [9].</w:t>
+        <w:t xml:space="preserve"> {−1, +1} </w:t>
+      </w:r>
+      <w:r>
+        <w:t>[8]</w:t>
+      </w:r>
+      <w:r>
+        <w:t>.</w:t>
       </w:r>
     </w:p>
     <w:p>
@@ -7217,7 +7094,13 @@
         <w:rPr>
           <w:color w:val="000000"/>
         </w:rPr>
-        <w:t>[9].</w:t>
+        <w:t>[8]</w:t>
+      </w:r>
+      <w:r>
+        <w:rPr>
+          <w:color w:val="000000"/>
+        </w:rPr>
+        <w:t>.</w:t>
       </w:r>
     </w:p>
     <w:p>
@@ -7233,7 +7116,19 @@
         <w:ind w:firstLine="567"/>
       </w:pPr>
       <w:r>
-        <w:t>Penjelasan yang sudah diutarakan diatas merupakan asumsi bahwa hyper plane dapat memisahkan kedua kelas dengan sempurna. Akan tetapi, seringkali kita temukan bahwa kedua buah kelas tersebut tidak terpisah secara sempurna. Hal ini menyebabkan optimasi tidak dapat diselesaikan, karena tidak ada w dan b yang memenuhi pertidaksamaan 5 [9].</w:t>
+        <w:t xml:space="preserve">Penjelasan yang sudah diutarakan diatas merupakan asumsi bahwa hyper plane dapat memisahkan kedua kelas dengan sempurna. Akan tetapi, seringkali </w:t>
+      </w:r>
+      <w:r>
+        <w:t>di</w:t>
+      </w:r>
+      <w:r>
+        <w:t xml:space="preserve">temukan bahwa kedua buah kelas tersebut tidak terpisah secara sempurna. Hal ini menyebabkan optimasi tidak dapat diselesaikan, karena tidak ada w dan b yang memenuhi pertidaksamaan 5 </w:t>
+      </w:r>
+      <w:r>
+        <w:t>[8]</w:t>
+      </w:r>
+      <w:r>
+        <w:t>.</w:t>
       </w:r>
     </w:p>
     <w:p>
@@ -7650,7 +7545,10 @@
         <w:t xml:space="preserve">classification error </w:t>
       </w:r>
       <w:r>
-        <w:t>[9].</w:t>
+        <w:t>[8]</w:t>
+      </w:r>
+      <w:r>
+        <w:t>.</w:t>
       </w:r>
     </w:p>
     <w:p>
@@ -7681,7 +7579,25 @@
         <w:ind w:firstLine="567"/>
       </w:pPr>
       <w:r>
-        <w:t>Seperti yang sudah dijelaskan diatas, SVM adalah salah satu bentuk dari linear machine, sehingga hanya dapat digunakan untuk menyelesaikan permasalahan-permasalahan linear. Namun tak jarang permasalahan yang kita hadapi bukanlah permasalahan linear (non-linear). Untuk mengatasi permasalahan non-linear, seluruh data yang ada pada ruang vektor awal harus dipindahkan ke ruang vektor baru yang memiliki dimensi lebih tinggi [9], seperti yang kita lihat pada Gambar 2:</w:t>
+        <w:t xml:space="preserve">Seperti yang sudah dijelaskan diatas, SVM adalah salah satu bentuk dari linear machine, sehingga hanya dapat digunakan untuk menyelesaikan permasalahan-permasalahan linear. Namun tak jarang permasalahan yang </w:t>
+      </w:r>
+      <w:r>
+        <w:t>di</w:t>
+      </w:r>
+      <w:r>
+        <w:t xml:space="preserve">hadapi bukanlah permasalahan linear (non-linear). Untuk mengatasi permasalahan non-linear, seluruh data yang ada pada ruang vektor awal harus dipindahkan ke ruang vektor baru yang memiliki dimensi lebih tinggi </w:t>
+      </w:r>
+      <w:r>
+        <w:t>[8]</w:t>
+      </w:r>
+      <w:r>
+        <w:t xml:space="preserve">, seperti yang </w:t>
+      </w:r>
+      <w:r>
+        <w:t>ter</w:t>
+      </w:r>
+      <w:r>
+        <w:t>lihat pada Gambar 2:</w:t>
       </w:r>
     </w:p>
     <w:p>
@@ -7758,7 +7674,10 @@
       </w:r>
       <w:r>
         <w:br/>
-        <w:t>berdimensi lebih tinggi [9]</w:t>
+        <w:t xml:space="preserve">berdimensi lebih tinggi </w:t>
+      </w:r>
+      <w:r>
+        <w:t>[8]</w:t>
       </w:r>
     </w:p>
     <w:p>
@@ -7829,7 +7748,19 @@
         <w:rPr>
           <w:color w:val="000000"/>
         </w:rPr>
-        <w:t>). Teknik komputasi ini dikenal dengan sebutan Kernel Trick, yaitu menghitung dot product dua buah vektor di ruang vektor baru menggunakan komponen kedua buah vektor tersebut di ruang vektor asal [9].</w:t>
+        <w:t xml:space="preserve">). Teknik komputasi ini dikenal dengan sebutan Kernel Trick, yaitu menghitung dot product dua buah vektor di ruang vektor baru menggunakan komponen kedua buah vektor tersebut di ruang vektor asal </w:t>
+      </w:r>
+      <w:r>
+        <w:rPr>
+          <w:color w:val="000000"/>
+        </w:rPr>
+        <w:t>[8]</w:t>
+      </w:r>
+      <w:r>
+        <w:rPr>
+          <w:color w:val="000000"/>
+        </w:rPr>
+        <w:t>.</w:t>
       </w:r>
     </w:p>
     <w:p>
@@ -7840,7 +7771,19 @@
         <w:rPr>
           <w:color w:val="000000"/>
         </w:rPr>
-        <w:t>Klasifikasi pada non linear SVM dapat dirumuskan sebagai berikut [9]:</w:t>
+        <w:t xml:space="preserve">Klasifikasi pada non linear SVM dapat dirumuskan sebagai berikut </w:t>
+      </w:r>
+      <w:r>
+        <w:rPr>
+          <w:color w:val="000000"/>
+        </w:rPr>
+        <w:t>[8]</w:t>
+      </w:r>
+      <w:r>
+        <w:rPr>
+          <w:color w:val="000000"/>
+        </w:rPr>
+        <w:t>:</w:t>
       </w:r>
     </w:p>
     <w:tbl>
@@ -7990,7 +7933,13 @@
           <w:color w:val="000000"/>
         </w:rPr>
         <w:lastRenderedPageBreak/>
-        <w:t>Tabel 1. Fungsi kernel yang sering digunakan pada SVM [9]</w:t>
+        <w:t xml:space="preserve">Tabel 1. Fungsi kernel yang sering digunakan pada SVM </w:t>
+      </w:r>
+      <w:r>
+        <w:rPr>
+          <w:color w:val="000000"/>
+        </w:rPr>
+        <w:t>[8]</w:t>
       </w:r>
     </w:p>
     <w:tbl>
@@ -8758,27 +8707,7 @@
                       <w:rFonts w:ascii="Cambria Math" w:hAnsi="Cambria Math"/>
                       <w:color w:val="000000"/>
                     </w:rPr>
-                    <m:t xml:space="preserve"> </m:t>
-                  </m:r>
-                  <m:r>
-                    <m:rPr>
-                      <m:sty m:val="p"/>
-                    </m:rPr>
-                    <w:rPr>
-                      <w:rFonts w:ascii="Cambria Math" w:hAnsi="Cambria Math"/>
-                      <w:color w:val="000000"/>
-                    </w:rPr>
-                    <m:t xml:space="preserve">K(x, </m:t>
-                  </m:r>
-                  <m:r>
-                    <m:rPr>
-                      <m:sty m:val="p"/>
-                    </m:rPr>
-                    <w:rPr>
-                      <w:rFonts w:ascii="Cambria Math" w:hAnsi="Cambria Math"/>
-                      <w:color w:val="000000"/>
-                    </w:rPr>
-                    <m:t>x</m:t>
+                    <m:t xml:space="preserve"> K(x, x</m:t>
                   </m:r>
                   <m:r>
                     <m:rPr>
@@ -8899,7 +8828,19 @@
         <w:rPr>
           <w:color w:val="000000"/>
         </w:rPr>
-        <w:t>} (i = 1, 2, …, l) [9].</w:t>
+        <w:t xml:space="preserve">} (i = 1, 2, …, l) </w:t>
+      </w:r>
+      <w:r>
+        <w:rPr>
+          <w:color w:val="000000"/>
+        </w:rPr>
+        <w:t>[8]</w:t>
+      </w:r>
+      <w:r>
+        <w:rPr>
+          <w:color w:val="000000"/>
+        </w:rPr>
+        <w:t>.</w:t>
       </w:r>
       <w:bookmarkStart w:id="29" w:name="_4i7ojhp" w:colFirst="0" w:colLast="0"/>
       <w:bookmarkEnd w:id="29"/>
@@ -9202,26 +9143,6 @@
       </w:pPr>
       <w:r>
         <w:t>E., Wakil, “The Prophet’s Treaty with the Christians of Najran: An Analytical Study to Determine the Authenticity of the Covenants”, 2016 Journal of Islamic Studies, 2016</w:t>
-      </w:r>
-    </w:p>
-    <w:p>
-      <w:pPr>
-        <w:pStyle w:val="normal0"/>
-        <w:numPr>
-          <w:ilvl w:val="0"/>
-          <w:numId w:val="7"/>
-        </w:numPr>
-        <w:pBdr>
-          <w:top w:val="nil"/>
-          <w:left w:val="nil"/>
-          <w:bottom w:val="nil"/>
-          <w:right w:val="nil"/>
-          <w:between w:val="nil"/>
-        </w:pBdr>
-        <w:ind w:left="426" w:hanging="426"/>
-      </w:pPr>
-      <w:r>
-        <w:t>H., Sayoud, “Author discrimination between the Holy Quran and Prophet’s statements”, Lit Linguist Computing, 2012</w:t>
       </w:r>
     </w:p>
     <w:p>
@@ -12479,6 +12400,7 @@
   <w:style w:type="character" w:default="1" w:styleId="DefaultParagraphFont">
     <w:name w:val="Default Paragraph Font"/>
     <w:uiPriority w:val="1"/>
+    <w:semiHidden/>
     <w:unhideWhenUsed/>
   </w:style>
   <w:style w:type="table" w:default="1" w:styleId="TableNormal">
@@ -12932,306 +12854,6 @@
 </w:styles>
 </file>
 
-<file path=word/glossary/document.xml><?xml version="1.0" encoding="utf-8"?>
-<w:glossaryDocument xmlns:ve="http://schemas.openxmlformats.org/markup-compatibility/2006" xmlns:o="urn:schemas-microsoft-com:office:office" xmlns:r="http://schemas.openxmlformats.org/officeDocument/2006/relationships" xmlns:m="http://schemas.openxmlformats.org/officeDocument/2006/math" xmlns:v="urn:schemas-microsoft-com:vml" xmlns:wp="http://schemas.openxmlformats.org/drawingml/2006/wordprocessingDrawing" xmlns:w10="urn:schemas-microsoft-com:office:word" xmlns:w="http://schemas.openxmlformats.org/wordprocessingml/2006/main" xmlns:wne="http://schemas.microsoft.com/office/word/2006/wordml">
-  <w:docParts/>
-</w:glossaryDocument>
-</file>
-
-<file path=word/glossary/fontTable.xml><?xml version="1.0" encoding="utf-8"?>
-<w:fonts xmlns:r="http://schemas.openxmlformats.org/officeDocument/2006/relationships" xmlns:w="http://schemas.openxmlformats.org/wordprocessingml/2006/main">
-  <w:font w:name="Times New Roman">
-    <w:panose1 w:val="02020603050405020304"/>
-    <w:charset w:val="00"/>
-    <w:family w:val="roman"/>
-    <w:pitch w:val="variable"/>
-    <w:sig w:usb0="E0002EFF" w:usb1="C000785B" w:usb2="00000009" w:usb3="00000000" w:csb0="000001FF" w:csb1="00000000"/>
-  </w:font>
-  <w:font w:name="Cambria">
-    <w:panose1 w:val="02040503050406030204"/>
-    <w:charset w:val="00"/>
-    <w:family w:val="roman"/>
-    <w:pitch w:val="variable"/>
-    <w:sig w:usb0="E00006FF" w:usb1="420024FF" w:usb2="02000000" w:usb3="00000000" w:csb0="0000019F" w:csb1="00000000"/>
-  </w:font>
-  <w:font w:name="Georgia">
-    <w:panose1 w:val="02040502050405020303"/>
-    <w:charset w:val="00"/>
-    <w:family w:val="roman"/>
-    <w:pitch w:val="variable"/>
-    <w:sig w:usb0="00000287" w:usb1="00000000" w:usb2="00000000" w:usb3="00000000" w:csb0="0000009F" w:csb1="00000000"/>
-  </w:font>
-  <w:font w:name="Tahoma">
-    <w:panose1 w:val="020B0604030504040204"/>
-    <w:charset w:val="00"/>
-    <w:family w:val="swiss"/>
-    <w:pitch w:val="variable"/>
-    <w:sig w:usb0="E1002EFF" w:usb1="C000605B" w:usb2="00000029" w:usb3="00000000" w:csb0="000101FF" w:csb1="00000000"/>
-  </w:font>
-  <w:font w:name="Cambria Math">
-    <w:panose1 w:val="02040503050406030204"/>
-    <w:charset w:val="00"/>
-    <w:family w:val="roman"/>
-    <w:pitch w:val="variable"/>
-    <w:sig w:usb0="E00006FF" w:usb1="420024FF" w:usb2="02000000" w:usb3="00000000" w:csb0="0000019F" w:csb1="00000000"/>
-  </w:font>
-  <w:font w:name="Calibri">
-    <w:panose1 w:val="020F0502020204030204"/>
-    <w:charset w:val="00"/>
-    <w:family w:val="swiss"/>
-    <w:pitch w:val="variable"/>
-    <w:sig w:usb0="E0002AFF" w:usb1="C000247B" w:usb2="00000009" w:usb3="00000000" w:csb0="000001FF" w:csb1="00000000"/>
-  </w:font>
-  <w:font w:name="Arial">
-    <w:panose1 w:val="020B0604020202020204"/>
-    <w:charset w:val="00"/>
-    <w:family w:val="swiss"/>
-    <w:pitch w:val="variable"/>
-    <w:sig w:usb0="E0002EFF" w:usb1="C000785B" w:usb2="00000009" w:usb3="00000000" w:csb0="000001FF" w:csb1="00000000"/>
-  </w:font>
-</w:fonts>
-</file>
-
-<file path=word/glossary/settings.xml><?xml version="1.0" encoding="utf-8"?>
-<w:settings xmlns:o="urn:schemas-microsoft-com:office:office" xmlns:r="http://schemas.openxmlformats.org/officeDocument/2006/relationships" xmlns:m="http://schemas.openxmlformats.org/officeDocument/2006/math" xmlns:v="urn:schemas-microsoft-com:vml" xmlns:w10="urn:schemas-microsoft-com:office:word" xmlns:w="http://schemas.openxmlformats.org/wordprocessingml/2006/main" xmlns:sl="http://schemas.openxmlformats.org/schemaLibrary/2006/main">
-  <w:view w:val="normal"/>
-  <w:defaultTabStop w:val="720"/>
-  <w:characterSpacingControl w:val="doNotCompress"/>
-  <w:compat>
-    <w:useFELayout/>
-  </w:compat>
-  <w:rsids>
-    <w:rsidRoot w:val="005D1B52"/>
-    <w:rsid w:val="00123602"/>
-    <w:rsid w:val="005D1B52"/>
-  </w:rsids>
-  <m:mathPr>
-    <m:mathFont m:val="Cambria Math"/>
-    <m:brkBin m:val="before"/>
-    <m:brkBinSub m:val="--"/>
-    <m:smallFrac m:val="off"/>
-    <m:dispDef/>
-    <m:lMargin m:val="0"/>
-    <m:rMargin m:val="0"/>
-    <m:defJc m:val="centerGroup"/>
-    <m:wrapIndent m:val="1440"/>
-    <m:intLim m:val="subSup"/>
-    <m:naryLim m:val="undOvr"/>
-  </m:mathPr>
-  <w:themeFontLang w:val="en-US" w:bidi="ar-SA"/>
-  <w:clrSchemeMapping w:bg1="light1" w:t1="dark1" w:bg2="light2" w:t2="dark2" w:accent1="accent1" w:accent2="accent2" w:accent3="accent3" w:accent4="accent4" w:accent5="accent5" w:accent6="accent6" w:hyperlink="hyperlink" w:followedHyperlink="followedHyperlink"/>
-  <w:decimalSymbol w:val="."/>
-  <w:listSeparator w:val=";"/>
-</w:settings>
-</file>
-
-<file path=word/glossary/styles.xml><?xml version="1.0" encoding="utf-8"?>
-<w:styles xmlns:r="http://schemas.openxmlformats.org/officeDocument/2006/relationships" xmlns:w="http://schemas.openxmlformats.org/wordprocessingml/2006/main">
-  <w:docDefaults>
-    <w:rPrDefault>
-      <w:rPr>
-        <w:rFonts w:asciiTheme="minorHAnsi" w:eastAsiaTheme="minorEastAsia" w:hAnsiTheme="minorHAnsi" w:cstheme="minorBidi"/>
-        <w:sz w:val="22"/>
-        <w:szCs w:val="22"/>
-        <w:lang w:val="en-US" w:eastAsia="en-US" w:bidi="ar-SA"/>
-      </w:rPr>
-    </w:rPrDefault>
-    <w:pPrDefault>
-      <w:pPr>
-        <w:spacing w:after="200" w:line="276" w:lineRule="auto"/>
-      </w:pPr>
-    </w:pPrDefault>
-  </w:docDefaults>
-  <w:latentStyles w:defLockedState="0" w:defUIPriority="99" w:defSemiHidden="1" w:defUnhideWhenUsed="1" w:defQFormat="0" w:count="267">
-    <w:lsdException w:name="Normal" w:semiHidden="0" w:uiPriority="0" w:unhideWhenUsed="0" w:qFormat="1"/>
-    <w:lsdException w:name="heading 1" w:semiHidden="0" w:uiPriority="9" w:unhideWhenUsed="0" w:qFormat="1"/>
-    <w:lsdException w:name="heading 2" w:uiPriority="9" w:qFormat="1"/>
-    <w:lsdException w:name="heading 3" w:uiPriority="9" w:qFormat="1"/>
-    <w:lsdException w:name="heading 4" w:uiPriority="9" w:qFormat="1"/>
-    <w:lsdException w:name="heading 5" w:uiPriority="9" w:qFormat="1"/>
-    <w:lsdException w:name="heading 6" w:uiPriority="9" w:qFormat="1"/>
-    <w:lsdException w:name="heading 7" w:uiPriority="9" w:qFormat="1"/>
-    <w:lsdException w:name="heading 8" w:uiPriority="9" w:qFormat="1"/>
-    <w:lsdException w:name="heading 9" w:uiPriority="9" w:qFormat="1"/>
-    <w:lsdException w:name="toc 1" w:uiPriority="39"/>
-    <w:lsdException w:name="toc 2" w:uiPriority="39"/>
-    <w:lsdException w:name="toc 3" w:uiPriority="39"/>
-    <w:lsdException w:name="toc 4" w:uiPriority="39"/>
-    <w:lsdException w:name="toc 5" w:uiPriority="39"/>
-    <w:lsdException w:name="toc 6" w:uiPriority="39"/>
-    <w:lsdException w:name="toc 7" w:uiPriority="39"/>
-    <w:lsdException w:name="toc 8" w:uiPriority="39"/>
-    <w:lsdException w:name="toc 9" w:uiPriority="39"/>
-    <w:lsdException w:name="caption" w:uiPriority="35" w:qFormat="1"/>
-    <w:lsdException w:name="Title" w:semiHidden="0" w:uiPriority="10" w:unhideWhenUsed="0" w:qFormat="1"/>
-    <w:lsdException w:name="Default Paragraph Font" w:uiPriority="1"/>
-    <w:lsdException w:name="Subtitle" w:semiHidden="0" w:uiPriority="11" w:unhideWhenUsed="0" w:qFormat="1"/>
-    <w:lsdException w:name="Strong" w:semiHidden="0" w:uiPriority="22" w:unhideWhenUsed="0" w:qFormat="1"/>
-    <w:lsdException w:name="Emphasis" w:semiHidden="0" w:uiPriority="20" w:unhideWhenUsed="0" w:qFormat="1"/>
-    <w:lsdException w:name="Table Grid" w:semiHidden="0" w:uiPriority="59" w:unhideWhenUsed="0"/>
-    <w:lsdException w:name="Placeholder Text" w:unhideWhenUsed="0"/>
-    <w:lsdException w:name="No Spacing" w:semiHidden="0" w:uiPriority="1" w:unhideWhenUsed="0" w:qFormat="1"/>
-    <w:lsdException w:name="Light Shading" w:semiHidden="0" w:uiPriority="60" w:unhideWhenUsed="0"/>
-    <w:lsdException w:name="Light List" w:semiHidden="0" w:uiPriority="61" w:unhideWhenUsed="0"/>
-    <w:lsdException w:name="Light Grid" w:semiHidden="0" w:uiPriority="62" w:unhideWhenUsed="0"/>
-    <w:lsdException w:name="Medium Shading 1" w:semiHidden="0" w:uiPriority="63" w:unhideWhenUsed="0"/>
-    <w:lsdException w:name="Medium Shading 2" w:semiHidden="0" w:uiPriority="64" w:unhideWhenUsed="0"/>
-    <w:lsdException w:name="Medium List 1" w:semiHidden="0" w:uiPriority="65" w:unhideWhenUsed="0"/>
-    <w:lsdException w:name="Medium List 2" w:semiHidden="0" w:uiPriority="66" w:unhideWhenUsed="0"/>
-    <w:lsdException w:name="Medium Grid 1" w:semiHidden="0" w:uiPriority="67" w:unhideWhenUsed="0"/>
-    <w:lsdException w:name="Medium Grid 2" w:semiHidden="0" w:uiPriority="68" w:unhideWhenUsed="0"/>
-    <w:lsdException w:name="Medium Grid 3" w:semiHidden="0" w:uiPriority="69" w:unhideWhenUsed="0"/>
-    <w:lsdException w:name="Dark List" w:semiHidden="0" w:uiPriority="70" w:unhideWhenUsed="0"/>
-    <w:lsdException w:name="Colorful Shading" w:semiHidden="0" w:uiPriority="71" w:unhideWhenUsed="0"/>
-    <w:lsdException w:name="Colorful List" w:semiHidden="0" w:uiPriority="72" w:unhideWhenUsed="0"/>
-    <w:lsdException w:name="Colorful Grid" w:semiHidden="0" w:uiPriority="73" w:unhideWhenUsed="0"/>
-    <w:lsdException w:name="Light Shading Accent 1" w:semiHidden="0" w:uiPriority="60" w:unhideWhenUsed="0"/>
-    <w:lsdException w:name="Light List Accent 1" w:semiHidden="0" w:uiPriority="61" w:unhideWhenUsed="0"/>
-    <w:lsdException w:name="Light Grid Accent 1" w:semiHidden="0" w:uiPriority="62" w:unhideWhenUsed="0"/>
-    <w:lsdException w:name="Medium Shading 1 Accent 1" w:semiHidden="0" w:uiPriority="63" w:unhideWhenUsed="0"/>
-    <w:lsdException w:name="Medium Shading 2 Accent 1" w:semiHidden="0" w:uiPriority="64" w:unhideWhenUsed="0"/>
-    <w:lsdException w:name="Medium List 1 Accent 1" w:semiHidden="0" w:uiPriority="65" w:unhideWhenUsed="0"/>
-    <w:lsdException w:name="Revision" w:unhideWhenUsed="0"/>
-    <w:lsdException w:name="List Paragraph" w:semiHidden="0" w:uiPriority="34" w:unhideWhenUsed="0" w:qFormat="1"/>
-    <w:lsdException w:name="Quote" w:semiHidden="0" w:uiPriority="29" w:unhideWhenUsed="0" w:qFormat="1"/>
-    <w:lsdException w:name="Intense Quote" w:semiHidden="0" w:uiPriority="30" w:unhideWhenUsed="0" w:qFormat="1"/>
-    <w:lsdException w:name="Medium List 2 Accent 1" w:semiHidden="0" w:uiPriority="66" w:unhideWhenUsed="0"/>
-    <w:lsdException w:name="Medium Grid 1 Accent 1" w:semiHidden="0" w:uiPriority="67" w:unhideWhenUsed="0"/>
-    <w:lsdException w:name="Medium Grid 2 Accent 1" w:semiHidden="0" w:uiPriority="68" w:unhideWhenUsed="0"/>
-    <w:lsdException w:name="Medium Grid 3 Accent 1" w:semiHidden="0" w:uiPriority="69" w:unhideWhenUsed="0"/>
-    <w:lsdException w:name="Dark List Accent 1" w:semiHidden="0" w:uiPriority="70" w:unhideWhenUsed="0"/>
-    <w:lsdException w:name="Colorful Shading Accent 1" w:semiHidden="0" w:uiPriority="71" w:unhideWhenUsed="0"/>
-    <w:lsdException w:name="Colorful List Accent 1" w:semiHidden="0" w:uiPriority="72" w:unhideWhenUsed="0"/>
-    <w:lsdException w:name="Colorful Grid Accent 1" w:semiHidden="0" w:uiPriority="73" w:unhideWhenUsed="0"/>
-    <w:lsdException w:name="Light Shading Accent 2" w:semiHidden="0" w:uiPriority="60" w:unhideWhenUsed="0"/>
-    <w:lsdException w:name="Light List Accent 2" w:semiHidden="0" w:uiPriority="61" w:unhideWhenUsed="0"/>
-    <w:lsdException w:name="Light Grid Accent 2" w:semiHidden="0" w:uiPriority="62" w:unhideWhenUsed="0"/>
-    <w:lsdException w:name="Medium Shading 1 Accent 2" w:semiHidden="0" w:uiPriority="63" w:unhideWhenUsed="0"/>
-    <w:lsdException w:name="Medium Shading 2 Accent 2" w:semiHidden="0" w:uiPriority="64" w:unhideWhenUsed="0"/>
-    <w:lsdException w:name="Medium List 1 Accent 2" w:semiHidden="0" w:uiPriority="65" w:unhideWhenUsed="0"/>
-    <w:lsdException w:name="Medium List 2 Accent 2" w:semiHidden="0" w:uiPriority="66" w:unhideWhenUsed="0"/>
-    <w:lsdException w:name="Medium Grid 1 Accent 2" w:semiHidden="0" w:uiPriority="67" w:unhideWhenUsed="0"/>
-    <w:lsdException w:name="Medium Grid 2 Accent 2" w:semiHidden="0" w:uiPriority="68" w:unhideWhenUsed="0"/>
-    <w:lsdException w:name="Medium Grid 3 Accent 2" w:semiHidden="0" w:uiPriority="69" w:unhideWhenUsed="0"/>
-    <w:lsdException w:name="Dark List Accent 2" w:semiHidden="0" w:uiPriority="70" w:unhideWhenUsed="0"/>
-    <w:lsdException w:name="Colorful Shading Accent 2" w:semiHidden="0" w:uiPriority="71" w:unhideWhenUsed="0"/>
-    <w:lsdException w:name="Colorful List Accent 2" w:semiHidden="0" w:uiPriority="72" w:unhideWhenUsed="0"/>
-    <w:lsdException w:name="Colorful Grid Accent 2" w:semiHidden="0" w:uiPriority="73" w:unhideWhenUsed="0"/>
-    <w:lsdException w:name="Light Shading Accent 3" w:semiHidden="0" w:uiPriority="60" w:unhideWhenUsed="0"/>
-    <w:lsdException w:name="Light List Accent 3" w:semiHidden="0" w:uiPriority="61" w:unhideWhenUsed="0"/>
-    <w:lsdException w:name="Light Grid Accent 3" w:semiHidden="0" w:uiPriority="62" w:unhideWhenUsed="0"/>
-    <w:lsdException w:name="Medium Shading 1 Accent 3" w:semiHidden="0" w:uiPriority="63" w:unhideWhenUsed="0"/>
-    <w:lsdException w:name="Medium Shading 2 Accent 3" w:semiHidden="0" w:uiPriority="64" w:unhideWhenUsed="0"/>
-    <w:lsdException w:name="Medium List 1 Accent 3" w:semiHidden="0" w:uiPriority="65" w:unhideWhenUsed="0"/>
-    <w:lsdException w:name="Medium List 2 Accent 3" w:semiHidden="0" w:uiPriority="66" w:unhideWhenUsed="0"/>
-    <w:lsdException w:name="Medium Grid 1 Accent 3" w:semiHidden="0" w:uiPriority="67" w:unhideWhenUsed="0"/>
-    <w:lsdException w:name="Medium Grid 2 Accent 3" w:semiHidden="0" w:uiPriority="68" w:unhideWhenUsed="0"/>
-    <w:lsdException w:name="Medium Grid 3 Accent 3" w:semiHidden="0" w:uiPriority="69" w:unhideWhenUsed="0"/>
-    <w:lsdException w:name="Dark List Accent 3" w:semiHidden="0" w:uiPriority="70" w:unhideWhenUsed="0"/>
-    <w:lsdException w:name="Colorful Shading Accent 3" w:semiHidden="0" w:uiPriority="71" w:unhideWhenUsed="0"/>
-    <w:lsdException w:name="Colorful List Accent 3" w:semiHidden="0" w:uiPriority="72" w:unhideWhenUsed="0"/>
-    <w:lsdException w:name="Colorful Grid Accent 3" w:semiHidden="0" w:uiPriority="73" w:unhideWhenUsed="0"/>
-    <w:lsdException w:name="Light Shading Accent 4" w:semiHidden="0" w:uiPriority="60" w:unhideWhenUsed="0"/>
-    <w:lsdException w:name="Light List Accent 4" w:semiHidden="0" w:uiPriority="61" w:unhideWhenUsed="0"/>
-    <w:lsdException w:name="Light Grid Accent 4" w:semiHidden="0" w:uiPriority="62" w:unhideWhenUsed="0"/>
-    <w:lsdException w:name="Medium Shading 1 Accent 4" w:semiHidden="0" w:uiPriority="63" w:unhideWhenUsed="0"/>
-    <w:lsdException w:name="Medium Shading 2 Accent 4" w:semiHidden="0" w:uiPriority="64" w:unhideWhenUsed="0"/>
-    <w:lsdException w:name="Medium List 1 Accent 4" w:semiHidden="0" w:uiPriority="65" w:unhideWhenUsed="0"/>
-    <w:lsdException w:name="Medium List 2 Accent 4" w:semiHidden="0" w:uiPriority="66" w:unhideWhenUsed="0"/>
-    <w:lsdException w:name="Medium Grid 1 Accent 4" w:semiHidden="0" w:uiPriority="67" w:unhideWhenUsed="0"/>
-    <w:lsdException w:name="Medium Grid 2 Accent 4" w:semiHidden="0" w:uiPriority="68" w:unhideWhenUsed="0"/>
-    <w:lsdException w:name="Medium Grid 3 Accent 4" w:semiHidden="0" w:uiPriority="69" w:unhideWhenUsed="0"/>
-    <w:lsdException w:name="Dark List Accent 4" w:semiHidden="0" w:uiPriority="70" w:unhideWhenUsed="0"/>
-    <w:lsdException w:name="Colorful Shading Accent 4" w:semiHidden="0" w:uiPriority="71" w:unhideWhenUsed="0"/>
-    <w:lsdException w:name="Colorful List Accent 4" w:semiHidden="0" w:uiPriority="72" w:unhideWhenUsed="0"/>
-    <w:lsdException w:name="Colorful Grid Accent 4" w:semiHidden="0" w:uiPriority="73" w:unhideWhenUsed="0"/>
-    <w:lsdException w:name="Light Shading Accent 5" w:semiHidden="0" w:uiPriority="60" w:unhideWhenUsed="0"/>
-    <w:lsdException w:name="Light List Accent 5" w:semiHidden="0" w:uiPriority="61" w:unhideWhenUsed="0"/>
-    <w:lsdException w:name="Light Grid Accent 5" w:semiHidden="0" w:uiPriority="62" w:unhideWhenUsed="0"/>
-    <w:lsdException w:name="Medium Shading 1 Accent 5" w:semiHidden="0" w:uiPriority="63" w:unhideWhenUsed="0"/>
-    <w:lsdException w:name="Medium Shading 2 Accent 5" w:semiHidden="0" w:uiPriority="64" w:unhideWhenUsed="0"/>
-    <w:lsdException w:name="Medium List 1 Accent 5" w:semiHidden="0" w:uiPriority="65" w:unhideWhenUsed="0"/>
-    <w:lsdException w:name="Medium List 2 Accent 5" w:semiHidden="0" w:uiPriority="66" w:unhideWhenUsed="0"/>
-    <w:lsdException w:name="Medium Grid 1 Accent 5" w:semiHidden="0" w:uiPriority="67" w:unhideWhenUsed="0"/>
-    <w:lsdException w:name="Medium Grid 2 Accent 5" w:semiHidden="0" w:uiPriority="68" w:unhideWhenUsed="0"/>
-    <w:lsdException w:name="Medium Grid 3 Accent 5" w:semiHidden="0" w:uiPriority="69" w:unhideWhenUsed="0"/>
-    <w:lsdException w:name="Dark List Accent 5" w:semiHidden="0" w:uiPriority="70" w:unhideWhenUsed="0"/>
-    <w:lsdException w:name="Colorful Shading Accent 5" w:semiHidden="0" w:uiPriority="71" w:unhideWhenUsed="0"/>
-    <w:lsdException w:name="Colorful List Accent 5" w:semiHidden="0" w:uiPriority="72" w:unhideWhenUsed="0"/>
-    <w:lsdException w:name="Colorful Grid Accent 5" w:semiHidden="0" w:uiPriority="73" w:unhideWhenUsed="0"/>
-    <w:lsdException w:name="Light Shading Accent 6" w:semiHidden="0" w:uiPriority="60" w:unhideWhenUsed="0"/>
-    <w:lsdException w:name="Light List Accent 6" w:semiHidden="0" w:uiPriority="61" w:unhideWhenUsed="0"/>
-    <w:lsdException w:name="Light Grid Accent 6" w:semiHidden="0" w:uiPriority="62" w:unhideWhenUsed="0"/>
-    <w:lsdException w:name="Medium Shading 1 Accent 6" w:semiHidden="0" w:uiPriority="63" w:unhideWhenUsed="0"/>
-    <w:lsdException w:name="Medium Shading 2 Accent 6" w:semiHidden="0" w:uiPriority="64" w:unhideWhenUsed="0"/>
-    <w:lsdException w:name="Medium List 1 Accent 6" w:semiHidden="0" w:uiPriority="65" w:unhideWhenUsed="0"/>
-    <w:lsdException w:name="Medium List 2 Accent 6" w:semiHidden="0" w:uiPriority="66" w:unhideWhenUsed="0"/>
-    <w:lsdException w:name="Medium Grid 1 Accent 6" w:semiHidden="0" w:uiPriority="67" w:unhideWhenUsed="0"/>
-    <w:lsdException w:name="Medium Grid 2 Accent 6" w:semiHidden="0" w:uiPriority="68" w:unhideWhenUsed="0"/>
-    <w:lsdException w:name="Medium Grid 3 Accent 6" w:semiHidden="0" w:uiPriority="69" w:unhideWhenUsed="0"/>
-    <w:lsdException w:name="Dark List Accent 6" w:semiHidden="0" w:uiPriority="70" w:unhideWhenUsed="0"/>
-    <w:lsdException w:name="Colorful Shading Accent 6" w:semiHidden="0" w:uiPriority="71" w:unhideWhenUsed="0"/>
-    <w:lsdException w:name="Colorful List Accent 6" w:semiHidden="0" w:uiPriority="72" w:unhideWhenUsed="0"/>
-    <w:lsdException w:name="Colorful Grid Accent 6" w:semiHidden="0" w:uiPriority="73" w:unhideWhenUsed="0"/>
-    <w:lsdException w:name="Subtle Emphasis" w:semiHidden="0" w:uiPriority="19" w:unhideWhenUsed="0" w:qFormat="1"/>
-    <w:lsdException w:name="Intense Emphasis" w:semiHidden="0" w:uiPriority="21" w:unhideWhenUsed="0" w:qFormat="1"/>
-    <w:lsdException w:name="Subtle Reference" w:semiHidden="0" w:uiPriority="31" w:unhideWhenUsed="0" w:qFormat="1"/>
-    <w:lsdException w:name="Intense Reference" w:semiHidden="0" w:uiPriority="32" w:unhideWhenUsed="0" w:qFormat="1"/>
-    <w:lsdException w:name="Book Title" w:semiHidden="0" w:uiPriority="33" w:unhideWhenUsed="0" w:qFormat="1"/>
-    <w:lsdException w:name="Bibliography" w:uiPriority="37"/>
-    <w:lsdException w:name="TOC Heading" w:uiPriority="39" w:qFormat="1"/>
-  </w:latentStyles>
-  <w:style w:type="paragraph" w:default="1" w:styleId="Normal">
-    <w:name w:val="Normal"/>
-    <w:qFormat/>
-  </w:style>
-  <w:style w:type="character" w:default="1" w:styleId="DefaultParagraphFont">
-    <w:name w:val="Default Paragraph Font"/>
-    <w:uiPriority w:val="1"/>
-    <w:semiHidden/>
-    <w:unhideWhenUsed/>
-  </w:style>
-  <w:style w:type="table" w:default="1" w:styleId="TableNormal">
-    <w:name w:val="Normal Table"/>
-    <w:uiPriority w:val="99"/>
-    <w:semiHidden/>
-    <w:unhideWhenUsed/>
-    <w:qFormat/>
-    <w:tblPr>
-      <w:tblInd w:w="0" w:type="dxa"/>
-      <w:tblCellMar>
-        <w:top w:w="0" w:type="dxa"/>
-        <w:left w:w="108" w:type="dxa"/>
-        <w:bottom w:w="0" w:type="dxa"/>
-        <w:right w:w="108" w:type="dxa"/>
-      </w:tblCellMar>
-    </w:tblPr>
-  </w:style>
-  <w:style w:type="numbering" w:default="1" w:styleId="NoList">
-    <w:name w:val="No List"/>
-    <w:uiPriority w:val="99"/>
-    <w:semiHidden/>
-    <w:unhideWhenUsed/>
-  </w:style>
-  <w:style w:type="character" w:styleId="PlaceholderText">
-    <w:name w:val="Placeholder Text"/>
-    <w:basedOn w:val="DefaultParagraphFont"/>
-    <w:uiPriority w:val="99"/>
-    <w:semiHidden/>
-    <w:rsid w:val="005D1B52"/>
-    <w:rPr>
-      <w:color w:val="808080"/>
-    </w:rPr>
-  </w:style>
-</w:styles>
-</file>
-
-<file path=word/glossary/webSettings.xml><?xml version="1.0" encoding="utf-8"?>
-<w:webSettings xmlns:r="http://schemas.openxmlformats.org/officeDocument/2006/relationships" xmlns:w="http://schemas.openxmlformats.org/wordprocessingml/2006/main">
-  <w:optimizeForBrowser/>
-</w:webSettings>
-</file>
-
 <file path=word/theme/theme1.xml><?xml version="1.0" encoding="utf-8"?>
 <a:theme xmlns:a="http://schemas.openxmlformats.org/drawingml/2006/main" name="Office Theme">
   <a:themeElements>

</xml_diff>

<commit_message>
mulai bab 3, pengumpulan data, analisis, data preprocessing
</commit_message>
<xml_diff>
--- a/documents/Laporan Skripsi Asep Maulana Ismail 0617124001.docx
+++ b/documents/Laporan Skripsi Asep Maulana Ismail 0617124001.docx
@@ -9863,6 +9863,9 @@
       </w:r>
     </w:p>
     <w:p>
+      <w:pPr>
+        <w:ind w:firstLine="567"/>
+      </w:pPr>
       <w:r>
         <w:t>Data yang diperlukan untuk penelitian ini adalah data hadits berbahasa Indonesia, baik itu hadits sahih, dhaif, dan maudhu. Data hadits yang sudah terkumpul ini akan dikelompokkan menjadi 2 jenis, yaitu data training dan data testing. Data training merupakan data hadits yang sudah diberikan label derajat hadits. Sedangkan data testing adalah data hadits yang belum diberikan label derajat hadits yang akan digunakan untuk menguji classifier dalam mengklasifikasi hadits tersebut berdasarkan derajatnya.</w:t>
       </w:r>
@@ -9872,12 +9875,18 @@
         <w:pStyle w:val="TASub31"/>
       </w:pPr>
       <w:r>
-        <w:t>Preprocessing Data</w:t>
-      </w:r>
-    </w:p>
-    <w:p>
-      <w:r>
-        <w:t xml:space="preserve">Asd asd asd </w:t>
+        <w:t>Data Preprocessing</w:t>
+      </w:r>
+    </w:p>
+    <w:p>
+      <w:pPr>
+        <w:ind w:firstLine="567"/>
+      </w:pPr>
+      <w:r>
+        <w:t xml:space="preserve">Setelah semua data hadits yang diperlukan untuk penelitian ini didapatkan, maka tahap selanjutnya adalah data preprocessing. </w:t>
+      </w:r>
+      <w:r>
+        <w:t>Data preprocessing dilakukan untuk meminimalisir noise data. Noise data dapat berupa duplikasi data hadits dengan label kelas yang sama ataupun dengan label kelas yang berbeda. Data seperti itu harus dihilangkan salah satu, sehingga setiap satu hadits akan memiliki satu label kelas. Selain itu juga untuk meningkatkan tingkat akurasi dan efisiensi, pada tahap ini akan dilakukan proses feature selection terhadap data yang sudah dilakukan preprocessing.</w:t>
       </w:r>
     </w:p>
     <w:p>
@@ -9889,8 +9898,11 @@
       </w:r>
     </w:p>
     <w:p>
-      <w:r>
-        <w:t xml:space="preserve">Asd asd asd asd </w:t>
+      <w:pPr>
+        <w:ind w:firstLine="567"/>
+      </w:pPr>
+      <w:r>
+        <w:t>Bagian ini akan berisi tentang analisis yang dilakukan dalam membangun sistem klasifikasi teks terhadap hadits palsu. Analisis yang dilakukan meliputi analisis terhadap data yang dibutuhkan, alur proses trainign, alur proses klasifikasi menggunakan metode SVM, analisis sistem yang akan dibangun, dan analisis kebutuhan sistem.</w:t>
       </w:r>
     </w:p>
     <w:p>
@@ -9929,6 +9941,7 @@
     </w:p>
     <w:p>
       <w:r>
+        <w:lastRenderedPageBreak/>
         <w:t xml:space="preserve">Asda sds </w:t>
       </w:r>
     </w:p>
@@ -15053,7 +15066,7 @@
 </file>
 
 <file path=customXml/itemProps1.xml><?xml version="1.0" encoding="utf-8"?>
-<ds:datastoreItem xmlns:ds="http://schemas.openxmlformats.org/officeDocument/2006/customXml" ds:itemID="{483E4F66-92C4-4250-AFF9-B1F5B13DB3C1}">
+<ds:datastoreItem xmlns:ds="http://schemas.openxmlformats.org/officeDocument/2006/customXml" ds:itemID="{65AA1DA2-E070-49EE-BAE8-D3C168B1CEB2}">
   <ds:schemaRefs>
     <ds:schemaRef ds:uri="http://schemas.openxmlformats.org/officeDocument/2006/bibliography"/>
   </ds:schemaRefs>

</xml_diff>

<commit_message>
add gambar proses umum klasifikasi
</commit_message>
<xml_diff>
--- a/documents/Laporan Skripsi Asep Maulana Ismail 0617124001.docx
+++ b/documents/Laporan Skripsi Asep Maulana Ismail 0617124001.docx
@@ -10034,8 +10034,95 @@
       </w:r>
     </w:p>
     <w:p>
-      <w:r>
-        <w:t>Asd asda s</w:t>
+      <w:pPr>
+        <w:ind w:firstLine="567"/>
+      </w:pPr>
+      <w:r>
+        <w:t xml:space="preserve">Proses klasifikasi </w:t>
+      </w:r>
+      <w:r>
+        <w:t xml:space="preserve">yang akan </w:t>
+      </w:r>
+      <w:r>
+        <w:t>dilakukan</w:t>
+      </w:r>
+      <w:r>
+        <w:t xml:space="preserve"> </w:t>
+      </w:r>
+      <w:r>
+        <w:t>secara umum dapat digambarkan seperti gambar berikut:</w:t>
+      </w:r>
+    </w:p>
+    <w:p>
+      <w:pPr>
+        <w:jc w:val="center"/>
+      </w:pPr>
+      <w:r>
+        <w:rPr>
+          <w:noProof/>
+        </w:rPr>
+        <w:lastRenderedPageBreak/>
+        <w:drawing>
+          <wp:inline distT="0" distB="0" distL="0" distR="0">
+            <wp:extent cx="5732145" cy="1585825"/>
+            <wp:effectExtent l="19050" t="0" r="1905" b="0"/>
+            <wp:docPr id="7" name="Picture 7"/>
+            <wp:cNvGraphicFramePr>
+              <a:graphicFrameLocks xmlns:a="http://schemas.openxmlformats.org/drawingml/2006/main" noChangeAspect="1"/>
+            </wp:cNvGraphicFramePr>
+            <a:graphic xmlns:a="http://schemas.openxmlformats.org/drawingml/2006/main">
+              <a:graphicData uri="http://schemas.openxmlformats.org/drawingml/2006/picture">
+                <pic:pic xmlns:pic="http://schemas.openxmlformats.org/drawingml/2006/picture">
+                  <pic:nvPicPr>
+                    <pic:cNvPr id="0" name="Picture 7"/>
+                    <pic:cNvPicPr>
+                      <a:picLocks noChangeAspect="1" noChangeArrowheads="1"/>
+                    </pic:cNvPicPr>
+                  </pic:nvPicPr>
+                  <pic:blipFill>
+                    <a:blip r:embed="rId24"/>
+                    <a:srcRect/>
+                    <a:stretch>
+                      <a:fillRect/>
+                    </a:stretch>
+                  </pic:blipFill>
+                  <pic:spPr bwMode="auto">
+                    <a:xfrm>
+                      <a:off x="0" y="0"/>
+                      <a:ext cx="5732145" cy="1585825"/>
+                    </a:xfrm>
+                    <a:prstGeom prst="rect">
+                      <a:avLst/>
+                    </a:prstGeom>
+                    <a:noFill/>
+                    <a:ln w="9525">
+                      <a:noFill/>
+                      <a:miter lim="800000"/>
+                      <a:headEnd/>
+                      <a:tailEnd/>
+                    </a:ln>
+                  </pic:spPr>
+                </pic:pic>
+              </a:graphicData>
+            </a:graphic>
+          </wp:inline>
+        </w:drawing>
+      </w:r>
+    </w:p>
+    <w:p>
+      <w:pPr>
+        <w:pStyle w:val="Gambar"/>
+      </w:pPr>
+      <w:r>
+        <w:t>Proses Umum Klasifikasi</w:t>
+      </w:r>
+    </w:p>
+    <w:p>
+      <w:pPr>
+        <w:ind w:firstLine="567"/>
+      </w:pPr>
+      <w:r>
+        <w:t>Gambar 10. memperlihatkan bahwa terdapat dua tahapan dalam proses klasifikasi, yaitu tahap training dan tahap testing.</w:t>
       </w:r>
     </w:p>
     <w:p>
@@ -10061,7 +10148,6 @@
     </w:p>
     <w:p>
       <w:r>
-        <w:lastRenderedPageBreak/>
         <w:t xml:space="preserve">Asda sds </w:t>
       </w:r>
     </w:p>

</xml_diff>

<commit_message>
transpose table vectors of word
</commit_message>
<xml_diff>
--- a/documents/Laporan Skripsi Asep Maulana Ismail 0617124001.docx
+++ b/documents/Laporan Skripsi Asep Maulana Ismail 0617124001.docx
@@ -11371,16 +11371,14 @@
     <w:tbl>
       <w:tblPr>
         <w:tblStyle w:val="TableGrid"/>
-        <w:tblW w:w="0" w:type="auto"/>
+        <w:tblW w:w="9322" w:type="dxa"/>
         <w:tblLook w:val="04A0"/>
       </w:tblPr>
       <w:tblGrid>
-        <w:gridCol w:w="1540"/>
-        <w:gridCol w:w="1540"/>
-        <w:gridCol w:w="1540"/>
-        <w:gridCol w:w="1541"/>
-        <w:gridCol w:w="1541"/>
-        <w:gridCol w:w="1541"/>
+        <w:gridCol w:w="2376"/>
+        <w:gridCol w:w="2552"/>
+        <w:gridCol w:w="2268"/>
+        <w:gridCol w:w="2126"/>
       </w:tblGrid>
       <w:tr>
         <w:trPr>
@@ -11388,7 +11386,7 @@
         </w:trPr>
         <w:tc>
           <w:tcPr>
-            <w:tcW w:w="1540" w:type="dxa"/>
+            <w:tcW w:w="2376" w:type="dxa"/>
             <w:shd w:val="clear" w:color="auto" w:fill="BFBFBF" w:themeFill="background1" w:themeFillShade="BF"/>
           </w:tcPr>
           <w:p>
@@ -11396,13 +11394,13 @@
               <w:jc w:val="center"/>
             </w:pPr>
             <w:r>
-              <w:t>Hadits\Kata</w:t>
+              <w:t>Kata\Hadits</w:t>
             </w:r>
           </w:p>
         </w:tc>
         <w:tc>
           <w:tcPr>
-            <w:tcW w:w="1540" w:type="dxa"/>
+            <w:tcW w:w="2552" w:type="dxa"/>
             <w:shd w:val="clear" w:color="auto" w:fill="BFBFBF" w:themeFill="background1" w:themeFillShade="BF"/>
           </w:tcPr>
           <w:p>
@@ -11410,13 +11408,13 @@
               <w:jc w:val="center"/>
             </w:pPr>
             <w:r>
-              <w:t>barang</w:t>
+              <w:t>Hadits 1</w:t>
             </w:r>
           </w:p>
         </w:tc>
         <w:tc>
           <w:tcPr>
-            <w:tcW w:w="1540" w:type="dxa"/>
+            <w:tcW w:w="2268" w:type="dxa"/>
             <w:shd w:val="clear" w:color="auto" w:fill="BFBFBF" w:themeFill="background1" w:themeFillShade="BF"/>
           </w:tcPr>
           <w:p>
@@ -11424,13 +11422,13 @@
               <w:jc w:val="center"/>
             </w:pPr>
             <w:r>
-              <w:t>rupa</w:t>
+              <w:t>….</w:t>
             </w:r>
           </w:p>
         </w:tc>
         <w:tc>
           <w:tcPr>
-            <w:tcW w:w="1541" w:type="dxa"/>
+            <w:tcW w:w="2126" w:type="dxa"/>
             <w:shd w:val="clear" w:color="auto" w:fill="BFBFBF" w:themeFill="background1" w:themeFillShade="BF"/>
           </w:tcPr>
           <w:p>
@@ -11438,35 +11436,7 @@
               <w:jc w:val="center"/>
             </w:pPr>
             <w:r>
-              <w:t>kaum</w:t>
-            </w:r>
-          </w:p>
-        </w:tc>
-        <w:tc>
-          <w:tcPr>
-            <w:tcW w:w="1541" w:type="dxa"/>
-            <w:shd w:val="clear" w:color="auto" w:fill="BFBFBF" w:themeFill="background1" w:themeFillShade="BF"/>
-          </w:tcPr>
-          <w:p>
-            <w:pPr>
-              <w:jc w:val="center"/>
-            </w:pPr>
-            <w:r>
-              <w:t>….</w:t>
-            </w:r>
-          </w:p>
-        </w:tc>
-        <w:tc>
-          <w:tcPr>
-            <w:tcW w:w="1541" w:type="dxa"/>
-            <w:shd w:val="clear" w:color="auto" w:fill="BFBFBF" w:themeFill="background1" w:themeFillShade="BF"/>
-          </w:tcPr>
-          <w:p>
-            <w:pPr>
-              <w:jc w:val="center"/>
-            </w:pPr>
-            <w:r>
-              <w:t>[kata-n]</w:t>
+              <w:t>Hadist-N</w:t>
             </w:r>
           </w:p>
         </w:tc>
@@ -11477,7 +11447,7 @@
         </w:trPr>
         <w:tc>
           <w:tcPr>
-            <w:tcW w:w="1540" w:type="dxa"/>
+            <w:tcW w:w="2376" w:type="dxa"/>
             <w:shd w:val="clear" w:color="auto" w:fill="BFBFBF" w:themeFill="background1" w:themeFillShade="BF"/>
           </w:tcPr>
           <w:p>
@@ -11485,13 +11455,13 @@
               <w:jc w:val="center"/>
             </w:pPr>
             <w:r>
-              <w:t>Hadits 1</w:t>
+              <w:t>barang</w:t>
             </w:r>
           </w:p>
         </w:tc>
         <w:tc>
           <w:tcPr>
-            <w:tcW w:w="1540" w:type="dxa"/>
+            <w:tcW w:w="2552" w:type="dxa"/>
           </w:tcPr>
           <w:p>
             <w:pPr>
@@ -11504,46 +11474,20 @@
         </w:tc>
         <w:tc>
           <w:tcPr>
-            <w:tcW w:w="1540" w:type="dxa"/>
+            <w:tcW w:w="2268" w:type="dxa"/>
           </w:tcPr>
           <w:p>
             <w:pPr>
               <w:jc w:val="center"/>
             </w:pPr>
             <w:r>
-              <w:t>1</w:t>
+              <w:t>…</w:t>
             </w:r>
           </w:p>
         </w:tc>
         <w:tc>
           <w:tcPr>
-            <w:tcW w:w="1541" w:type="dxa"/>
-          </w:tcPr>
-          <w:p>
-            <w:pPr>
-              <w:jc w:val="center"/>
-            </w:pPr>
-            <w:r>
-              <w:t>2</w:t>
-            </w:r>
-          </w:p>
-        </w:tc>
-        <w:tc>
-          <w:tcPr>
-            <w:tcW w:w="1541" w:type="dxa"/>
-          </w:tcPr>
-          <w:p>
-            <w:pPr>
-              <w:jc w:val="center"/>
-            </w:pPr>
-            <w:r>
-              <w:t>…</w:t>
-            </w:r>
-          </w:p>
-        </w:tc>
-        <w:tc>
-          <w:tcPr>
-            <w:tcW w:w="1541" w:type="dxa"/>
+            <w:tcW w:w="2126" w:type="dxa"/>
           </w:tcPr>
           <w:p>
             <w:pPr>
@@ -11561,7 +11505,7 @@
         </w:trPr>
         <w:tc>
           <w:tcPr>
-            <w:tcW w:w="1540" w:type="dxa"/>
+            <w:tcW w:w="2376" w:type="dxa"/>
             <w:shd w:val="clear" w:color="auto" w:fill="BFBFBF" w:themeFill="background1" w:themeFillShade="BF"/>
           </w:tcPr>
           <w:p>
@@ -11569,26 +11513,26 @@
               <w:jc w:val="center"/>
             </w:pPr>
             <w:r>
-              <w:t>….</w:t>
+              <w:t>rupa</w:t>
             </w:r>
           </w:p>
         </w:tc>
         <w:tc>
           <w:tcPr>
-            <w:tcW w:w="1540" w:type="dxa"/>
+            <w:tcW w:w="2552" w:type="dxa"/>
           </w:tcPr>
           <w:p>
             <w:pPr>
               <w:jc w:val="center"/>
             </w:pPr>
             <w:r>
-              <w:t>…</w:t>
+              <w:t>1</w:t>
             </w:r>
           </w:p>
         </w:tc>
         <w:tc>
           <w:tcPr>
-            <w:tcW w:w="1540" w:type="dxa"/>
+            <w:tcW w:w="2268" w:type="dxa"/>
           </w:tcPr>
           <w:p>
             <w:pPr>
@@ -11601,33 +11545,7 @@
         </w:tc>
         <w:tc>
           <w:tcPr>
-            <w:tcW w:w="1541" w:type="dxa"/>
-          </w:tcPr>
-          <w:p>
-            <w:pPr>
-              <w:jc w:val="center"/>
-            </w:pPr>
-            <w:r>
-              <w:t>…</w:t>
-            </w:r>
-          </w:p>
-        </w:tc>
-        <w:tc>
-          <w:tcPr>
-            <w:tcW w:w="1541" w:type="dxa"/>
-          </w:tcPr>
-          <w:p>
-            <w:pPr>
-              <w:jc w:val="center"/>
-            </w:pPr>
-            <w:r>
-              <w:t>…</w:t>
-            </w:r>
-          </w:p>
-        </w:tc>
-        <w:tc>
-          <w:tcPr>
-            <w:tcW w:w="1541" w:type="dxa"/>
+            <w:tcW w:w="2126" w:type="dxa"/>
           </w:tcPr>
           <w:p>
             <w:pPr>
@@ -11645,7 +11563,7 @@
         </w:trPr>
         <w:tc>
           <w:tcPr>
-            <w:tcW w:w="1540" w:type="dxa"/>
+            <w:tcW w:w="2376" w:type="dxa"/>
             <w:shd w:val="clear" w:color="auto" w:fill="BFBFBF" w:themeFill="background1" w:themeFillShade="BF"/>
           </w:tcPr>
           <w:p>
@@ -11653,65 +11571,155 @@
               <w:jc w:val="center"/>
             </w:pPr>
             <w:r>
-              <w:t>Hadits - N</w:t>
+              <w:t>kaum</w:t>
             </w:r>
           </w:p>
         </w:tc>
         <w:tc>
           <w:tcPr>
-            <w:tcW w:w="1540" w:type="dxa"/>
+            <w:tcW w:w="2552" w:type="dxa"/>
           </w:tcPr>
           <w:p>
             <w:pPr>
               <w:jc w:val="center"/>
             </w:pPr>
             <w:r>
-              <w:t>…</w:t>
+              <w:t>2</w:t>
             </w:r>
           </w:p>
         </w:tc>
         <w:tc>
           <w:tcPr>
-            <w:tcW w:w="1540" w:type="dxa"/>
+            <w:tcW w:w="2268" w:type="dxa"/>
           </w:tcPr>
           <w:p>
             <w:pPr>
               <w:jc w:val="center"/>
             </w:pPr>
             <w:r>
-              <w:t>...</w:t>
+              <w:t>…</w:t>
             </w:r>
           </w:p>
         </w:tc>
         <w:tc>
           <w:tcPr>
-            <w:tcW w:w="1541" w:type="dxa"/>
+            <w:tcW w:w="2126" w:type="dxa"/>
           </w:tcPr>
           <w:p>
             <w:pPr>
               <w:jc w:val="center"/>
             </w:pPr>
             <w:r>
-              <w:t>….</w:t>
+              <w:t>…</w:t>
             </w:r>
           </w:p>
         </w:tc>
+      </w:tr>
+      <w:tr>
+        <w:trPr>
+          <w:trHeight w:val="680"/>
+        </w:trPr>
         <w:tc>
           <w:tcPr>
-            <w:tcW w:w="1541" w:type="dxa"/>
+            <w:tcW w:w="2376" w:type="dxa"/>
+            <w:shd w:val="clear" w:color="auto" w:fill="BFBFBF" w:themeFill="background1" w:themeFillShade="BF"/>
           </w:tcPr>
           <w:p>
             <w:pPr>
               <w:jc w:val="center"/>
             </w:pPr>
             <w:r>
-              <w:t>…</w:t>
+              <w:t>….</w:t>
             </w:r>
           </w:p>
         </w:tc>
         <w:tc>
           <w:tcPr>
-            <w:tcW w:w="1541" w:type="dxa"/>
+            <w:tcW w:w="2552" w:type="dxa"/>
+          </w:tcPr>
+          <w:p>
+            <w:pPr>
+              <w:jc w:val="center"/>
+            </w:pPr>
+            <w:r>
+              <w:t>…</w:t>
+            </w:r>
+          </w:p>
+        </w:tc>
+        <w:tc>
+          <w:tcPr>
+            <w:tcW w:w="2268" w:type="dxa"/>
+          </w:tcPr>
+          <w:p>
+            <w:pPr>
+              <w:jc w:val="center"/>
+            </w:pPr>
+            <w:r>
+              <w:t>…</w:t>
+            </w:r>
+          </w:p>
+        </w:tc>
+        <w:tc>
+          <w:tcPr>
+            <w:tcW w:w="2126" w:type="dxa"/>
+          </w:tcPr>
+          <w:p>
+            <w:pPr>
+              <w:jc w:val="center"/>
+            </w:pPr>
+            <w:r>
+              <w:t>…</w:t>
+            </w:r>
+          </w:p>
+        </w:tc>
+      </w:tr>
+      <w:tr>
+        <w:trPr>
+          <w:trHeight w:val="680"/>
+        </w:trPr>
+        <w:tc>
+          <w:tcPr>
+            <w:tcW w:w="2376" w:type="dxa"/>
+            <w:shd w:val="clear" w:color="auto" w:fill="BFBFBF" w:themeFill="background1" w:themeFillShade="BF"/>
+          </w:tcPr>
+          <w:p>
+            <w:pPr>
+              <w:jc w:val="center"/>
+            </w:pPr>
+            <w:r>
+              <w:t>Kata - N</w:t>
+            </w:r>
+          </w:p>
+        </w:tc>
+        <w:tc>
+          <w:tcPr>
+            <w:tcW w:w="2552" w:type="dxa"/>
+          </w:tcPr>
+          <w:p>
+            <w:pPr>
+              <w:jc w:val="center"/>
+            </w:pPr>
+            <w:r>
+              <w:t>…</w:t>
+            </w:r>
+          </w:p>
+        </w:tc>
+        <w:tc>
+          <w:tcPr>
+            <w:tcW w:w="2268" w:type="dxa"/>
+          </w:tcPr>
+          <w:p>
+            <w:pPr>
+              <w:jc w:val="center"/>
+            </w:pPr>
+            <w:r>
+              <w:t>…</w:t>
+            </w:r>
+          </w:p>
+        </w:tc>
+        <w:tc>
+          <w:tcPr>
+            <w:tcW w:w="2126" w:type="dxa"/>
           </w:tcPr>
           <w:p>
             <w:pPr>
@@ -17288,7 +17296,7 @@
 </file>
 
 <file path=customXml/itemProps1.xml><?xml version="1.0" encoding="utf-8"?>
-<ds:datastoreItem xmlns:ds="http://schemas.openxmlformats.org/officeDocument/2006/customXml" ds:itemID="{7C6ADA1B-E334-40EC-9DFC-2BE148CC78CC}">
+<ds:datastoreItem xmlns:ds="http://schemas.openxmlformats.org/officeDocument/2006/customXml" ds:itemID="{DE9EE406-B900-4725-96A5-83704D080138}">
   <ds:schemaRefs>
     <ds:schemaRef ds:uri="http://schemas.openxmlformats.org/officeDocument/2006/bibliography"/>
   </ds:schemaRefs>

</xml_diff>

<commit_message>
add analisis testing dan sistem yang akan dibangun
</commit_message>
<xml_diff>
--- a/documents/Laporan Skripsi Asep Maulana Ismail 0617124001.docx
+++ b/documents/Laporan Skripsi Asep Maulana Ismail 0617124001.docx
@@ -20493,14 +20493,6 @@
               </w:rPr>
               <w:t xml:space="preserve"> = </w:t>
             </w:r>
-            <w:r>
-              <w:rPr>
-                <w:i/>
-                <w:iCs/>
-                <w:color w:val="000000"/>
-              </w:rPr>
-              <w:t>(</w:t>
-            </w:r>
             <w:proofErr w:type="spellStart"/>
             <w:proofErr w:type="gramStart"/>
             <w:r>
@@ -20530,6 +20522,13 @@
               </w:rPr>
               <w:t xml:space="preserve"> x </w:t>
             </w:r>
+            <w:r>
+              <w:rPr>
+                <w:iCs/>
+                <w:color w:val="000000"/>
+              </w:rPr>
+              <w:t>(</w:t>
+            </w:r>
             <w:proofErr w:type="spellStart"/>
             <w:r>
               <w:rPr>
@@ -20555,7 +20554,7 @@
                 <w:iCs/>
                 <w:color w:val="000000"/>
               </w:rPr>
-              <w:t xml:space="preserve">) + </w:t>
+              <w:t xml:space="preserve"> + </w:t>
             </w:r>
             <w:r>
               <w:rPr>
@@ -20563,6 +20562,13 @@
                 <w:color w:val="000000"/>
               </w:rPr>
               <w:t>1</w:t>
+            </w:r>
+            <w:r>
+              <w:rPr>
+                <w:iCs/>
+                <w:color w:val="000000"/>
+              </w:rPr>
+              <w:t>)</w:t>
             </w:r>
           </w:p>
         </w:tc>
@@ -32150,12 +32156,7 @@
       </w:r>
       <w:proofErr w:type="spellEnd"/>
       <w:r>
-        <w:t xml:space="preserve"> </w:t>
-      </w:r>
-      <w:bookmarkStart w:id="32" w:name="_GoBack"/>
-      <w:bookmarkEnd w:id="32"/>
-      <w:r>
-        <w:t xml:space="preserve">proses yang </w:t>
+        <w:t xml:space="preserve"> proses yang </w:t>
       </w:r>
       <w:proofErr w:type="spellStart"/>
       <w:r>
@@ -38170,6 +38171,9 @@
       <w:r>
         <w:t xml:space="preserve"> </w:t>
       </w:r>
+      <w:r>
+        <w:t>(</w:t>
+      </w:r>
       <w:proofErr w:type="gramStart"/>
       <w:r>
         <w:t>log(</w:t>
@@ -38179,10 +38183,19 @@
         <w:t>3/1</w:t>
       </w:r>
       <w:r>
-        <w:t xml:space="preserve">) = </w:t>
-      </w:r>
-      <w:r>
-        <w:t>0.47712125472</w:t>
+        <w:t xml:space="preserve">) </w:t>
+      </w:r>
+      <w:r>
+        <w:t xml:space="preserve">+ 1) </w:t>
+      </w:r>
+      <w:r>
+        <w:t xml:space="preserve">= </w:t>
+      </w:r>
+      <w:r>
+        <w:t>1</w:t>
+      </w:r>
+      <w:r>
+        <w:t>.47712125472</w:t>
       </w:r>
     </w:p>
     <w:p>
@@ -38448,7 +38461,15 @@
                 <w:sz w:val="20"/>
                 <w:szCs w:val="20"/>
               </w:rPr>
-              <w:t>0.4771212547</w:t>
+              <w:t>1</w:t>
+            </w:r>
+            <w:r>
+              <w:rPr>
+                <w:rFonts w:ascii="Arial" w:hAnsi="Arial" w:cs="Arial"/>
+                <w:sz w:val="20"/>
+                <w:szCs w:val="20"/>
+              </w:rPr>
+              <w:t>.4771212547</w:t>
             </w:r>
           </w:p>
         </w:tc>
@@ -38518,7 +38539,15 @@
                 <w:sz w:val="20"/>
                 <w:szCs w:val="20"/>
               </w:rPr>
-              <w:t>0.4771212547</w:t>
+              <w:t>1</w:t>
+            </w:r>
+            <w:r>
+              <w:rPr>
+                <w:rFonts w:ascii="Arial" w:hAnsi="Arial" w:cs="Arial"/>
+                <w:sz w:val="20"/>
+                <w:szCs w:val="20"/>
+              </w:rPr>
+              <w:t>.4771212547</w:t>
             </w:r>
           </w:p>
         </w:tc>
@@ -38634,7 +38663,15 @@
                 <w:sz w:val="20"/>
                 <w:szCs w:val="20"/>
               </w:rPr>
-              <w:t>0.4771212547</w:t>
+              <w:t>1</w:t>
+            </w:r>
+            <w:r>
+              <w:rPr>
+                <w:rFonts w:ascii="Arial" w:hAnsi="Arial" w:cs="Arial"/>
+                <w:sz w:val="20"/>
+                <w:szCs w:val="20"/>
+              </w:rPr>
+              <w:t>.4771212547</w:t>
             </w:r>
           </w:p>
         </w:tc>
@@ -38727,7 +38764,15 @@
                 <w:sz w:val="20"/>
                 <w:szCs w:val="20"/>
               </w:rPr>
-              <w:t>0.4771212547</w:t>
+              <w:t>1</w:t>
+            </w:r>
+            <w:r>
+              <w:rPr>
+                <w:rFonts w:ascii="Arial" w:hAnsi="Arial" w:cs="Arial"/>
+                <w:sz w:val="20"/>
+                <w:szCs w:val="20"/>
+              </w:rPr>
+              <w:t>.4771212547</w:t>
             </w:r>
           </w:p>
         </w:tc>
@@ -38820,7 +38865,15 @@
                 <w:sz w:val="20"/>
                 <w:szCs w:val="20"/>
               </w:rPr>
-              <w:t>0.4771212547</w:t>
+              <w:t>1</w:t>
+            </w:r>
+            <w:r>
+              <w:rPr>
+                <w:rFonts w:ascii="Arial" w:hAnsi="Arial" w:cs="Arial"/>
+                <w:sz w:val="20"/>
+                <w:szCs w:val="20"/>
+              </w:rPr>
+              <w:t>.4771212547</w:t>
             </w:r>
           </w:p>
         </w:tc>
@@ -39010,7 +39063,15 @@
                 <w:sz w:val="20"/>
                 <w:szCs w:val="20"/>
               </w:rPr>
-              <w:t>0.4771212547</w:t>
+              <w:t>1</w:t>
+            </w:r>
+            <w:r>
+              <w:rPr>
+                <w:rFonts w:ascii="Arial" w:hAnsi="Arial" w:cs="Arial"/>
+                <w:sz w:val="20"/>
+                <w:szCs w:val="20"/>
+              </w:rPr>
+              <w:t>.4771212547</w:t>
             </w:r>
           </w:p>
         </w:tc>
@@ -39083,7 +39144,15 @@
                 <w:sz w:val="20"/>
                 <w:szCs w:val="20"/>
               </w:rPr>
-              <w:t>0.1760912591</w:t>
+              <w:t>1</w:t>
+            </w:r>
+            <w:r>
+              <w:rPr>
+                <w:rFonts w:ascii="Arial" w:hAnsi="Arial" w:cs="Arial"/>
+                <w:sz w:val="20"/>
+                <w:szCs w:val="20"/>
+              </w:rPr>
+              <w:t>.1760912591</w:t>
             </w:r>
           </w:p>
         </w:tc>
@@ -39129,7 +39198,15 @@
                 <w:sz w:val="20"/>
                 <w:szCs w:val="20"/>
               </w:rPr>
-              <w:t>0.1760912591</w:t>
+              <w:t>1</w:t>
+            </w:r>
+            <w:r>
+              <w:rPr>
+                <w:rFonts w:ascii="Arial" w:hAnsi="Arial" w:cs="Arial"/>
+                <w:sz w:val="20"/>
+                <w:szCs w:val="20"/>
+              </w:rPr>
+              <w:t>.1760912591</w:t>
             </w:r>
           </w:p>
         </w:tc>
@@ -39199,7 +39276,15 @@
                 <w:sz w:val="20"/>
                 <w:szCs w:val="20"/>
               </w:rPr>
-              <w:t>0.4771212547</w:t>
+              <w:t>1</w:t>
+            </w:r>
+            <w:r>
+              <w:rPr>
+                <w:rFonts w:ascii="Arial" w:hAnsi="Arial" w:cs="Arial"/>
+                <w:sz w:val="20"/>
+                <w:szCs w:val="20"/>
+              </w:rPr>
+              <w:t>.4771212547</w:t>
             </w:r>
           </w:p>
         </w:tc>
@@ -39315,7 +39400,15 @@
                 <w:sz w:val="20"/>
                 <w:szCs w:val="20"/>
               </w:rPr>
-              <w:t>0.4771212547</w:t>
+              <w:t>1</w:t>
+            </w:r>
+            <w:r>
+              <w:rPr>
+                <w:rFonts w:ascii="Arial" w:hAnsi="Arial" w:cs="Arial"/>
+                <w:sz w:val="20"/>
+                <w:szCs w:val="20"/>
+              </w:rPr>
+              <w:t>.4771212547</w:t>
             </w:r>
           </w:p>
         </w:tc>
@@ -39601,106 +39694,1294 @@
     </w:p>
     <w:p>
       <w:pPr>
-        <w:pStyle w:val="TASub31"/>
-      </w:pPr>
-      <w:proofErr w:type="spellStart"/>
-      <w:r>
-        <w:t>Analisis</w:t>
-      </w:r>
-      <w:proofErr w:type="spellEnd"/>
-      <w:r>
-        <w:t xml:space="preserve"> </w:t>
-      </w:r>
-      <w:proofErr w:type="spellStart"/>
-      <w:r>
-        <w:t>Sistem</w:t>
-      </w:r>
-      <w:proofErr w:type="spellEnd"/>
-      <w:r>
-        <w:t xml:space="preserve"> yang Akan </w:t>
-      </w:r>
-      <w:proofErr w:type="spellStart"/>
-      <w:r>
-        <w:t>Dibangun</w:t>
-      </w:r>
-      <w:proofErr w:type="spellEnd"/>
+        <w:spacing w:before="0"/>
+        <w:rPr>
+          <w:b/>
+          <w:color w:val="000000"/>
+          <w:sz w:val="28"/>
+          <w:szCs w:val="28"/>
+        </w:rPr>
+      </w:pPr>
+      <w:r>
+        <w:br w:type="page"/>
+      </w:r>
     </w:p>
     <w:p>
-      <w:proofErr w:type="spellStart"/>
+      <w:pPr>
+        <w:pStyle w:val="TASub341"/>
+      </w:pPr>
       <w:r>
         <w:lastRenderedPageBreak/>
-        <w:t>Asd</w:t>
-      </w:r>
-      <w:proofErr w:type="spellEnd"/>
-      <w:r>
-        <w:t xml:space="preserve"> </w:t>
-      </w:r>
-      <w:proofErr w:type="spellStart"/>
-      <w:r>
-        <w:t>asd</w:t>
-      </w:r>
-      <w:proofErr w:type="spellEnd"/>
-      <w:r>
-        <w:t xml:space="preserve"> a</w:t>
+        <w:t>Testing</w:t>
       </w:r>
     </w:p>
     <w:p>
       <w:pPr>
-        <w:pStyle w:val="TASub31"/>
-      </w:pPr>
-      <w:proofErr w:type="spellStart"/>
-      <w:r>
-        <w:t>Analisis</w:t>
-      </w:r>
-      <w:proofErr w:type="spellEnd"/>
-      <w:r>
-        <w:t xml:space="preserve"> </w:t>
-      </w:r>
-      <w:proofErr w:type="spellStart"/>
-      <w:r>
-        <w:t>Kebutuhan</w:t>
-      </w:r>
-      <w:proofErr w:type="spellEnd"/>
-      <w:r>
-        <w:t xml:space="preserve"> </w:t>
-      </w:r>
-      <w:proofErr w:type="spellStart"/>
-      <w:r>
-        <w:t>Sistem</w:t>
-      </w:r>
-      <w:proofErr w:type="spellEnd"/>
+        <w:ind w:firstLine="567"/>
+      </w:pPr>
+      <w:r>
+        <w:t xml:space="preserve">Pada proses testing, data testing </w:t>
+      </w:r>
+      <w:proofErr w:type="spellStart"/>
+      <w:r>
+        <w:t>hadits</w:t>
+      </w:r>
+      <w:proofErr w:type="spellEnd"/>
+      <w:r>
+        <w:t xml:space="preserve"> yang </w:t>
+      </w:r>
+      <w:proofErr w:type="spellStart"/>
+      <w:r>
+        <w:t>sudah</w:t>
+      </w:r>
+      <w:proofErr w:type="spellEnd"/>
+      <w:r>
+        <w:t xml:space="preserve"> </w:t>
+      </w:r>
+      <w:proofErr w:type="spellStart"/>
+      <w:r>
+        <w:t>dipisahkan</w:t>
+      </w:r>
+      <w:proofErr w:type="spellEnd"/>
+      <w:r>
+        <w:t xml:space="preserve"> </w:t>
+      </w:r>
+      <w:proofErr w:type="spellStart"/>
+      <w:r>
+        <w:t>akan</w:t>
+      </w:r>
+      <w:proofErr w:type="spellEnd"/>
+      <w:r>
+        <w:t xml:space="preserve"> </w:t>
+      </w:r>
+      <w:proofErr w:type="spellStart"/>
+      <w:r>
+        <w:t>dijadikan</w:t>
+      </w:r>
+      <w:proofErr w:type="spellEnd"/>
+      <w:r>
+        <w:t xml:space="preserve"> input pada </w:t>
+      </w:r>
+      <w:proofErr w:type="spellStart"/>
+      <w:r>
+        <w:t>sistem</w:t>
+      </w:r>
+      <w:proofErr w:type="spellEnd"/>
+      <w:r>
+        <w:t xml:space="preserve"> classifier. Data testing </w:t>
+      </w:r>
+      <w:proofErr w:type="spellStart"/>
+      <w:r>
+        <w:t>akan</w:t>
+      </w:r>
+      <w:proofErr w:type="spellEnd"/>
+      <w:r>
+        <w:t xml:space="preserve"> </w:t>
+      </w:r>
+      <w:proofErr w:type="spellStart"/>
+      <w:r>
+        <w:t>diproses</w:t>
+      </w:r>
+      <w:proofErr w:type="spellEnd"/>
+      <w:r>
+        <w:t xml:space="preserve"> </w:t>
+      </w:r>
+      <w:proofErr w:type="spellStart"/>
+      <w:r>
+        <w:t>terlebih</w:t>
+      </w:r>
+      <w:proofErr w:type="spellEnd"/>
+      <w:r>
+        <w:t xml:space="preserve"> </w:t>
+      </w:r>
+      <w:proofErr w:type="spellStart"/>
+      <w:r>
+        <w:t>dahulu</w:t>
+      </w:r>
+      <w:proofErr w:type="spellEnd"/>
+      <w:r>
+        <w:t xml:space="preserve"> </w:t>
+      </w:r>
+      <w:proofErr w:type="spellStart"/>
+      <w:r>
+        <w:t>persis</w:t>
+      </w:r>
+      <w:proofErr w:type="spellEnd"/>
+      <w:r>
+        <w:t xml:space="preserve"> </w:t>
+      </w:r>
+      <w:proofErr w:type="spellStart"/>
+      <w:r>
+        <w:t>seperti</w:t>
+      </w:r>
+      <w:proofErr w:type="spellEnd"/>
+      <w:r>
+        <w:t xml:space="preserve"> proses yang </w:t>
+      </w:r>
+      <w:proofErr w:type="spellStart"/>
+      <w:r>
+        <w:t>dilakukan</w:t>
+      </w:r>
+      <w:proofErr w:type="spellEnd"/>
+      <w:r>
+        <w:t xml:space="preserve"> pada data training, </w:t>
+      </w:r>
+      <w:proofErr w:type="spellStart"/>
+      <w:r>
+        <w:t>sehingga</w:t>
+      </w:r>
+      <w:proofErr w:type="spellEnd"/>
+      <w:r>
+        <w:t xml:space="preserve"> </w:t>
+      </w:r>
+      <w:proofErr w:type="spellStart"/>
+      <w:r>
+        <w:t>menghasilkan</w:t>
+      </w:r>
+      <w:proofErr w:type="spellEnd"/>
+      <w:r>
+        <w:t xml:space="preserve"> </w:t>
+      </w:r>
+      <w:proofErr w:type="spellStart"/>
+      <w:r>
+        <w:t>matriks</w:t>
+      </w:r>
+      <w:proofErr w:type="spellEnd"/>
+      <w:r>
+        <w:t xml:space="preserve"> yang </w:t>
+      </w:r>
+      <w:proofErr w:type="spellStart"/>
+      <w:r>
+        <w:t>memiliki</w:t>
+      </w:r>
+      <w:proofErr w:type="spellEnd"/>
+      <w:r>
+        <w:t xml:space="preserve"> </w:t>
+      </w:r>
+      <w:proofErr w:type="spellStart"/>
+      <w:r>
+        <w:t>fitur</w:t>
+      </w:r>
+      <w:proofErr w:type="spellEnd"/>
+      <w:r>
+        <w:t xml:space="preserve"> yang </w:t>
+      </w:r>
+      <w:proofErr w:type="spellStart"/>
+      <w:r>
+        <w:t>sama</w:t>
+      </w:r>
+      <w:proofErr w:type="spellEnd"/>
+      <w:r>
+        <w:t xml:space="preserve"> </w:t>
+      </w:r>
+      <w:proofErr w:type="spellStart"/>
+      <w:r>
+        <w:t>dengan</w:t>
+      </w:r>
+      <w:proofErr w:type="spellEnd"/>
+      <w:r>
+        <w:t xml:space="preserve"> data training. </w:t>
+      </w:r>
+      <w:proofErr w:type="spellStart"/>
+      <w:r>
+        <w:t>Bila</w:t>
+      </w:r>
+      <w:proofErr w:type="spellEnd"/>
+      <w:r>
+        <w:t xml:space="preserve"> </w:t>
+      </w:r>
+      <w:proofErr w:type="spellStart"/>
+      <w:r>
+        <w:t>matriks</w:t>
+      </w:r>
+      <w:proofErr w:type="spellEnd"/>
+      <w:r>
+        <w:t xml:space="preserve"> </w:t>
+      </w:r>
+      <w:proofErr w:type="spellStart"/>
+      <w:r>
+        <w:t>dari</w:t>
+      </w:r>
+      <w:proofErr w:type="spellEnd"/>
+      <w:r>
+        <w:t xml:space="preserve"> data training </w:t>
+      </w:r>
+      <w:proofErr w:type="spellStart"/>
+      <w:r>
+        <w:t>sudah</w:t>
+      </w:r>
+      <w:proofErr w:type="spellEnd"/>
+      <w:r>
+        <w:t xml:space="preserve"> </w:t>
+      </w:r>
+      <w:proofErr w:type="spellStart"/>
+      <w:r>
+        <w:t>didapatkan</w:t>
+      </w:r>
+      <w:proofErr w:type="spellEnd"/>
+      <w:r>
+        <w:t xml:space="preserve">, </w:t>
+      </w:r>
+      <w:proofErr w:type="spellStart"/>
+      <w:r>
+        <w:t>sistem</w:t>
+      </w:r>
+      <w:proofErr w:type="spellEnd"/>
+      <w:r>
+        <w:t xml:space="preserve"> classifier </w:t>
+      </w:r>
+      <w:proofErr w:type="spellStart"/>
+      <w:r>
+        <w:t>akan</w:t>
+      </w:r>
+      <w:proofErr w:type="spellEnd"/>
+      <w:r>
+        <w:t xml:space="preserve"> </w:t>
+      </w:r>
+      <w:proofErr w:type="spellStart"/>
+      <w:r>
+        <w:t>melakukan</w:t>
+      </w:r>
+      <w:proofErr w:type="spellEnd"/>
+      <w:r>
+        <w:t xml:space="preserve"> </w:t>
+      </w:r>
+      <w:proofErr w:type="spellStart"/>
+      <w:r>
+        <w:t>perhitungan</w:t>
+      </w:r>
+      <w:proofErr w:type="spellEnd"/>
+      <w:r>
+        <w:t xml:space="preserve"> </w:t>
+      </w:r>
+      <w:proofErr w:type="spellStart"/>
+      <w:r>
+        <w:t>dengan</w:t>
+      </w:r>
+      <w:proofErr w:type="spellEnd"/>
+      <w:r>
+        <w:t xml:space="preserve"> </w:t>
+      </w:r>
+      <w:proofErr w:type="spellStart"/>
+      <w:r>
+        <w:t>menggunakan</w:t>
+      </w:r>
+      <w:proofErr w:type="spellEnd"/>
+      <w:r>
+        <w:t xml:space="preserve"> </w:t>
+      </w:r>
+      <w:proofErr w:type="spellStart"/>
+      <w:r>
+        <w:t>metode</w:t>
+      </w:r>
+      <w:proofErr w:type="spellEnd"/>
+      <w:r>
+        <w:t xml:space="preserve"> SVM </w:t>
+      </w:r>
+      <w:proofErr w:type="spellStart"/>
+      <w:r>
+        <w:t>untuk</w:t>
+      </w:r>
+      <w:proofErr w:type="spellEnd"/>
+      <w:r>
+        <w:t xml:space="preserve"> </w:t>
+      </w:r>
+      <w:proofErr w:type="spellStart"/>
+      <w:r>
+        <w:t>menentukan</w:t>
+      </w:r>
+      <w:proofErr w:type="spellEnd"/>
+      <w:r>
+        <w:t xml:space="preserve"> label </w:t>
+      </w:r>
+      <w:proofErr w:type="spellStart"/>
+      <w:r>
+        <w:t>dari</w:t>
+      </w:r>
+      <w:proofErr w:type="spellEnd"/>
+      <w:r>
+        <w:t xml:space="preserve"> </w:t>
+      </w:r>
+      <w:proofErr w:type="spellStart"/>
+      <w:r>
+        <w:t>setiap</w:t>
+      </w:r>
+      <w:proofErr w:type="spellEnd"/>
+      <w:r>
+        <w:t xml:space="preserve"> </w:t>
+      </w:r>
+      <w:proofErr w:type="spellStart"/>
+      <w:r>
+        <w:t>hadits</w:t>
+      </w:r>
+      <w:proofErr w:type="spellEnd"/>
+      <w:r>
+        <w:t xml:space="preserve"> yang </w:t>
+      </w:r>
+      <w:proofErr w:type="spellStart"/>
+      <w:r>
+        <w:t>ada</w:t>
+      </w:r>
+      <w:proofErr w:type="spellEnd"/>
+      <w:r>
+        <w:t xml:space="preserve"> pada data training. </w:t>
+      </w:r>
+      <w:proofErr w:type="spellStart"/>
+      <w:r>
+        <w:t>Lalu</w:t>
+      </w:r>
+      <w:proofErr w:type="spellEnd"/>
+      <w:r>
+        <w:t xml:space="preserve"> label yang </w:t>
+      </w:r>
+      <w:proofErr w:type="spellStart"/>
+      <w:r>
+        <w:t>diberikan</w:t>
+      </w:r>
+      <w:proofErr w:type="spellEnd"/>
+      <w:r>
+        <w:t xml:space="preserve"> oleh </w:t>
+      </w:r>
+      <w:proofErr w:type="spellStart"/>
+      <w:r>
+        <w:t>sistem</w:t>
+      </w:r>
+      <w:proofErr w:type="spellEnd"/>
+      <w:r>
+        <w:t xml:space="preserve"> classifier </w:t>
+      </w:r>
+      <w:proofErr w:type="spellStart"/>
+      <w:r>
+        <w:t>akan</w:t>
+      </w:r>
+      <w:proofErr w:type="spellEnd"/>
+      <w:r>
+        <w:t xml:space="preserve"> </w:t>
+      </w:r>
+      <w:proofErr w:type="spellStart"/>
+      <w:r>
+        <w:t>dihitung</w:t>
+      </w:r>
+      <w:proofErr w:type="spellEnd"/>
+      <w:r>
+        <w:t xml:space="preserve"> dan </w:t>
+      </w:r>
+      <w:proofErr w:type="spellStart"/>
+      <w:r>
+        <w:t>dibandingkan</w:t>
+      </w:r>
+      <w:proofErr w:type="spellEnd"/>
+      <w:r>
+        <w:t xml:space="preserve"> </w:t>
+      </w:r>
+      <w:proofErr w:type="spellStart"/>
+      <w:r>
+        <w:t>dengan</w:t>
+      </w:r>
+      <w:proofErr w:type="spellEnd"/>
+      <w:r>
+        <w:t xml:space="preserve"> label </w:t>
+      </w:r>
+      <w:proofErr w:type="spellStart"/>
+      <w:r>
+        <w:t>aslinya</w:t>
+      </w:r>
+      <w:proofErr w:type="spellEnd"/>
+      <w:r>
+        <w:t xml:space="preserve"> </w:t>
+      </w:r>
+      <w:proofErr w:type="spellStart"/>
+      <w:r>
+        <w:t>untuk</w:t>
+      </w:r>
+      <w:proofErr w:type="spellEnd"/>
+      <w:r>
+        <w:t xml:space="preserve"> </w:t>
+      </w:r>
+      <w:proofErr w:type="spellStart"/>
+      <w:r>
+        <w:t>mendapatkan</w:t>
+      </w:r>
+      <w:proofErr w:type="spellEnd"/>
+      <w:r>
+        <w:t xml:space="preserve"> </w:t>
+      </w:r>
+      <w:proofErr w:type="spellStart"/>
+      <w:r>
+        <w:t>tingkat</w:t>
+      </w:r>
+      <w:proofErr w:type="spellEnd"/>
+      <w:r>
+        <w:t xml:space="preserve"> </w:t>
+      </w:r>
+      <w:proofErr w:type="spellStart"/>
+      <w:r>
+        <w:t>akurasi</w:t>
+      </w:r>
+      <w:proofErr w:type="spellEnd"/>
+      <w:r>
+        <w:t xml:space="preserve"> </w:t>
+      </w:r>
+      <w:proofErr w:type="spellStart"/>
+      <w:r>
+        <w:t>dari</w:t>
+      </w:r>
+      <w:proofErr w:type="spellEnd"/>
+      <w:r>
+        <w:t xml:space="preserve"> </w:t>
+      </w:r>
+      <w:proofErr w:type="spellStart"/>
+      <w:r>
+        <w:t>sistem</w:t>
+      </w:r>
+      <w:proofErr w:type="spellEnd"/>
+      <w:r>
+        <w:t xml:space="preserve"> classifier. Tingkat </w:t>
+      </w:r>
+      <w:proofErr w:type="spellStart"/>
+      <w:r>
+        <w:t>akurasi</w:t>
+      </w:r>
+      <w:proofErr w:type="spellEnd"/>
+      <w:r>
+        <w:t xml:space="preserve"> </w:t>
+      </w:r>
+      <w:proofErr w:type="spellStart"/>
+      <w:r>
+        <w:t>didapatkan</w:t>
+      </w:r>
+      <w:proofErr w:type="spellEnd"/>
+      <w:r>
+        <w:t xml:space="preserve"> </w:t>
+      </w:r>
+      <w:proofErr w:type="spellStart"/>
+      <w:r>
+        <w:t>dengan</w:t>
+      </w:r>
+      <w:proofErr w:type="spellEnd"/>
+      <w:r>
+        <w:t xml:space="preserve"> </w:t>
+      </w:r>
+      <w:proofErr w:type="spellStart"/>
+      <w:r>
+        <w:t>menggunakan</w:t>
+      </w:r>
+      <w:proofErr w:type="spellEnd"/>
+      <w:r>
+        <w:t xml:space="preserve"> </w:t>
+      </w:r>
+      <w:proofErr w:type="spellStart"/>
+      <w:r>
+        <w:t>rumus</w:t>
+      </w:r>
+      <w:proofErr w:type="spellEnd"/>
+      <w:r>
+        <w:t xml:space="preserve"> </w:t>
+      </w:r>
+      <w:proofErr w:type="spellStart"/>
+      <w:r>
+        <w:t>sebagai</w:t>
+      </w:r>
+      <w:proofErr w:type="spellEnd"/>
+      <w:r>
+        <w:t xml:space="preserve"> </w:t>
+      </w:r>
+      <w:proofErr w:type="spellStart"/>
+      <w:r>
+        <w:t>berikut</w:t>
+      </w:r>
+      <w:proofErr w:type="spellEnd"/>
+      <w:r>
+        <w:t>:</w:t>
+      </w:r>
     </w:p>
     <w:p>
-      <w:proofErr w:type="spellStart"/>
-      <w:r>
-        <w:t>Asda</w:t>
-      </w:r>
-      <w:proofErr w:type="spellEnd"/>
-      <w:r>
-        <w:t xml:space="preserve"> </w:t>
-      </w:r>
-      <w:proofErr w:type="spellStart"/>
-      <w:r>
-        <w:t>sds</w:t>
-      </w:r>
-      <w:proofErr w:type="spellEnd"/>
-      <w:r>
-        <w:t xml:space="preserve"> </w:t>
+      <w:pPr>
+        <w:ind w:firstLine="567"/>
+        <w:jc w:val="center"/>
+      </w:pPr>
+      <w:r>
+        <w:rPr>
+          <w:noProof/>
+        </w:rPr>
+        <w:drawing>
+          <wp:inline distT="0" distB="0" distL="0" distR="0" wp14:anchorId="337F8C2F" wp14:editId="7525752F">
+            <wp:extent cx="4429125" cy="885825"/>
+            <wp:effectExtent l="0" t="0" r="9525" b="9525"/>
+            <wp:docPr id="9" name="Picture 9"/>
+            <wp:cNvGraphicFramePr>
+              <a:graphicFrameLocks xmlns:a="http://schemas.openxmlformats.org/drawingml/2006/main" noChangeAspect="1"/>
+            </wp:cNvGraphicFramePr>
+            <a:graphic xmlns:a="http://schemas.openxmlformats.org/drawingml/2006/main">
+              <a:graphicData uri="http://schemas.openxmlformats.org/drawingml/2006/picture">
+                <pic:pic xmlns:pic="http://schemas.openxmlformats.org/drawingml/2006/picture">
+                  <pic:nvPicPr>
+                    <pic:cNvPr id="1" name=""/>
+                    <pic:cNvPicPr/>
+                  </pic:nvPicPr>
+                  <pic:blipFill>
+                    <a:blip r:embed="rId28"/>
+                    <a:stretch>
+                      <a:fillRect/>
+                    </a:stretch>
+                  </pic:blipFill>
+                  <pic:spPr>
+                    <a:xfrm>
+                      <a:off x="0" y="0"/>
+                      <a:ext cx="4429125" cy="885825"/>
+                    </a:xfrm>
+                    <a:prstGeom prst="rect">
+                      <a:avLst/>
+                    </a:prstGeom>
+                  </pic:spPr>
+                </pic:pic>
+              </a:graphicData>
+            </a:graphic>
+          </wp:inline>
+        </w:drawing>
       </w:r>
     </w:p>
     <w:p>
       <w:pPr>
-        <w:pStyle w:val="TASub31"/>
-      </w:pPr>
-      <w:proofErr w:type="spellStart"/>
-      <w:r>
-        <w:t>Perancangan</w:t>
-      </w:r>
-      <w:proofErr w:type="spellEnd"/>
+        <w:pStyle w:val="Gambar"/>
+      </w:pPr>
+      <w:proofErr w:type="spellStart"/>
+      <w:r>
+        <w:t>Rumus</w:t>
+      </w:r>
+      <w:proofErr w:type="spellEnd"/>
+      <w:r>
+        <w:t xml:space="preserve"> </w:t>
+      </w:r>
+      <w:proofErr w:type="spellStart"/>
+      <w:r>
+        <w:t>menghitung</w:t>
+      </w:r>
+      <w:proofErr w:type="spellEnd"/>
+      <w:r>
+        <w:t xml:space="preserve"> </w:t>
+      </w:r>
+      <w:proofErr w:type="spellStart"/>
+      <w:r>
+        <w:t>tingkat</w:t>
+      </w:r>
+      <w:proofErr w:type="spellEnd"/>
+      <w:r>
+        <w:t xml:space="preserve"> </w:t>
+      </w:r>
+      <w:proofErr w:type="spellStart"/>
+      <w:r>
+        <w:t>akurasi</w:t>
+      </w:r>
+      <w:proofErr w:type="spellEnd"/>
+      <w:r>
+        <w:t xml:space="preserve"> </w:t>
+      </w:r>
     </w:p>
     <w:p>
-      <w:proofErr w:type="spellStart"/>
-      <w:r>
+      <w:pPr>
+        <w:pStyle w:val="TASub31"/>
+      </w:pPr>
+      <w:proofErr w:type="spellStart"/>
+      <w:r>
+        <w:t>Analisis</w:t>
+      </w:r>
+      <w:proofErr w:type="spellEnd"/>
+      <w:r>
+        <w:t xml:space="preserve"> </w:t>
+      </w:r>
+      <w:proofErr w:type="spellStart"/>
+      <w:r>
+        <w:t>Sistem</w:t>
+      </w:r>
+      <w:proofErr w:type="spellEnd"/>
+      <w:r>
+        <w:t xml:space="preserve"> yang Akan </w:t>
+      </w:r>
+      <w:proofErr w:type="spellStart"/>
+      <w:r>
+        <w:t>Dibangun</w:t>
+      </w:r>
+      <w:proofErr w:type="spellEnd"/>
+    </w:p>
+    <w:p>
+      <w:pPr>
+        <w:ind w:firstLine="360"/>
+      </w:pPr>
+      <w:proofErr w:type="spellStart"/>
+      <w:r>
+        <w:t>Berdasarkan</w:t>
+      </w:r>
+      <w:proofErr w:type="spellEnd"/>
+      <w:r>
+        <w:t xml:space="preserve"> </w:t>
+      </w:r>
+      <w:proofErr w:type="spellStart"/>
+      <w:r>
+        <w:t>analisis</w:t>
+      </w:r>
+      <w:proofErr w:type="spellEnd"/>
+      <w:r>
+        <w:t xml:space="preserve"> proses </w:t>
+      </w:r>
+      <w:proofErr w:type="spellStart"/>
+      <w:r>
+        <w:t>klasifikasi</w:t>
+      </w:r>
+      <w:proofErr w:type="spellEnd"/>
+      <w:r>
+        <w:t xml:space="preserve">, </w:t>
+      </w:r>
+      <w:proofErr w:type="spellStart"/>
+      <w:r>
+        <w:t>dibutuhkan</w:t>
+      </w:r>
+      <w:proofErr w:type="spellEnd"/>
+      <w:r>
+        <w:t xml:space="preserve"> </w:t>
+      </w:r>
+      <w:proofErr w:type="spellStart"/>
+      <w:r>
+        <w:t>sebuah</w:t>
+      </w:r>
+      <w:proofErr w:type="spellEnd"/>
+      <w:r>
+        <w:t xml:space="preserve"> </w:t>
+      </w:r>
+      <w:proofErr w:type="spellStart"/>
+      <w:r>
+        <w:t>sistem</w:t>
+      </w:r>
+      <w:proofErr w:type="spellEnd"/>
+      <w:r>
+        <w:t xml:space="preserve"> yang </w:t>
+      </w:r>
+      <w:proofErr w:type="spellStart"/>
+      <w:r>
+        <w:t>dapat</w:t>
+      </w:r>
+      <w:proofErr w:type="spellEnd"/>
+      <w:r>
+        <w:t xml:space="preserve"> </w:t>
+      </w:r>
+      <w:proofErr w:type="spellStart"/>
+      <w:r>
+        <w:t>mempermudah</w:t>
+      </w:r>
+      <w:proofErr w:type="spellEnd"/>
+      <w:r>
+        <w:t xml:space="preserve"> proses </w:t>
+      </w:r>
+      <w:proofErr w:type="spellStart"/>
+      <w:r>
+        <w:t>klasifikasi</w:t>
+      </w:r>
+      <w:proofErr w:type="spellEnd"/>
+      <w:r>
+        <w:t xml:space="preserve">. </w:t>
+      </w:r>
+      <w:proofErr w:type="spellStart"/>
+      <w:r>
+        <w:t>Sistem</w:t>
+      </w:r>
+      <w:proofErr w:type="spellEnd"/>
+      <w:r>
+        <w:t xml:space="preserve"> </w:t>
+      </w:r>
+      <w:proofErr w:type="spellStart"/>
+      <w:r>
+        <w:t>ini</w:t>
+      </w:r>
+      <w:proofErr w:type="spellEnd"/>
+      <w:r>
+        <w:t xml:space="preserve"> </w:t>
+      </w:r>
+      <w:proofErr w:type="spellStart"/>
+      <w:r>
+        <w:t>memiliki</w:t>
+      </w:r>
+      <w:proofErr w:type="spellEnd"/>
+      <w:r>
+        <w:t xml:space="preserve"> </w:t>
+      </w:r>
+      <w:proofErr w:type="spellStart"/>
+      <w:r>
+        <w:t>tiga</w:t>
+      </w:r>
+      <w:proofErr w:type="spellEnd"/>
+      <w:r>
+        <w:t xml:space="preserve"> </w:t>
+      </w:r>
+      <w:proofErr w:type="spellStart"/>
+      <w:r>
+        <w:t>fitur</w:t>
+      </w:r>
+      <w:proofErr w:type="spellEnd"/>
+      <w:r>
+        <w:t xml:space="preserve"> </w:t>
+      </w:r>
+      <w:proofErr w:type="spellStart"/>
+      <w:r>
+        <w:t>utama</w:t>
+      </w:r>
+      <w:proofErr w:type="spellEnd"/>
+      <w:r>
+        <w:t xml:space="preserve"> </w:t>
+      </w:r>
+      <w:proofErr w:type="spellStart"/>
+      <w:r>
+        <w:t>yaitu</w:t>
+      </w:r>
+      <w:proofErr w:type="spellEnd"/>
+      <w:r>
+        <w:t xml:space="preserve"> import data </w:t>
+      </w:r>
+      <w:proofErr w:type="spellStart"/>
+      <w:r>
+        <w:t>hadits</w:t>
+      </w:r>
+      <w:proofErr w:type="spellEnd"/>
+      <w:r>
+        <w:t xml:space="preserve"> </w:t>
+      </w:r>
+      <w:proofErr w:type="spellStart"/>
+      <w:r>
+        <w:t>dari</w:t>
+      </w:r>
+      <w:proofErr w:type="spellEnd"/>
+      <w:r>
+        <w:t xml:space="preserve"> file </w:t>
+      </w:r>
+      <w:proofErr w:type="spellStart"/>
+      <w:r>
+        <w:t>bertipe</w:t>
+      </w:r>
+      <w:proofErr w:type="spellEnd"/>
+      <w:r>
+        <w:t xml:space="preserve"> .csv, </w:t>
+      </w:r>
+      <w:proofErr w:type="spellStart"/>
+      <w:r>
+        <w:t>melakukan</w:t>
+      </w:r>
+      <w:proofErr w:type="spellEnd"/>
+      <w:r>
+        <w:t xml:space="preserve"> proses training </w:t>
+      </w:r>
+      <w:proofErr w:type="spellStart"/>
+      <w:r>
+        <w:t>terhadap</w:t>
+      </w:r>
+      <w:proofErr w:type="spellEnd"/>
+      <w:r>
+        <w:t xml:space="preserve"> data </w:t>
+      </w:r>
+      <w:proofErr w:type="spellStart"/>
+      <w:r>
+        <w:t>hadits</w:t>
+      </w:r>
+      <w:proofErr w:type="spellEnd"/>
+      <w:r>
+        <w:t xml:space="preserve">, dan </w:t>
+      </w:r>
+      <w:proofErr w:type="spellStart"/>
+      <w:r>
+        <w:t>melakukan</w:t>
+      </w:r>
+      <w:proofErr w:type="spellEnd"/>
+      <w:r>
+        <w:t xml:space="preserve"> proses testing </w:t>
+      </w:r>
+      <w:proofErr w:type="spellStart"/>
+      <w:r>
+        <w:t>terhadap</w:t>
+      </w:r>
+      <w:proofErr w:type="spellEnd"/>
+      <w:r>
+        <w:t xml:space="preserve"> </w:t>
+      </w:r>
+      <w:proofErr w:type="spellStart"/>
+      <w:r>
+        <w:t>hadist</w:t>
+      </w:r>
+      <w:proofErr w:type="spellEnd"/>
+      <w:r>
+        <w:t xml:space="preserve"> yang </w:t>
+      </w:r>
+      <w:proofErr w:type="spellStart"/>
+      <w:r>
+        <w:t>diinput</w:t>
+      </w:r>
+      <w:proofErr w:type="spellEnd"/>
+      <w:r>
+        <w:t xml:space="preserve"> oleh </w:t>
+      </w:r>
+      <w:proofErr w:type="spellStart"/>
+      <w:r>
+        <w:t>pengguna</w:t>
+      </w:r>
+      <w:proofErr w:type="spellEnd"/>
+      <w:r>
+        <w:t>.</w:t>
+      </w:r>
+      <w:r>
+        <w:t xml:space="preserve"> </w:t>
+      </w:r>
+    </w:p>
+    <w:p>
+      <w:pPr>
+        <w:ind w:firstLine="360"/>
+      </w:pPr>
+      <w:proofErr w:type="spellStart"/>
+      <w:r>
+        <w:t>Selain</w:t>
+      </w:r>
+      <w:proofErr w:type="spellEnd"/>
+      <w:r>
+        <w:t xml:space="preserve"> </w:t>
+      </w:r>
+      <w:proofErr w:type="spellStart"/>
+      <w:r>
+        <w:t>itu</w:t>
+      </w:r>
+      <w:proofErr w:type="spellEnd"/>
+      <w:r>
+        <w:t xml:space="preserve">, </w:t>
+      </w:r>
+      <w:proofErr w:type="spellStart"/>
+      <w:r>
+        <w:t>terdapat</w:t>
+      </w:r>
+      <w:proofErr w:type="spellEnd"/>
+      <w:r>
+        <w:t xml:space="preserve"> </w:t>
+      </w:r>
+      <w:proofErr w:type="spellStart"/>
+      <w:r>
+        <w:t>fitur</w:t>
+      </w:r>
+      <w:proofErr w:type="spellEnd"/>
+      <w:r>
+        <w:t xml:space="preserve"> </w:t>
+      </w:r>
+      <w:proofErr w:type="spellStart"/>
+      <w:r>
+        <w:t>tambahan</w:t>
+      </w:r>
+      <w:proofErr w:type="spellEnd"/>
+      <w:r>
+        <w:t xml:space="preserve"> yang </w:t>
+      </w:r>
+      <w:proofErr w:type="spellStart"/>
+      <w:r>
+        <w:t>dapat</w:t>
+      </w:r>
+      <w:proofErr w:type="spellEnd"/>
+      <w:r>
+        <w:t xml:space="preserve"> </w:t>
+      </w:r>
+      <w:proofErr w:type="spellStart"/>
+      <w:r>
+        <w:t>menunjang</w:t>
+      </w:r>
+      <w:proofErr w:type="spellEnd"/>
+      <w:r>
+        <w:t xml:space="preserve"> </w:t>
+      </w:r>
+      <w:proofErr w:type="spellStart"/>
+      <w:r>
+        <w:t>untuk</w:t>
+      </w:r>
+      <w:proofErr w:type="spellEnd"/>
+      <w:r>
+        <w:t xml:space="preserve"> </w:t>
+      </w:r>
+      <w:proofErr w:type="spellStart"/>
+      <w:r>
+        <w:t>meningkatkan</w:t>
+      </w:r>
+      <w:proofErr w:type="spellEnd"/>
+      <w:r>
+        <w:t xml:space="preserve"> </w:t>
+      </w:r>
+      <w:proofErr w:type="spellStart"/>
+      <w:r>
+        <w:t>kinerja</w:t>
+      </w:r>
+      <w:proofErr w:type="spellEnd"/>
+      <w:r>
+        <w:t xml:space="preserve"> </w:t>
+      </w:r>
+      <w:proofErr w:type="spellStart"/>
+      <w:r>
+        <w:t>sistem</w:t>
+      </w:r>
+      <w:proofErr w:type="spellEnd"/>
+      <w:r>
+        <w:t xml:space="preserve">, </w:t>
+      </w:r>
+      <w:proofErr w:type="spellStart"/>
+      <w:r>
+        <w:t>yaitu</w:t>
+      </w:r>
+      <w:proofErr w:type="spellEnd"/>
+      <w:r>
+        <w:t xml:space="preserve"> </w:t>
+      </w:r>
+      <w:proofErr w:type="spellStart"/>
+      <w:r>
+        <w:t>sistem</w:t>
+      </w:r>
+      <w:proofErr w:type="spellEnd"/>
+      <w:r>
+        <w:t xml:space="preserve"> </w:t>
+      </w:r>
+      <w:proofErr w:type="spellStart"/>
+      <w:r>
+        <w:t>mampu</w:t>
+      </w:r>
+      <w:proofErr w:type="spellEnd"/>
+      <w:r>
+        <w:t xml:space="preserve"> </w:t>
+      </w:r>
+      <w:proofErr w:type="spellStart"/>
+      <w:r>
+        <w:t>melakukan</w:t>
+      </w:r>
+      <w:proofErr w:type="spellEnd"/>
+      <w:r>
+        <w:t xml:space="preserve"> </w:t>
+      </w:r>
+      <w:proofErr w:type="spellStart"/>
+      <w:r>
+        <w:t>penghapusan</w:t>
+      </w:r>
+      <w:proofErr w:type="spellEnd"/>
+      <w:r>
+        <w:t xml:space="preserve"> </w:t>
+      </w:r>
+      <w:proofErr w:type="spellStart"/>
+      <w:r>
+        <w:t>otomatis</w:t>
+      </w:r>
+      <w:proofErr w:type="spellEnd"/>
+      <w:r>
+        <w:t xml:space="preserve"> </w:t>
+      </w:r>
+      <w:proofErr w:type="spellStart"/>
+      <w:r>
+        <w:t>terhadap</w:t>
+      </w:r>
+      <w:proofErr w:type="spellEnd"/>
+      <w:r>
+        <w:t xml:space="preserve"> data </w:t>
+      </w:r>
+      <w:proofErr w:type="spellStart"/>
+      <w:r>
+        <w:t>hadits</w:t>
+      </w:r>
+      <w:proofErr w:type="spellEnd"/>
+      <w:r>
+        <w:t xml:space="preserve"> yang </w:t>
+      </w:r>
+      <w:proofErr w:type="spellStart"/>
+      <w:r>
+        <w:t>memiliki</w:t>
+      </w:r>
+      <w:proofErr w:type="spellEnd"/>
+      <w:r>
+        <w:t xml:space="preserve"> </w:t>
+      </w:r>
+      <w:proofErr w:type="spellStart"/>
+      <w:r>
+        <w:t>teks</w:t>
+      </w:r>
+      <w:proofErr w:type="spellEnd"/>
+      <w:r>
+        <w:t xml:space="preserve"> dan label yang </w:t>
+      </w:r>
+      <w:proofErr w:type="spellStart"/>
+      <w:r>
+        <w:t>sama</w:t>
+      </w:r>
+      <w:proofErr w:type="spellEnd"/>
+      <w:r>
+        <w:t xml:space="preserve"> </w:t>
+      </w:r>
+      <w:proofErr w:type="spellStart"/>
+      <w:r>
+        <w:t>persis</w:t>
+      </w:r>
+      <w:proofErr w:type="spellEnd"/>
+      <w:r>
+        <w:t xml:space="preserve">, </w:t>
+      </w:r>
+      <w:proofErr w:type="spellStart"/>
+      <w:r>
+        <w:t>mampu</w:t>
+      </w:r>
+      <w:proofErr w:type="spellEnd"/>
+      <w:r>
+        <w:t xml:space="preserve"> </w:t>
+      </w:r>
+      <w:proofErr w:type="spellStart"/>
+      <w:r>
+        <w:t>menampilkan</w:t>
+      </w:r>
+      <w:proofErr w:type="spellEnd"/>
+      <w:r>
+        <w:t xml:space="preserve"> data </w:t>
+      </w:r>
+      <w:proofErr w:type="spellStart"/>
+      <w:r>
+        <w:t>hadits</w:t>
+      </w:r>
+      <w:proofErr w:type="spellEnd"/>
+      <w:r>
+        <w:t xml:space="preserve"> yang </w:t>
+      </w:r>
+      <w:proofErr w:type="spellStart"/>
+      <w:r>
+        <w:t>memiliki</w:t>
+      </w:r>
+      <w:proofErr w:type="spellEnd"/>
+      <w:r>
+        <w:t xml:space="preserve"> </w:t>
+      </w:r>
+      <w:proofErr w:type="spellStart"/>
+      <w:r>
+        <w:t>teks</w:t>
+      </w:r>
+      <w:proofErr w:type="spellEnd"/>
+      <w:r>
+        <w:t xml:space="preserve"> yang </w:t>
+      </w:r>
+      <w:proofErr w:type="spellStart"/>
+      <w:r>
+        <w:t>sama</w:t>
+      </w:r>
+      <w:proofErr w:type="spellEnd"/>
+      <w:r>
+        <w:t xml:space="preserve"> </w:t>
+      </w:r>
+      <w:proofErr w:type="spellStart"/>
+      <w:r>
+        <w:t>persis</w:t>
+      </w:r>
+      <w:proofErr w:type="spellEnd"/>
+      <w:r>
+        <w:t xml:space="preserve"> </w:t>
+      </w:r>
+      <w:proofErr w:type="spellStart"/>
+      <w:r>
+        <w:t>sedangkan</w:t>
+      </w:r>
+      <w:proofErr w:type="spellEnd"/>
+      <w:r>
+        <w:t xml:space="preserve"> </w:t>
+      </w:r>
+      <w:proofErr w:type="spellStart"/>
+      <w:r>
+        <w:t>labelnya</w:t>
+      </w:r>
+      <w:proofErr w:type="spellEnd"/>
+      <w:r>
+        <w:t xml:space="preserve"> </w:t>
+      </w:r>
+      <w:proofErr w:type="spellStart"/>
+      <w:r>
+        <w:t>berbeda</w:t>
+      </w:r>
+      <w:proofErr w:type="spellEnd"/>
+      <w:r>
+        <w:t xml:space="preserve">, dan </w:t>
+      </w:r>
+      <w:proofErr w:type="spellStart"/>
+      <w:r>
+        <w:t>sistem</w:t>
+      </w:r>
+      <w:proofErr w:type="spellEnd"/>
+      <w:r>
+        <w:t xml:space="preserve"> </w:t>
+      </w:r>
+      <w:proofErr w:type="spellStart"/>
+      <w:r>
+        <w:t>dapat</w:t>
+      </w:r>
+      <w:proofErr w:type="spellEnd"/>
+      <w:r>
+        <w:t xml:space="preserve"> </w:t>
+      </w:r>
+      <w:proofErr w:type="spellStart"/>
+      <w:r>
+        <w:t>menerima</w:t>
+      </w:r>
+      <w:proofErr w:type="spellEnd"/>
+      <w:r>
+        <w:t xml:space="preserve"> feedback </w:t>
+      </w:r>
+      <w:proofErr w:type="spellStart"/>
+      <w:r>
+        <w:t>dari</w:t>
+      </w:r>
+      <w:proofErr w:type="spellEnd"/>
+      <w:r>
+        <w:t xml:space="preserve"> </w:t>
+      </w:r>
+      <w:proofErr w:type="spellStart"/>
+      <w:r>
+        <w:t>pengguna</w:t>
+      </w:r>
+      <w:proofErr w:type="spellEnd"/>
+      <w:r>
+        <w:t xml:space="preserve"> </w:t>
+      </w:r>
+      <w:proofErr w:type="spellStart"/>
+      <w:r>
+        <w:t>bila</w:t>
+      </w:r>
+      <w:proofErr w:type="spellEnd"/>
+      <w:r>
+        <w:t xml:space="preserve"> label </w:t>
+      </w:r>
+      <w:proofErr w:type="spellStart"/>
+      <w:r>
+        <w:t>hadits</w:t>
+      </w:r>
+      <w:proofErr w:type="spellEnd"/>
+      <w:r>
+        <w:t xml:space="preserve"> yang </w:t>
+      </w:r>
+      <w:proofErr w:type="spellStart"/>
+      <w:r>
+        <w:t>diberikan</w:t>
+      </w:r>
+      <w:proofErr w:type="spellEnd"/>
+      <w:r>
+        <w:t xml:space="preserve"> oleh </w:t>
+      </w:r>
+      <w:proofErr w:type="spellStart"/>
+      <w:r>
+        <w:t>sistem</w:t>
+      </w:r>
+      <w:proofErr w:type="spellEnd"/>
+      <w:r>
+        <w:t xml:space="preserve"> </w:t>
+      </w:r>
+      <w:proofErr w:type="spellStart"/>
+      <w:r>
+        <w:t>tidak</w:t>
+      </w:r>
+      <w:proofErr w:type="spellEnd"/>
+      <w:r>
+        <w:t xml:space="preserve"> </w:t>
+      </w:r>
+      <w:proofErr w:type="spellStart"/>
+      <w:r>
+        <w:t>benar</w:t>
+      </w:r>
+      <w:proofErr w:type="spellEnd"/>
+      <w:r>
+        <w:t>.</w:t>
+      </w:r>
+      <w:bookmarkStart w:id="32" w:name="_GoBack"/>
+      <w:bookmarkEnd w:id="32"/>
+    </w:p>
+    <w:p>
+      <w:pPr>
+        <w:ind w:firstLine="360"/>
+      </w:pPr>
+      <w:proofErr w:type="spellStart"/>
+      <w:r>
+        <w:t>Sistem</w:t>
+      </w:r>
+      <w:proofErr w:type="spellEnd"/>
+      <w:r>
+        <w:t xml:space="preserve"> yang </w:t>
+      </w:r>
+      <w:proofErr w:type="spellStart"/>
+      <w:r>
+        <w:t>akan</w:t>
+      </w:r>
+      <w:proofErr w:type="spellEnd"/>
+      <w:r>
+        <w:t xml:space="preserve"> </w:t>
+      </w:r>
+      <w:proofErr w:type="spellStart"/>
+      <w:r>
+        <w:t>dibangun</w:t>
+      </w:r>
+      <w:proofErr w:type="spellEnd"/>
+      <w:r>
+        <w:t xml:space="preserve"> </w:t>
+      </w:r>
+      <w:proofErr w:type="spellStart"/>
+      <w:r>
+        <w:t>memiliki</w:t>
+      </w:r>
+      <w:proofErr w:type="spellEnd"/>
+      <w:r>
+        <w:t xml:space="preserve"> database </w:t>
+      </w:r>
+    </w:p>
+    <w:p>
+      <w:pPr>
+        <w:pStyle w:val="TASub31"/>
+      </w:pPr>
+      <w:proofErr w:type="spellStart"/>
+      <w:r>
+        <w:t>Analisis</w:t>
+      </w:r>
+      <w:proofErr w:type="spellEnd"/>
+      <w:r>
+        <w:t xml:space="preserve"> </w:t>
+      </w:r>
+      <w:proofErr w:type="spellStart"/>
+      <w:r>
+        <w:t>Kebutuhan</w:t>
+      </w:r>
+      <w:proofErr w:type="spellEnd"/>
+      <w:r>
+        <w:t xml:space="preserve"> </w:t>
+      </w:r>
+      <w:proofErr w:type="spellStart"/>
+      <w:r>
+        <w:t>Sistem</w:t>
+      </w:r>
+      <w:proofErr w:type="spellEnd"/>
+    </w:p>
+    <w:p>
+      <w:proofErr w:type="spellStart"/>
+      <w:r>
+        <w:t>Asda</w:t>
+      </w:r>
+      <w:proofErr w:type="spellEnd"/>
+      <w:r>
+        <w:t xml:space="preserve"> </w:t>
+      </w:r>
+      <w:proofErr w:type="spellStart"/>
+      <w:r>
+        <w:t>sds</w:t>
+      </w:r>
+      <w:proofErr w:type="spellEnd"/>
+      <w:r>
+        <w:t xml:space="preserve"> </w:t>
+      </w:r>
+    </w:p>
+    <w:p>
+      <w:pPr>
+        <w:pStyle w:val="TASub31"/>
+      </w:pPr>
+      <w:proofErr w:type="spellStart"/>
+      <w:r>
+        <w:t>Perancangan</w:t>
+      </w:r>
+      <w:proofErr w:type="spellEnd"/>
+    </w:p>
+    <w:p>
+      <w:proofErr w:type="spellStart"/>
+      <w:r>
+        <w:lastRenderedPageBreak/>
         <w:t>Asd</w:t>
       </w:r>
       <w:proofErr w:type="spellEnd"/>
@@ -42900,7 +44181,7 @@
         <w:color w:val="auto"/>
       </w:rPr>
     </w:lvl>
-    <w:lvl w:ilvl="1" w:tplc="04090019" w:tentative="1">
+    <w:lvl w:ilvl="1" w:tplc="04090019">
       <w:start w:val="1"/>
       <w:numFmt w:val="lowerLetter"/>
       <w:lvlText w:val="%2."/>
@@ -46083,7 +47364,7 @@
 </file>
 
 <file path=customXml/itemProps1.xml><?xml version="1.0" encoding="utf-8"?>
-<ds:datastoreItem xmlns:ds="http://schemas.openxmlformats.org/officeDocument/2006/customXml" ds:itemID="{88BE8536-3E81-4A50-9941-14D47D13FAEF}">
+<ds:datastoreItem xmlns:ds="http://schemas.openxmlformats.org/officeDocument/2006/customXml" ds:itemID="{B2A30A13-24C8-49FB-9496-9A9A2B66CFC3}">
   <ds:schemaRefs>
     <ds:schemaRef ds:uri="http://schemas.openxmlformats.org/officeDocument/2006/bibliography"/>
   </ds:schemaRefs>

</xml_diff>

<commit_message>
add feedback user db
</commit_message>
<xml_diff>
--- a/documents/Laporan Skripsi Asep Maulana Ismail 0617124001.docx
+++ b/documents/Laporan Skripsi Asep Maulana Ismail 0617124001.docx
@@ -40884,44 +40884,241 @@
       <w:r>
         <w:t>.</w:t>
       </w:r>
+    </w:p>
+    <w:p>
+      <w:pPr>
+        <w:ind w:firstLine="360"/>
+      </w:pPr>
+      <w:proofErr w:type="spellStart"/>
+      <w:r>
+        <w:t>Untuk</w:t>
+      </w:r>
+      <w:proofErr w:type="spellEnd"/>
+      <w:r>
+        <w:t xml:space="preserve"> </w:t>
+      </w:r>
+      <w:proofErr w:type="spellStart"/>
+      <w:r>
+        <w:t>menunjang</w:t>
+      </w:r>
+      <w:proofErr w:type="spellEnd"/>
+      <w:r>
+        <w:t xml:space="preserve"> f</w:t>
+      </w:r>
+      <w:proofErr w:type="spellStart"/>
+      <w:r>
+        <w:t>itur-fitur</w:t>
+      </w:r>
+      <w:proofErr w:type="spellEnd"/>
+      <w:r>
+        <w:t xml:space="preserve"> yang </w:t>
+      </w:r>
+      <w:proofErr w:type="spellStart"/>
+      <w:r>
+        <w:t>telah</w:t>
+      </w:r>
+      <w:proofErr w:type="spellEnd"/>
+      <w:r>
+        <w:t xml:space="preserve"> </w:t>
+      </w:r>
+      <w:proofErr w:type="spellStart"/>
+      <w:r>
+        <w:t>terdefinisi</w:t>
+      </w:r>
+      <w:proofErr w:type="spellEnd"/>
+      <w:r>
+        <w:t xml:space="preserve">, </w:t>
+      </w:r>
+      <w:proofErr w:type="spellStart"/>
+      <w:r>
+        <w:t>maka</w:t>
+      </w:r>
+      <w:proofErr w:type="spellEnd"/>
+      <w:r>
+        <w:t xml:space="preserve"> </w:t>
+      </w:r>
+      <w:proofErr w:type="spellStart"/>
+      <w:r>
+        <w:t>sistem</w:t>
+      </w:r>
+      <w:proofErr w:type="spellEnd"/>
+      <w:r>
+        <w:t xml:space="preserve"> </w:t>
+      </w:r>
+      <w:proofErr w:type="spellStart"/>
+      <w:r>
+        <w:t>akan</w:t>
+      </w:r>
+      <w:proofErr w:type="spellEnd"/>
+      <w:r>
+        <w:t xml:space="preserve"> </w:t>
+      </w:r>
+      <w:proofErr w:type="spellStart"/>
+      <w:r>
+        <w:t>menggunakan</w:t>
+      </w:r>
+      <w:proofErr w:type="spellEnd"/>
+      <w:r>
+        <w:t xml:space="preserve"> database </w:t>
+      </w:r>
+      <w:proofErr w:type="spellStart"/>
+      <w:r>
+        <w:t>untuk</w:t>
+      </w:r>
+      <w:proofErr w:type="spellEnd"/>
+      <w:r>
+        <w:t xml:space="preserve"> </w:t>
+      </w:r>
+      <w:proofErr w:type="spellStart"/>
+      <w:r>
+        <w:t>menyimpan</w:t>
+      </w:r>
+      <w:proofErr w:type="spellEnd"/>
+      <w:r>
+        <w:t xml:space="preserve"> data yang </w:t>
+      </w:r>
+      <w:proofErr w:type="spellStart"/>
+      <w:r>
+        <w:t>diperlukan</w:t>
+      </w:r>
+      <w:proofErr w:type="spellEnd"/>
+      <w:r>
+        <w:t xml:space="preserve">, </w:t>
+      </w:r>
+      <w:proofErr w:type="spellStart"/>
+      <w:r>
+        <w:t>diantaranya</w:t>
+      </w:r>
+      <w:proofErr w:type="spellEnd"/>
+      <w:r>
+        <w:t xml:space="preserve"> </w:t>
+      </w:r>
+      <w:proofErr w:type="spellStart"/>
+      <w:r>
+        <w:t>yaitu</w:t>
+      </w:r>
+      <w:proofErr w:type="spellEnd"/>
+      <w:r>
+        <w:t xml:space="preserve"> data user, </w:t>
+      </w:r>
+      <w:proofErr w:type="spellStart"/>
+      <w:r>
+        <w:t>hadits</w:t>
+      </w:r>
+      <w:proofErr w:type="spellEnd"/>
+      <w:r>
+        <w:t xml:space="preserve">, </w:t>
+      </w:r>
+      <w:r>
+        <w:t xml:space="preserve">feedback user, </w:t>
+      </w:r>
+      <w:r>
+        <w:t>dan training model. Data use</w:t>
+      </w:r>
+      <w:r>
+        <w:t>r,</w:t>
+      </w:r>
+      <w:r>
+        <w:t xml:space="preserve"> </w:t>
+      </w:r>
+      <w:proofErr w:type="spellStart"/>
+      <w:r>
+        <w:t>hadits</w:t>
+      </w:r>
+      <w:proofErr w:type="spellEnd"/>
+      <w:r>
+        <w:t xml:space="preserve">, dan feedback user </w:t>
+      </w:r>
       <w:bookmarkStart w:id="32" w:name="_GoBack"/>
       <w:bookmarkEnd w:id="32"/>
+      <w:proofErr w:type="spellStart"/>
+      <w:r>
+        <w:t>akan</w:t>
+      </w:r>
+      <w:proofErr w:type="spellEnd"/>
+      <w:r>
+        <w:t xml:space="preserve"> </w:t>
+      </w:r>
+      <w:proofErr w:type="spellStart"/>
+      <w:r>
+        <w:t>disimpan</w:t>
+      </w:r>
+      <w:proofErr w:type="spellEnd"/>
+      <w:r>
+        <w:t xml:space="preserve"> </w:t>
+      </w:r>
+      <w:proofErr w:type="spellStart"/>
+      <w:r>
+        <w:t>ke</w:t>
+      </w:r>
+      <w:proofErr w:type="spellEnd"/>
+      <w:r>
+        <w:t xml:space="preserve"> </w:t>
+      </w:r>
+      <w:proofErr w:type="spellStart"/>
+      <w:r>
+        <w:t>dalam</w:t>
+      </w:r>
+      <w:proofErr w:type="spellEnd"/>
+      <w:r>
+        <w:t xml:space="preserve"> database </w:t>
+      </w:r>
+      <w:r>
+        <w:t xml:space="preserve">MySQL, </w:t>
+      </w:r>
+      <w:proofErr w:type="spellStart"/>
+      <w:r>
+        <w:t>sedangkan</w:t>
+      </w:r>
+      <w:proofErr w:type="spellEnd"/>
+      <w:r>
+        <w:t xml:space="preserve"> data training model </w:t>
+      </w:r>
+      <w:proofErr w:type="spellStart"/>
+      <w:r>
+        <w:t>akan</w:t>
+      </w:r>
+      <w:proofErr w:type="spellEnd"/>
+      <w:r>
+        <w:t xml:space="preserve"> </w:t>
+      </w:r>
+      <w:proofErr w:type="spellStart"/>
+      <w:r>
+        <w:t>disimpan</w:t>
+      </w:r>
+      <w:proofErr w:type="spellEnd"/>
+      <w:r>
+        <w:t xml:space="preserve"> </w:t>
+      </w:r>
+      <w:proofErr w:type="spellStart"/>
+      <w:r>
+        <w:t>dalam</w:t>
+      </w:r>
+      <w:proofErr w:type="spellEnd"/>
+      <w:r>
+        <w:t xml:space="preserve"> </w:t>
+      </w:r>
+      <w:proofErr w:type="spellStart"/>
+      <w:r>
+        <w:t>bentuk</w:t>
+      </w:r>
+      <w:proofErr w:type="spellEnd"/>
+      <w:r>
+        <w:t xml:space="preserve"> binary file.</w:t>
+      </w:r>
     </w:p>
     <w:p>
       <w:pPr>
-        <w:ind w:firstLine="360"/>
-      </w:pPr>
-      <w:proofErr w:type="spellStart"/>
-      <w:r>
-        <w:t>Sistem</w:t>
-      </w:r>
-      <w:proofErr w:type="spellEnd"/>
-      <w:r>
-        <w:t xml:space="preserve"> yang </w:t>
-      </w:r>
-      <w:proofErr w:type="spellStart"/>
-      <w:r>
-        <w:t>akan</w:t>
-      </w:r>
-      <w:proofErr w:type="spellEnd"/>
-      <w:r>
-        <w:t xml:space="preserve"> </w:t>
-      </w:r>
-      <w:proofErr w:type="spellStart"/>
-      <w:r>
-        <w:t>dibangun</w:t>
-      </w:r>
-      <w:proofErr w:type="spellEnd"/>
-      <w:r>
-        <w:t xml:space="preserve"> </w:t>
-      </w:r>
-      <w:proofErr w:type="spellStart"/>
-      <w:r>
-        <w:t>memiliki</w:t>
-      </w:r>
-      <w:proofErr w:type="spellEnd"/>
-      <w:r>
-        <w:t xml:space="preserve"> database </w:t>
+        <w:spacing w:before="0"/>
+        <w:rPr>
+          <w:b/>
+          <w:color w:val="000000"/>
+          <w:sz w:val="28"/>
+          <w:szCs w:val="28"/>
+        </w:rPr>
+      </w:pPr>
+      <w:r>
+        <w:br w:type="page"/>
       </w:r>
     </w:p>
     <w:p>
@@ -40930,6 +41127,7 @@
       </w:pPr>
       <w:proofErr w:type="spellStart"/>
       <w:r>
+        <w:lastRenderedPageBreak/>
         <w:t>Analisis</w:t>
       </w:r>
       <w:proofErr w:type="spellEnd"/>
@@ -40981,7 +41179,6 @@
     <w:p>
       <w:proofErr w:type="spellStart"/>
       <w:r>
-        <w:lastRenderedPageBreak/>
         <w:t>Asd</w:t>
       </w:r>
       <w:proofErr w:type="spellEnd"/>
@@ -47364,7 +47561,7 @@
 </file>
 
 <file path=customXml/itemProps1.xml><?xml version="1.0" encoding="utf-8"?>
-<ds:datastoreItem xmlns:ds="http://schemas.openxmlformats.org/officeDocument/2006/customXml" ds:itemID="{B2A30A13-24C8-49FB-9496-9A9A2B66CFC3}">
+<ds:datastoreItem xmlns:ds="http://schemas.openxmlformats.org/officeDocument/2006/customXml" ds:itemID="{890979D6-AF1B-4218-8363-8B111FFEE4CA}">
   <ds:schemaRefs>
     <ds:schemaRef ds:uri="http://schemas.openxmlformats.org/officeDocument/2006/bibliography"/>
   </ds:schemaRefs>

</xml_diff>

<commit_message>
fixing activity diagram add and import data
</commit_message>
<xml_diff>
--- a/documents/Laporan Skripsi Asep Maulana Ismail 0617124001.docx
+++ b/documents/Laporan Skripsi Asep Maulana Ismail 0617124001.docx
@@ -29606,9 +29606,7 @@
         <w:pStyle w:val="TA1"/>
       </w:pPr>
       <w:bookmarkStart w:id="30" w:name="_2xcytpi" w:colFirst="0" w:colLast="0"/>
-      <w:bookmarkStart w:id="31" w:name="_GoBack"/>
       <w:bookmarkEnd w:id="30"/>
-      <w:bookmarkEnd w:id="31"/>
       <w:r>
         <w:lastRenderedPageBreak/>
         <w:t>BAB III</w:t>
@@ -29620,15 +29618,15 @@
         <w:rPr>
           <w:bCs/>
         </w:rPr>
-        <w:t>PENGEMBANGAN SISTEM KLASIFIKASI</w:t>
+        <w:t>ANALISIS DAN PERANCANGAN</w:t>
       </w:r>
     </w:p>
     <w:p>
       <w:pPr>
         <w:pStyle w:val="TASub31"/>
       </w:pPr>
-      <w:bookmarkStart w:id="32" w:name="_1ci93xb" w:colFirst="0" w:colLast="0"/>
-      <w:bookmarkEnd w:id="32"/>
+      <w:bookmarkStart w:id="31" w:name="_1ci93xb" w:colFirst="0" w:colLast="0"/>
+      <w:bookmarkEnd w:id="31"/>
       <w:proofErr w:type="spellStart"/>
       <w:r>
         <w:t>Pengumpulan</w:t>
@@ -42758,10 +42756,10 @@
           <w:noProof/>
         </w:rPr>
         <w:drawing>
-          <wp:inline distT="0" distB="0" distL="0" distR="0" wp14:anchorId="51EBB576" wp14:editId="13F13156">
-            <wp:extent cx="3534898" cy="3000375"/>
+          <wp:inline distT="0" distB="0" distL="0" distR="0" wp14:anchorId="020642E0" wp14:editId="20AEA235">
+            <wp:extent cx="3450191" cy="2846567"/>
             <wp:effectExtent l="0" t="0" r="0" b="0"/>
-            <wp:docPr id="11" name="Picture 11"/>
+            <wp:docPr id="28" name="Picture 28"/>
             <wp:cNvGraphicFramePr>
               <a:graphicFrameLocks xmlns:a="http://schemas.openxmlformats.org/drawingml/2006/main" noChangeAspect="1"/>
             </wp:cNvGraphicFramePr>
@@ -42781,7 +42779,7 @@
                   <pic:spPr>
                     <a:xfrm>
                       <a:off x="0" y="0"/>
-                      <a:ext cx="3559444" cy="3021210"/>
+                      <a:ext cx="3480972" cy="2871962"/>
                     </a:xfrm>
                     <a:prstGeom prst="rect">
                       <a:avLst/>
@@ -42955,9 +42953,31 @@
       <w:r>
         <w:t xml:space="preserve"> </w:t>
       </w:r>
-      <w:proofErr w:type="spellStart"/>
-      <w:r>
-        <w:t>manipulasi</w:t>
+      <w:r>
+        <w:t>generate features</w:t>
+      </w:r>
+      <w:r>
+        <w:t xml:space="preserve">, </w:t>
+      </w:r>
+      <w:proofErr w:type="spellStart"/>
+      <w:r>
+        <w:t>melakukan</w:t>
+      </w:r>
+      <w:proofErr w:type="spellEnd"/>
+      <w:r>
+        <w:t xml:space="preserve"> training classification, </w:t>
+      </w:r>
+      <w:proofErr w:type="spellStart"/>
+      <w:r>
+        <w:t>melakukan</w:t>
+      </w:r>
+      <w:proofErr w:type="spellEnd"/>
+      <w:r>
+        <w:t xml:space="preserve"> </w:t>
+      </w:r>
+      <w:proofErr w:type="spellStart"/>
+      <w:r>
+        <w:t>klasifikasi</w:t>
       </w:r>
       <w:proofErr w:type="spellEnd"/>
       <w:r>
@@ -42969,68 +42989,6 @@
       </w:r>
       <w:proofErr w:type="spellEnd"/>
       <w:r>
-        <w:t xml:space="preserve"> data yang </w:t>
-      </w:r>
-      <w:proofErr w:type="spellStart"/>
-      <w:r>
-        <w:t>telah</w:t>
-      </w:r>
-      <w:proofErr w:type="spellEnd"/>
-      <w:r>
-        <w:t xml:space="preserve"> </w:t>
-      </w:r>
-      <w:proofErr w:type="spellStart"/>
-      <w:r>
-        <w:t>diinput</w:t>
-      </w:r>
-      <w:proofErr w:type="spellEnd"/>
-      <w:r>
-        <w:t xml:space="preserve">, </w:t>
-      </w:r>
-      <w:proofErr w:type="spellStart"/>
-      <w:r>
-        <w:t>melakukan</w:t>
-      </w:r>
-      <w:proofErr w:type="spellEnd"/>
-      <w:r>
-        <w:t xml:space="preserve"> </w:t>
-      </w:r>
-      <w:r>
-        <w:t>generate features</w:t>
-      </w:r>
-      <w:r>
-        <w:t xml:space="preserve">, </w:t>
-      </w:r>
-      <w:proofErr w:type="spellStart"/>
-      <w:r>
-        <w:t>melakukan</w:t>
-      </w:r>
-      <w:proofErr w:type="spellEnd"/>
-      <w:r>
-        <w:t xml:space="preserve"> training classification, dan </w:t>
-      </w:r>
-      <w:proofErr w:type="spellStart"/>
-      <w:r>
-        <w:t>melakukan</w:t>
-      </w:r>
-      <w:proofErr w:type="spellEnd"/>
-      <w:r>
-        <w:t xml:space="preserve"> </w:t>
-      </w:r>
-      <w:proofErr w:type="spellStart"/>
-      <w:r>
-        <w:t>klasifikasi</w:t>
-      </w:r>
-      <w:proofErr w:type="spellEnd"/>
-      <w:r>
-        <w:t xml:space="preserve"> </w:t>
-      </w:r>
-      <w:proofErr w:type="spellStart"/>
-      <w:r>
-        <w:t>terhadap</w:t>
-      </w:r>
-      <w:proofErr w:type="spellEnd"/>
-      <w:r>
         <w:t xml:space="preserve"> </w:t>
       </w:r>
       <w:proofErr w:type="spellStart"/>
@@ -43043,25 +43001,55 @@
       </w:r>
       <w:proofErr w:type="spellStart"/>
       <w:r>
+        <w:t>bar</w:t>
+      </w:r>
+      <w:r>
+        <w:t>u</w:t>
+      </w:r>
+      <w:proofErr w:type="spellEnd"/>
+      <w:r>
+        <w:t xml:space="preserve">, dan </w:t>
+      </w:r>
+      <w:proofErr w:type="spellStart"/>
+      <w:r>
+        <w:t>menambahkan</w:t>
+      </w:r>
+      <w:proofErr w:type="spellEnd"/>
+      <w:r>
+        <w:t xml:space="preserve"> </w:t>
+      </w:r>
+      <w:proofErr w:type="spellStart"/>
+      <w:r>
+        <w:t>hadits</w:t>
+      </w:r>
+      <w:proofErr w:type="spellEnd"/>
+      <w:r>
+        <w:t xml:space="preserve"> </w:t>
+      </w:r>
+      <w:proofErr w:type="spellStart"/>
+      <w:r>
         <w:t>baru</w:t>
       </w:r>
       <w:proofErr w:type="spellEnd"/>
       <w:r>
-        <w:t xml:space="preserve"> yang </w:t>
-      </w:r>
-      <w:proofErr w:type="spellStart"/>
-      <w:r>
-        <w:t>diinput</w:t>
-      </w:r>
-      <w:proofErr w:type="spellEnd"/>
-      <w:r>
-        <w:t xml:space="preserve"> </w:t>
-      </w:r>
-      <w:proofErr w:type="spellStart"/>
-      <w:r>
-        <w:t>pengguna</w:t>
-      </w:r>
-      <w:proofErr w:type="spellEnd"/>
+        <w:t xml:space="preserve"> </w:t>
+      </w:r>
+      <w:proofErr w:type="spellStart"/>
+      <w:r>
+        <w:t>ke</w:t>
+      </w:r>
+      <w:proofErr w:type="spellEnd"/>
+      <w:r>
+        <w:t xml:space="preserve"> </w:t>
+      </w:r>
+      <w:proofErr w:type="spellStart"/>
+      <w:r>
+        <w:t>dalam</w:t>
+      </w:r>
+      <w:proofErr w:type="spellEnd"/>
+      <w:r>
+        <w:t xml:space="preserve"> database</w:t>
+      </w:r>
       <w:r>
         <w:t>.</w:t>
       </w:r>
@@ -43260,7 +43248,16 @@
       </w:r>
       <w:proofErr w:type="spellEnd"/>
       <w:r>
-        <w:t xml:space="preserve"> 6 activity diagram yang </w:t>
+        <w:t xml:space="preserve"> </w:t>
+      </w:r>
+      <w:r>
+        <w:t>lima</w:t>
+      </w:r>
+      <w:r>
+        <w:t xml:space="preserve"> </w:t>
+      </w:r>
+      <w:r>
+        <w:t xml:space="preserve">activity diagram yang </w:t>
       </w:r>
       <w:proofErr w:type="spellStart"/>
       <w:r>
@@ -43308,7 +43305,19 @@
       </w:r>
       <w:proofErr w:type="spellEnd"/>
       <w:r>
-        <w:t xml:space="preserve"> import csv, manipulate data, generate features, training classification, dan new hadith classification.</w:t>
+        <w:t xml:space="preserve"> import csv, generate features, training classification, </w:t>
+      </w:r>
+      <w:r>
+        <w:t xml:space="preserve">dan </w:t>
+      </w:r>
+      <w:r>
+        <w:t>new hadith classificatio</w:t>
+      </w:r>
+      <w:r>
+        <w:t>n</w:t>
+      </w:r>
+      <w:r>
+        <w:t>.</w:t>
       </w:r>
     </w:p>
     <w:p>
@@ -43343,10 +43352,10 @@
           <w:noProof/>
         </w:rPr>
         <w:drawing>
-          <wp:inline distT="0" distB="0" distL="0" distR="0" wp14:anchorId="790306B0" wp14:editId="3B5FCBF7">
-            <wp:extent cx="2705100" cy="2880300"/>
+          <wp:inline distT="0" distB="0" distL="0" distR="0" wp14:anchorId="11476617" wp14:editId="3D793B7E">
+            <wp:extent cx="2957885" cy="3013001"/>
             <wp:effectExtent l="0" t="0" r="0" b="0"/>
-            <wp:docPr id="17" name="Picture 17"/>
+            <wp:docPr id="14" name="Picture 14"/>
             <wp:cNvGraphicFramePr>
               <a:graphicFrameLocks xmlns:a="http://schemas.openxmlformats.org/drawingml/2006/main" noChangeAspect="1"/>
             </wp:cNvGraphicFramePr>
@@ -43366,7 +43375,7 @@
                   <pic:spPr>
                     <a:xfrm>
                       <a:off x="0" y="0"/>
-                      <a:ext cx="2716311" cy="2892237"/>
+                      <a:ext cx="2976269" cy="3031727"/>
                     </a:xfrm>
                     <a:prstGeom prst="rect">
                       <a:avLst/>
@@ -43387,17 +43396,527 @@
         <w:t>Activity Diagram Input Data via Form</w:t>
       </w:r>
     </w:p>
-    <w:p/>
     <w:p>
       <w:pPr>
-        <w:pStyle w:val="TASub3721"/>
-      </w:pPr>
-      <w:r>
-        <w:t>Input Data – Import CSV</w:t>
+        <w:ind w:firstLine="360"/>
+      </w:pPr>
+      <w:r>
+        <w:t xml:space="preserve">Input data </w:t>
+      </w:r>
+      <w:proofErr w:type="spellStart"/>
+      <w:r>
+        <w:t>dengan</w:t>
+      </w:r>
+      <w:proofErr w:type="spellEnd"/>
+      <w:r>
+        <w:t xml:space="preserve"> </w:t>
+      </w:r>
+      <w:proofErr w:type="spellStart"/>
+      <w:r>
+        <w:t>metode</w:t>
+      </w:r>
+      <w:proofErr w:type="spellEnd"/>
+      <w:r>
+        <w:t xml:space="preserve"> form </w:t>
+      </w:r>
+      <w:proofErr w:type="spellStart"/>
+      <w:r>
+        <w:t>imput</w:t>
+      </w:r>
+      <w:proofErr w:type="spellEnd"/>
+      <w:r>
+        <w:t xml:space="preserve"> </w:t>
+      </w:r>
+      <w:proofErr w:type="spellStart"/>
+      <w:r>
+        <w:t>akan</w:t>
+      </w:r>
+      <w:proofErr w:type="spellEnd"/>
+      <w:r>
+        <w:t xml:space="preserve"> </w:t>
+      </w:r>
+      <w:proofErr w:type="spellStart"/>
+      <w:r>
+        <w:t>dilakukan</w:t>
+      </w:r>
+      <w:proofErr w:type="spellEnd"/>
+      <w:r>
+        <w:t xml:space="preserve"> </w:t>
+      </w:r>
+      <w:proofErr w:type="spellStart"/>
+      <w:r>
+        <w:t>melalui</w:t>
+      </w:r>
+      <w:proofErr w:type="spellEnd"/>
+      <w:r>
+        <w:t xml:space="preserve"> Command Line Interface (CLI). </w:t>
+      </w:r>
+      <w:proofErr w:type="spellStart"/>
+      <w:r>
+        <w:t>Ketika</w:t>
+      </w:r>
+      <w:proofErr w:type="spellEnd"/>
+      <w:r>
+        <w:t xml:space="preserve"> </w:t>
+      </w:r>
+      <w:proofErr w:type="spellStart"/>
+      <w:r>
+        <w:t>pengguna</w:t>
+      </w:r>
+      <w:proofErr w:type="spellEnd"/>
+      <w:r>
+        <w:t xml:space="preserve"> </w:t>
+      </w:r>
+      <w:proofErr w:type="spellStart"/>
+      <w:r>
+        <w:t>menjalankan</w:t>
+      </w:r>
+      <w:proofErr w:type="spellEnd"/>
+      <w:r>
+        <w:t xml:space="preserve"> </w:t>
+      </w:r>
+      <w:proofErr w:type="spellStart"/>
+      <w:r>
+        <w:t>perintah</w:t>
+      </w:r>
+      <w:proofErr w:type="spellEnd"/>
+      <w:r>
+        <w:t xml:space="preserve"> </w:t>
+      </w:r>
+      <w:proofErr w:type="spellStart"/>
+      <w:r>
+        <w:t>untuk</w:t>
+      </w:r>
+      <w:proofErr w:type="spellEnd"/>
+      <w:r>
+        <w:t xml:space="preserve"> </w:t>
+      </w:r>
+      <w:proofErr w:type="spellStart"/>
+      <w:r>
+        <w:t>menambahkan</w:t>
+      </w:r>
+      <w:proofErr w:type="spellEnd"/>
+      <w:r>
+        <w:t xml:space="preserve"> </w:t>
+      </w:r>
+      <w:proofErr w:type="spellStart"/>
+      <w:r>
+        <w:t>hadits</w:t>
+      </w:r>
+      <w:proofErr w:type="spellEnd"/>
+      <w:r>
+        <w:t xml:space="preserve"> </w:t>
+      </w:r>
+      <w:proofErr w:type="spellStart"/>
+      <w:r>
+        <w:t>baru</w:t>
+      </w:r>
+      <w:proofErr w:type="spellEnd"/>
+      <w:r>
+        <w:t xml:space="preserve">, </w:t>
+      </w:r>
+      <w:proofErr w:type="spellStart"/>
+      <w:r>
+        <w:t>maka</w:t>
+      </w:r>
+      <w:proofErr w:type="spellEnd"/>
+      <w:r>
+        <w:t xml:space="preserve"> </w:t>
+      </w:r>
+      <w:proofErr w:type="spellStart"/>
+      <w:r>
+        <w:t>sistem</w:t>
+      </w:r>
+      <w:proofErr w:type="spellEnd"/>
+      <w:r>
+        <w:t xml:space="preserve"> </w:t>
+      </w:r>
+      <w:proofErr w:type="spellStart"/>
+      <w:r>
+        <w:t>akan</w:t>
+      </w:r>
+      <w:proofErr w:type="spellEnd"/>
+      <w:r>
+        <w:t xml:space="preserve"> </w:t>
+      </w:r>
+      <w:proofErr w:type="spellStart"/>
+      <w:r>
+        <w:t>meminta</w:t>
+      </w:r>
+      <w:proofErr w:type="spellEnd"/>
+      <w:r>
+        <w:t xml:space="preserve"> </w:t>
+      </w:r>
+      <w:proofErr w:type="spellStart"/>
+      <w:r>
+        <w:t>pengguna</w:t>
+      </w:r>
+      <w:proofErr w:type="spellEnd"/>
+      <w:r>
+        <w:t xml:space="preserve"> </w:t>
+      </w:r>
+      <w:proofErr w:type="spellStart"/>
+      <w:r>
+        <w:t>untuk</w:t>
+      </w:r>
+      <w:proofErr w:type="spellEnd"/>
+      <w:r>
+        <w:t xml:space="preserve"> </w:t>
+      </w:r>
+      <w:proofErr w:type="spellStart"/>
+      <w:r>
+        <w:t>mengisi</w:t>
+      </w:r>
+      <w:proofErr w:type="spellEnd"/>
+      <w:r>
+        <w:t xml:space="preserve"> </w:t>
+      </w:r>
+      <w:proofErr w:type="spellStart"/>
+      <w:r>
+        <w:t>teks</w:t>
+      </w:r>
+      <w:proofErr w:type="spellEnd"/>
+      <w:r>
+        <w:t xml:space="preserve"> </w:t>
+      </w:r>
+      <w:proofErr w:type="spellStart"/>
+      <w:r>
+        <w:t>hadits</w:t>
+      </w:r>
+      <w:proofErr w:type="spellEnd"/>
+      <w:r>
+        <w:t xml:space="preserve"> dan status </w:t>
+      </w:r>
+      <w:proofErr w:type="spellStart"/>
+      <w:r>
+        <w:t>hadits</w:t>
+      </w:r>
+      <w:proofErr w:type="spellEnd"/>
+      <w:r>
+        <w:t xml:space="preserve"> </w:t>
+      </w:r>
+      <w:proofErr w:type="spellStart"/>
+      <w:r>
+        <w:t>apakah</w:t>
+      </w:r>
+      <w:proofErr w:type="spellEnd"/>
+      <w:r>
+        <w:t xml:space="preserve"> </w:t>
+      </w:r>
+      <w:proofErr w:type="spellStart"/>
+      <w:r>
+        <w:t>hadits</w:t>
+      </w:r>
+      <w:proofErr w:type="spellEnd"/>
+      <w:r>
+        <w:t xml:space="preserve"> </w:t>
+      </w:r>
+      <w:proofErr w:type="spellStart"/>
+      <w:r>
+        <w:t>tersebut</w:t>
+      </w:r>
+      <w:proofErr w:type="spellEnd"/>
+      <w:r>
+        <w:t xml:space="preserve"> sahih, </w:t>
+      </w:r>
+      <w:proofErr w:type="spellStart"/>
+      <w:r>
+        <w:t>dhaif</w:t>
+      </w:r>
+      <w:proofErr w:type="spellEnd"/>
+      <w:r>
+        <w:t xml:space="preserve">, </w:t>
+      </w:r>
+      <w:proofErr w:type="spellStart"/>
+      <w:r>
+        <w:t>atau</w:t>
+      </w:r>
+      <w:proofErr w:type="spellEnd"/>
+      <w:r>
+        <w:t xml:space="preserve"> </w:t>
+      </w:r>
+      <w:proofErr w:type="spellStart"/>
+      <w:r>
+        <w:t>maudhu</w:t>
+      </w:r>
+      <w:proofErr w:type="spellEnd"/>
+      <w:r>
+        <w:t>.</w:t>
       </w:r>
     </w:p>
     <w:p>
       <w:pPr>
+        <w:ind w:firstLine="360"/>
+      </w:pPr>
+      <w:r>
+        <w:t xml:space="preserve">Setelah </w:t>
+      </w:r>
+      <w:proofErr w:type="spellStart"/>
+      <w:r>
+        <w:t>pengguna</w:t>
+      </w:r>
+      <w:proofErr w:type="spellEnd"/>
+      <w:r>
+        <w:t xml:space="preserve"> </w:t>
+      </w:r>
+      <w:proofErr w:type="spellStart"/>
+      <w:r>
+        <w:t>mengisi</w:t>
+      </w:r>
+      <w:proofErr w:type="spellEnd"/>
+      <w:r>
+        <w:t xml:space="preserve"> form yang </w:t>
+      </w:r>
+      <w:proofErr w:type="spellStart"/>
+      <w:r>
+        <w:t>diminta</w:t>
+      </w:r>
+      <w:proofErr w:type="spellEnd"/>
+      <w:r>
+        <w:t xml:space="preserve"> oleh </w:t>
+      </w:r>
+      <w:proofErr w:type="spellStart"/>
+      <w:r>
+        <w:t>sistem</w:t>
+      </w:r>
+      <w:proofErr w:type="spellEnd"/>
+      <w:r>
+        <w:t xml:space="preserve">, </w:t>
+      </w:r>
+      <w:proofErr w:type="spellStart"/>
+      <w:r>
+        <w:t>maka</w:t>
+      </w:r>
+      <w:proofErr w:type="spellEnd"/>
+      <w:r>
+        <w:t xml:space="preserve"> </w:t>
+      </w:r>
+      <w:proofErr w:type="spellStart"/>
+      <w:r>
+        <w:t>sistem</w:t>
+      </w:r>
+      <w:proofErr w:type="spellEnd"/>
+      <w:r>
+        <w:t xml:space="preserve"> </w:t>
+      </w:r>
+      <w:proofErr w:type="spellStart"/>
+      <w:r>
+        <w:t>akan</w:t>
+      </w:r>
+      <w:proofErr w:type="spellEnd"/>
+      <w:r>
+        <w:t xml:space="preserve"> </w:t>
+      </w:r>
+      <w:proofErr w:type="spellStart"/>
+      <w:r>
+        <w:t>melakukan</w:t>
+      </w:r>
+      <w:proofErr w:type="spellEnd"/>
+      <w:r>
+        <w:t xml:space="preserve"> </w:t>
+      </w:r>
+      <w:proofErr w:type="spellStart"/>
+      <w:r>
+        <w:t>validasi</w:t>
+      </w:r>
+      <w:proofErr w:type="spellEnd"/>
+      <w:r>
+        <w:t xml:space="preserve"> </w:t>
+      </w:r>
+      <w:proofErr w:type="spellStart"/>
+      <w:r>
+        <w:t>terlebih</w:t>
+      </w:r>
+      <w:proofErr w:type="spellEnd"/>
+      <w:r>
+        <w:t xml:space="preserve"> </w:t>
+      </w:r>
+      <w:proofErr w:type="spellStart"/>
+      <w:r>
+        <w:t>dahulu</w:t>
+      </w:r>
+      <w:proofErr w:type="spellEnd"/>
+      <w:r>
+        <w:t xml:space="preserve"> </w:t>
+      </w:r>
+      <w:proofErr w:type="spellStart"/>
+      <w:r>
+        <w:t>terhadap</w:t>
+      </w:r>
+      <w:proofErr w:type="spellEnd"/>
+      <w:r>
+        <w:t xml:space="preserve"> data yang </w:t>
+      </w:r>
+      <w:proofErr w:type="spellStart"/>
+      <w:r>
+        <w:t>pengguna</w:t>
+      </w:r>
+      <w:proofErr w:type="spellEnd"/>
+      <w:r>
+        <w:t xml:space="preserve"> </w:t>
+      </w:r>
+      <w:proofErr w:type="spellStart"/>
+      <w:r>
+        <w:t>masukkan</w:t>
+      </w:r>
+      <w:proofErr w:type="spellEnd"/>
+      <w:r>
+        <w:t xml:space="preserve">. </w:t>
+      </w:r>
+      <w:proofErr w:type="spellStart"/>
+      <w:r>
+        <w:t>Bila</w:t>
+      </w:r>
+      <w:proofErr w:type="spellEnd"/>
+      <w:r>
+        <w:t xml:space="preserve"> data valid, </w:t>
+      </w:r>
+      <w:proofErr w:type="spellStart"/>
+      <w:r>
+        <w:t>maka</w:t>
+      </w:r>
+      <w:proofErr w:type="spellEnd"/>
+      <w:r>
+        <w:t xml:space="preserve"> </w:t>
+      </w:r>
+      <w:proofErr w:type="spellStart"/>
+      <w:r>
+        <w:t>sistem</w:t>
+      </w:r>
+      <w:proofErr w:type="spellEnd"/>
+      <w:r>
+        <w:t xml:space="preserve"> </w:t>
+      </w:r>
+      <w:proofErr w:type="spellStart"/>
+      <w:r>
+        <w:t>akan</w:t>
+      </w:r>
+      <w:proofErr w:type="spellEnd"/>
+      <w:r>
+        <w:t xml:space="preserve"> </w:t>
+      </w:r>
+      <w:proofErr w:type="spellStart"/>
+      <w:r>
+        <w:t>menyimpan</w:t>
+      </w:r>
+      <w:proofErr w:type="spellEnd"/>
+      <w:r>
+        <w:t xml:space="preserve"> data </w:t>
+      </w:r>
+      <w:proofErr w:type="spellStart"/>
+      <w:r>
+        <w:t>tersebut</w:t>
+      </w:r>
+      <w:proofErr w:type="spellEnd"/>
+      <w:r>
+        <w:t xml:space="preserve"> </w:t>
+      </w:r>
+      <w:proofErr w:type="spellStart"/>
+      <w:r>
+        <w:t>ke</w:t>
+      </w:r>
+      <w:proofErr w:type="spellEnd"/>
+      <w:r>
+        <w:t xml:space="preserve"> </w:t>
+      </w:r>
+      <w:proofErr w:type="spellStart"/>
+      <w:r>
+        <w:t>dalam</w:t>
+      </w:r>
+      <w:proofErr w:type="spellEnd"/>
+      <w:r>
+        <w:t xml:space="preserve"> database, </w:t>
+      </w:r>
+      <w:proofErr w:type="spellStart"/>
+      <w:r>
+        <w:t>sedangkan</w:t>
+      </w:r>
+      <w:proofErr w:type="spellEnd"/>
+      <w:r>
+        <w:t xml:space="preserve"> </w:t>
+      </w:r>
+      <w:proofErr w:type="spellStart"/>
+      <w:r>
+        <w:t>bila</w:t>
+      </w:r>
+      <w:proofErr w:type="spellEnd"/>
+      <w:r>
+        <w:t xml:space="preserve"> </w:t>
+      </w:r>
+      <w:proofErr w:type="spellStart"/>
+      <w:r>
+        <w:t>tidak</w:t>
+      </w:r>
+      <w:proofErr w:type="spellEnd"/>
+      <w:r>
+        <w:t xml:space="preserve"> valid, </w:t>
+      </w:r>
+      <w:proofErr w:type="spellStart"/>
+      <w:r>
+        <w:t>maka</w:t>
+      </w:r>
+      <w:proofErr w:type="spellEnd"/>
+      <w:r>
+        <w:t xml:space="preserve"> </w:t>
+      </w:r>
+      <w:proofErr w:type="spellStart"/>
+      <w:r>
+        <w:t>sistem</w:t>
+      </w:r>
+      <w:proofErr w:type="spellEnd"/>
+      <w:r>
+        <w:t xml:space="preserve"> </w:t>
+      </w:r>
+      <w:proofErr w:type="spellStart"/>
+      <w:r>
+        <w:t>akan</w:t>
+      </w:r>
+      <w:proofErr w:type="spellEnd"/>
+      <w:r>
+        <w:t xml:space="preserve"> </w:t>
+      </w:r>
+      <w:proofErr w:type="spellStart"/>
+      <w:r>
+        <w:t>menampilkan</w:t>
+      </w:r>
+      <w:proofErr w:type="spellEnd"/>
+      <w:r>
+        <w:t xml:space="preserve"> </w:t>
+      </w:r>
+      <w:proofErr w:type="spellStart"/>
+      <w:r>
+        <w:t>pesan</w:t>
+      </w:r>
+      <w:proofErr w:type="spellEnd"/>
+      <w:r>
+        <w:t xml:space="preserve"> error.</w:t>
+      </w:r>
+    </w:p>
+    <w:p>
+      <w:pPr>
+        <w:spacing w:before="0"/>
+        <w:rPr>
+          <w:b/>
+          <w:color w:val="000000"/>
+          <w:sz w:val="28"/>
+          <w:szCs w:val="28"/>
+        </w:rPr>
+      </w:pPr>
+      <w:r>
+        <w:br w:type="page"/>
+      </w:r>
+    </w:p>
+    <w:p>
+      <w:pPr>
+        <w:pStyle w:val="TASub3721"/>
+      </w:pPr>
+      <w:r>
+        <w:lastRenderedPageBreak/>
+        <w:t>Input Data – Import CSV</w:t>
+      </w:r>
+    </w:p>
+    <w:p>
+      <w:pPr>
         <w:jc w:val="center"/>
       </w:pPr>
       <w:r>
@@ -43405,10 +43924,10 @@
           <w:noProof/>
         </w:rPr>
         <w:drawing>
-          <wp:inline distT="0" distB="0" distL="0" distR="0" wp14:anchorId="370A101C" wp14:editId="09815603">
-            <wp:extent cx="2686050" cy="2433402"/>
+          <wp:inline distT="0" distB="0" distL="0" distR="0" wp14:anchorId="4A934C52" wp14:editId="53708B87">
+            <wp:extent cx="2628604" cy="2751151"/>
             <wp:effectExtent l="0" t="0" r="0" b="0"/>
-            <wp:docPr id="15" name="Picture 15"/>
+            <wp:docPr id="29" name="Picture 29"/>
             <wp:cNvGraphicFramePr>
               <a:graphicFrameLocks xmlns:a="http://schemas.openxmlformats.org/drawingml/2006/main" noChangeAspect="1"/>
             </wp:cNvGraphicFramePr>
@@ -43428,7 +43947,7 @@
                   <pic:spPr>
                     <a:xfrm>
                       <a:off x="0" y="0"/>
-                      <a:ext cx="2706551" cy="2451975"/>
+                      <a:ext cx="2652258" cy="2775908"/>
                     </a:xfrm>
                     <a:prstGeom prst="rect">
                       <a:avLst/>
@@ -43449,7 +43968,716 @@
         <w:t>Activity Diagram Input Data via Import CSV</w:t>
       </w:r>
     </w:p>
-    <w:p/>
+    <w:p>
+      <w:pPr>
+        <w:ind w:firstLine="360"/>
+      </w:pPr>
+      <w:r>
+        <w:t xml:space="preserve">Input data </w:t>
+      </w:r>
+      <w:proofErr w:type="spellStart"/>
+      <w:r>
+        <w:t>dengan</w:t>
+      </w:r>
+      <w:proofErr w:type="spellEnd"/>
+      <w:r>
+        <w:t xml:space="preserve"> </w:t>
+      </w:r>
+      <w:proofErr w:type="spellStart"/>
+      <w:r>
+        <w:t>metode</w:t>
+      </w:r>
+      <w:proofErr w:type="spellEnd"/>
+      <w:r>
+        <w:t xml:space="preserve"> import file .csv </w:t>
+      </w:r>
+      <w:proofErr w:type="spellStart"/>
+      <w:r>
+        <w:t>akan</w:t>
+      </w:r>
+      <w:proofErr w:type="spellEnd"/>
+      <w:r>
+        <w:t xml:space="preserve"> </w:t>
+      </w:r>
+      <w:proofErr w:type="spellStart"/>
+      <w:r>
+        <w:t>dilakukan</w:t>
+      </w:r>
+      <w:proofErr w:type="spellEnd"/>
+      <w:r>
+        <w:t xml:space="preserve"> </w:t>
+      </w:r>
+      <w:proofErr w:type="spellStart"/>
+      <w:r>
+        <w:t>melalui</w:t>
+      </w:r>
+      <w:proofErr w:type="spellEnd"/>
+      <w:r>
+        <w:t xml:space="preserve"> CLI. </w:t>
+      </w:r>
+      <w:proofErr w:type="spellStart"/>
+      <w:r>
+        <w:t>Pertama</w:t>
+      </w:r>
+      <w:proofErr w:type="spellEnd"/>
+      <w:r>
+        <w:t xml:space="preserve"> </w:t>
+      </w:r>
+      <w:proofErr w:type="spellStart"/>
+      <w:r>
+        <w:t>pengguna</w:t>
+      </w:r>
+      <w:proofErr w:type="spellEnd"/>
+      <w:r>
+        <w:t xml:space="preserve"> </w:t>
+      </w:r>
+      <w:proofErr w:type="spellStart"/>
+      <w:r>
+        <w:t>harus</w:t>
+      </w:r>
+      <w:proofErr w:type="spellEnd"/>
+      <w:r>
+        <w:t xml:space="preserve"> </w:t>
+      </w:r>
+      <w:proofErr w:type="spellStart"/>
+      <w:r>
+        <w:t>menjalankan</w:t>
+      </w:r>
+      <w:proofErr w:type="spellEnd"/>
+      <w:r>
+        <w:t xml:space="preserve"> </w:t>
+      </w:r>
+      <w:proofErr w:type="spellStart"/>
+      <w:r>
+        <w:t>perintah</w:t>
+      </w:r>
+      <w:proofErr w:type="spellEnd"/>
+      <w:r>
+        <w:t xml:space="preserve"> </w:t>
+      </w:r>
+      <w:proofErr w:type="spellStart"/>
+      <w:r>
+        <w:t>untuk</w:t>
+      </w:r>
+      <w:proofErr w:type="spellEnd"/>
+      <w:r>
+        <w:t xml:space="preserve"> </w:t>
+      </w:r>
+      <w:proofErr w:type="spellStart"/>
+      <w:r>
+        <w:t>melakukan</w:t>
+      </w:r>
+      <w:proofErr w:type="spellEnd"/>
+      <w:r>
+        <w:t xml:space="preserve"> import file </w:t>
+      </w:r>
+      <w:proofErr w:type="spellStart"/>
+      <w:r>
+        <w:t>disertai</w:t>
+      </w:r>
+      <w:proofErr w:type="spellEnd"/>
+      <w:r>
+        <w:t xml:space="preserve"> </w:t>
+      </w:r>
+      <w:proofErr w:type="spellStart"/>
+      <w:r>
+        <w:t>dengan</w:t>
+      </w:r>
+      <w:proofErr w:type="spellEnd"/>
+      <w:r>
+        <w:t xml:space="preserve"> parameter </w:t>
+      </w:r>
+      <w:proofErr w:type="spellStart"/>
+      <w:r>
+        <w:t>lokasi</w:t>
+      </w:r>
+      <w:proofErr w:type="spellEnd"/>
+      <w:r>
+        <w:t xml:space="preserve"> file .csv </w:t>
+      </w:r>
+      <w:proofErr w:type="spellStart"/>
+      <w:r>
+        <w:t>disimpan</w:t>
+      </w:r>
+      <w:proofErr w:type="spellEnd"/>
+      <w:r>
+        <w:t xml:space="preserve">. </w:t>
+      </w:r>
+      <w:proofErr w:type="spellStart"/>
+      <w:r>
+        <w:t>Bila</w:t>
+      </w:r>
+      <w:proofErr w:type="spellEnd"/>
+      <w:r>
+        <w:t xml:space="preserve"> </w:t>
+      </w:r>
+      <w:proofErr w:type="spellStart"/>
+      <w:r>
+        <w:t>pengguna</w:t>
+      </w:r>
+      <w:proofErr w:type="spellEnd"/>
+      <w:r>
+        <w:t xml:space="preserve"> </w:t>
+      </w:r>
+      <w:proofErr w:type="spellStart"/>
+      <w:r>
+        <w:t>ingin</w:t>
+      </w:r>
+      <w:proofErr w:type="spellEnd"/>
+      <w:r>
+        <w:t xml:space="preserve"> </w:t>
+      </w:r>
+      <w:proofErr w:type="spellStart"/>
+      <w:r>
+        <w:t>menimpa</w:t>
+      </w:r>
+      <w:proofErr w:type="spellEnd"/>
+      <w:r>
+        <w:t xml:space="preserve"> data yang </w:t>
+      </w:r>
+      <w:proofErr w:type="spellStart"/>
+      <w:r>
+        <w:t>sudah</w:t>
+      </w:r>
+      <w:proofErr w:type="spellEnd"/>
+      <w:r>
+        <w:t xml:space="preserve"> </w:t>
+      </w:r>
+      <w:proofErr w:type="spellStart"/>
+      <w:r>
+        <w:t>tersimpan</w:t>
+      </w:r>
+      <w:proofErr w:type="spellEnd"/>
+      <w:r>
+        <w:t xml:space="preserve"> di database, </w:t>
+      </w:r>
+      <w:proofErr w:type="spellStart"/>
+      <w:r>
+        <w:t>maka</w:t>
+      </w:r>
+      <w:proofErr w:type="spellEnd"/>
+      <w:r>
+        <w:t xml:space="preserve"> </w:t>
+      </w:r>
+      <w:proofErr w:type="spellStart"/>
+      <w:r>
+        <w:t>pengguna</w:t>
+      </w:r>
+      <w:proofErr w:type="spellEnd"/>
+      <w:r>
+        <w:t xml:space="preserve"> </w:t>
+      </w:r>
+      <w:proofErr w:type="spellStart"/>
+      <w:r>
+        <w:t>bisa</w:t>
+      </w:r>
+      <w:proofErr w:type="spellEnd"/>
+      <w:r>
+        <w:t xml:space="preserve"> </w:t>
+      </w:r>
+      <w:proofErr w:type="spellStart"/>
+      <w:r>
+        <w:t>menyertakan</w:t>
+      </w:r>
+      <w:proofErr w:type="spellEnd"/>
+      <w:r>
+        <w:t xml:space="preserve"> parameter </w:t>
+      </w:r>
+      <w:proofErr w:type="spellStart"/>
+      <w:r>
+        <w:t>tambahan</w:t>
+      </w:r>
+      <w:proofErr w:type="spellEnd"/>
+      <w:r>
+        <w:t xml:space="preserve"> </w:t>
+      </w:r>
+      <w:proofErr w:type="spellStart"/>
+      <w:r>
+        <w:t>untuk</w:t>
+      </w:r>
+      <w:proofErr w:type="spellEnd"/>
+      <w:r>
+        <w:t xml:space="preserve"> </w:t>
+      </w:r>
+      <w:proofErr w:type="spellStart"/>
+      <w:r>
+        <w:t>melakukan</w:t>
+      </w:r>
+      <w:proofErr w:type="spellEnd"/>
+      <w:r>
+        <w:t xml:space="preserve"> </w:t>
+      </w:r>
+      <w:proofErr w:type="spellStart"/>
+      <w:r>
+        <w:t>penghapusan</w:t>
+      </w:r>
+      <w:proofErr w:type="spellEnd"/>
+      <w:r>
+        <w:t xml:space="preserve"> data </w:t>
+      </w:r>
+      <w:proofErr w:type="spellStart"/>
+      <w:r>
+        <w:t>sebelum</w:t>
+      </w:r>
+      <w:proofErr w:type="spellEnd"/>
+      <w:r>
+        <w:t xml:space="preserve"> file .csv </w:t>
+      </w:r>
+      <w:proofErr w:type="spellStart"/>
+      <w:r>
+        <w:t>disimpan</w:t>
+      </w:r>
+      <w:proofErr w:type="spellEnd"/>
+      <w:r>
+        <w:t xml:space="preserve"> </w:t>
+      </w:r>
+      <w:proofErr w:type="spellStart"/>
+      <w:r>
+        <w:t>ke</w:t>
+      </w:r>
+      <w:proofErr w:type="spellEnd"/>
+      <w:r>
+        <w:t xml:space="preserve"> </w:t>
+      </w:r>
+      <w:proofErr w:type="spellStart"/>
+      <w:r>
+        <w:t>dalam</w:t>
+      </w:r>
+      <w:proofErr w:type="spellEnd"/>
+      <w:r>
+        <w:t xml:space="preserve"> database. </w:t>
+      </w:r>
+    </w:p>
+    <w:p>
+      <w:pPr>
+        <w:ind w:firstLine="360"/>
+      </w:pPr>
+      <w:r>
+        <w:t xml:space="preserve">Setelah </w:t>
+      </w:r>
+      <w:proofErr w:type="spellStart"/>
+      <w:r>
+        <w:t>perintah</w:t>
+      </w:r>
+      <w:proofErr w:type="spellEnd"/>
+      <w:r>
+        <w:t xml:space="preserve"> </w:t>
+      </w:r>
+      <w:proofErr w:type="spellStart"/>
+      <w:r>
+        <w:t>dijalankan</w:t>
+      </w:r>
+      <w:proofErr w:type="spellEnd"/>
+      <w:r>
+        <w:t xml:space="preserve">, </w:t>
+      </w:r>
+      <w:proofErr w:type="spellStart"/>
+      <w:r>
+        <w:t>maka</w:t>
+      </w:r>
+      <w:proofErr w:type="spellEnd"/>
+      <w:r>
+        <w:t xml:space="preserve"> </w:t>
+      </w:r>
+      <w:proofErr w:type="spellStart"/>
+      <w:r>
+        <w:t>sistem</w:t>
+      </w:r>
+      <w:proofErr w:type="spellEnd"/>
+      <w:r>
+        <w:t xml:space="preserve"> </w:t>
+      </w:r>
+      <w:proofErr w:type="spellStart"/>
+      <w:r>
+        <w:t>akan</w:t>
+      </w:r>
+      <w:proofErr w:type="spellEnd"/>
+      <w:r>
+        <w:t xml:space="preserve"> </w:t>
+      </w:r>
+      <w:proofErr w:type="spellStart"/>
+      <w:r>
+        <w:t>melakukan</w:t>
+      </w:r>
+      <w:proofErr w:type="spellEnd"/>
+      <w:r>
+        <w:t xml:space="preserve"> </w:t>
+      </w:r>
+      <w:proofErr w:type="spellStart"/>
+      <w:r>
+        <w:t>validasi</w:t>
+      </w:r>
+      <w:proofErr w:type="spellEnd"/>
+      <w:r>
+        <w:t xml:space="preserve"> </w:t>
+      </w:r>
+      <w:proofErr w:type="spellStart"/>
+      <w:r>
+        <w:t>terhadap</w:t>
+      </w:r>
+      <w:proofErr w:type="spellEnd"/>
+      <w:r>
+        <w:t xml:space="preserve"> parameter dan data yang </w:t>
+      </w:r>
+      <w:proofErr w:type="spellStart"/>
+      <w:r>
+        <w:t>ada</w:t>
+      </w:r>
+      <w:proofErr w:type="spellEnd"/>
+      <w:r>
+        <w:t xml:space="preserve"> di </w:t>
+      </w:r>
+      <w:proofErr w:type="spellStart"/>
+      <w:r>
+        <w:t>dalam</w:t>
+      </w:r>
+      <w:proofErr w:type="spellEnd"/>
+      <w:r>
+        <w:t xml:space="preserve"> file .csv. </w:t>
+      </w:r>
+      <w:proofErr w:type="spellStart"/>
+      <w:r>
+        <w:t>Bila</w:t>
+      </w:r>
+      <w:proofErr w:type="spellEnd"/>
+      <w:r>
+        <w:t xml:space="preserve"> </w:t>
+      </w:r>
+      <w:proofErr w:type="spellStart"/>
+      <w:r>
+        <w:t>terdapat</w:t>
+      </w:r>
+      <w:proofErr w:type="spellEnd"/>
+      <w:r>
+        <w:t xml:space="preserve"> </w:t>
+      </w:r>
+      <w:proofErr w:type="spellStart"/>
+      <w:r>
+        <w:t>kesalahan</w:t>
+      </w:r>
+      <w:proofErr w:type="spellEnd"/>
+      <w:r>
+        <w:t xml:space="preserve">, </w:t>
+      </w:r>
+      <w:proofErr w:type="spellStart"/>
+      <w:r>
+        <w:t>maka</w:t>
+      </w:r>
+      <w:proofErr w:type="spellEnd"/>
+      <w:r>
+        <w:t xml:space="preserve"> </w:t>
+      </w:r>
+      <w:proofErr w:type="spellStart"/>
+      <w:r>
+        <w:t>sistem</w:t>
+      </w:r>
+      <w:proofErr w:type="spellEnd"/>
+      <w:r>
+        <w:t xml:space="preserve"> </w:t>
+      </w:r>
+      <w:proofErr w:type="spellStart"/>
+      <w:r>
+        <w:t>akan</w:t>
+      </w:r>
+      <w:proofErr w:type="spellEnd"/>
+      <w:r>
+        <w:t xml:space="preserve"> </w:t>
+      </w:r>
+      <w:proofErr w:type="spellStart"/>
+      <w:r>
+        <w:t>menampilkan</w:t>
+      </w:r>
+      <w:proofErr w:type="spellEnd"/>
+      <w:r>
+        <w:t xml:space="preserve"> </w:t>
+      </w:r>
+      <w:proofErr w:type="spellStart"/>
+      <w:r>
+        <w:t>pesan</w:t>
+      </w:r>
+      <w:proofErr w:type="spellEnd"/>
+      <w:r>
+        <w:t xml:space="preserve"> error, dan </w:t>
+      </w:r>
+      <w:proofErr w:type="spellStart"/>
+      <w:r>
+        <w:t>bila</w:t>
+      </w:r>
+      <w:proofErr w:type="spellEnd"/>
+      <w:r>
+        <w:t xml:space="preserve"> </w:t>
+      </w:r>
+      <w:proofErr w:type="spellStart"/>
+      <w:r>
+        <w:t>tidak</w:t>
+      </w:r>
+      <w:proofErr w:type="spellEnd"/>
+      <w:r>
+        <w:t xml:space="preserve"> </w:t>
+      </w:r>
+      <w:proofErr w:type="spellStart"/>
+      <w:r>
+        <w:t>terdapat</w:t>
+      </w:r>
+      <w:proofErr w:type="spellEnd"/>
+      <w:r>
+        <w:t xml:space="preserve"> </w:t>
+      </w:r>
+      <w:proofErr w:type="spellStart"/>
+      <w:r>
+        <w:t>kesalahan</w:t>
+      </w:r>
+      <w:proofErr w:type="spellEnd"/>
+      <w:r>
+        <w:t xml:space="preserve">, </w:t>
+      </w:r>
+      <w:proofErr w:type="spellStart"/>
+      <w:r>
+        <w:t>maka</w:t>
+      </w:r>
+      <w:proofErr w:type="spellEnd"/>
+      <w:r>
+        <w:t xml:space="preserve"> </w:t>
+      </w:r>
+      <w:proofErr w:type="spellStart"/>
+      <w:r>
+        <w:t>sistem</w:t>
+      </w:r>
+      <w:proofErr w:type="spellEnd"/>
+      <w:r>
+        <w:t xml:space="preserve"> </w:t>
+      </w:r>
+      <w:proofErr w:type="spellStart"/>
+      <w:r>
+        <w:t>akan</w:t>
+      </w:r>
+      <w:proofErr w:type="spellEnd"/>
+      <w:r>
+        <w:t xml:space="preserve"> </w:t>
+      </w:r>
+      <w:proofErr w:type="spellStart"/>
+      <w:r>
+        <w:t>melajutkan</w:t>
+      </w:r>
+      <w:proofErr w:type="spellEnd"/>
+      <w:r>
+        <w:t xml:space="preserve"> </w:t>
+      </w:r>
+      <w:proofErr w:type="spellStart"/>
+      <w:r>
+        <w:t>ke</w:t>
+      </w:r>
+      <w:proofErr w:type="spellEnd"/>
+      <w:r>
+        <w:t xml:space="preserve"> </w:t>
+      </w:r>
+      <w:proofErr w:type="spellStart"/>
+      <w:r>
+        <w:t>pengecekan</w:t>
+      </w:r>
+      <w:proofErr w:type="spellEnd"/>
+      <w:r>
+        <w:t xml:space="preserve"> parameter</w:t>
+      </w:r>
+      <w:r>
+        <w:t xml:space="preserve"> clear data</w:t>
+      </w:r>
+      <w:r>
+        <w:t xml:space="preserve">, </w:t>
+      </w:r>
+      <w:proofErr w:type="spellStart"/>
+      <w:r>
+        <w:t>bila</w:t>
+      </w:r>
+      <w:proofErr w:type="spellEnd"/>
+      <w:r>
+        <w:t xml:space="preserve"> </w:t>
+      </w:r>
+      <w:proofErr w:type="spellStart"/>
+      <w:r>
+        <w:t>terdapat</w:t>
+      </w:r>
+      <w:proofErr w:type="spellEnd"/>
+      <w:r>
+        <w:t xml:space="preserve"> parameter clear data, </w:t>
+      </w:r>
+      <w:proofErr w:type="spellStart"/>
+      <w:r>
+        <w:t>maka</w:t>
+      </w:r>
+      <w:proofErr w:type="spellEnd"/>
+      <w:r>
+        <w:t xml:space="preserve"> </w:t>
+      </w:r>
+      <w:proofErr w:type="spellStart"/>
+      <w:r>
+        <w:t>sistem</w:t>
+      </w:r>
+      <w:proofErr w:type="spellEnd"/>
+      <w:r>
+        <w:t xml:space="preserve"> </w:t>
+      </w:r>
+      <w:proofErr w:type="spellStart"/>
+      <w:r>
+        <w:t>akan</w:t>
+      </w:r>
+      <w:proofErr w:type="spellEnd"/>
+      <w:r>
+        <w:t xml:space="preserve"> </w:t>
+      </w:r>
+      <w:proofErr w:type="spellStart"/>
+      <w:r>
+        <w:t>menghapus</w:t>
+      </w:r>
+      <w:proofErr w:type="spellEnd"/>
+      <w:r>
+        <w:t xml:space="preserve"> </w:t>
+      </w:r>
+      <w:proofErr w:type="spellStart"/>
+      <w:r>
+        <w:t>semua</w:t>
+      </w:r>
+      <w:proofErr w:type="spellEnd"/>
+      <w:r>
+        <w:t xml:space="preserve"> data yang </w:t>
+      </w:r>
+      <w:proofErr w:type="spellStart"/>
+      <w:r>
+        <w:t>ada</w:t>
+      </w:r>
+      <w:proofErr w:type="spellEnd"/>
+      <w:r>
+        <w:t xml:space="preserve"> di database </w:t>
+      </w:r>
+      <w:proofErr w:type="spellStart"/>
+      <w:r>
+        <w:t>terlebih</w:t>
+      </w:r>
+      <w:proofErr w:type="spellEnd"/>
+      <w:r>
+        <w:t xml:space="preserve"> </w:t>
+      </w:r>
+      <w:proofErr w:type="spellStart"/>
+      <w:r>
+        <w:t>dahulu</w:t>
+      </w:r>
+      <w:proofErr w:type="spellEnd"/>
+      <w:r>
+        <w:t xml:space="preserve"> </w:t>
+      </w:r>
+      <w:proofErr w:type="spellStart"/>
+      <w:r>
+        <w:t>sebelum</w:t>
+      </w:r>
+      <w:proofErr w:type="spellEnd"/>
+      <w:r>
+        <w:t xml:space="preserve"> </w:t>
+      </w:r>
+      <w:proofErr w:type="spellStart"/>
+      <w:r>
+        <w:t>menyimpan</w:t>
+      </w:r>
+      <w:proofErr w:type="spellEnd"/>
+      <w:r>
+        <w:t xml:space="preserve"> data </w:t>
+      </w:r>
+      <w:proofErr w:type="spellStart"/>
+      <w:r>
+        <w:t>dari</w:t>
+      </w:r>
+      <w:proofErr w:type="spellEnd"/>
+      <w:r>
+        <w:t xml:space="preserve"> file .csv, </w:t>
+      </w:r>
+      <w:proofErr w:type="spellStart"/>
+      <w:r>
+        <w:t>sedangkan</w:t>
+      </w:r>
+      <w:proofErr w:type="spellEnd"/>
+      <w:r>
+        <w:t xml:space="preserve"> </w:t>
+      </w:r>
+      <w:proofErr w:type="spellStart"/>
+      <w:r>
+        <w:t>bila</w:t>
+      </w:r>
+      <w:proofErr w:type="spellEnd"/>
+      <w:r>
+        <w:t xml:space="preserve"> parameter clear data </w:t>
+      </w:r>
+      <w:proofErr w:type="spellStart"/>
+      <w:r>
+        <w:t>tidak</w:t>
+      </w:r>
+      <w:proofErr w:type="spellEnd"/>
+      <w:r>
+        <w:t xml:space="preserve"> </w:t>
+      </w:r>
+      <w:proofErr w:type="spellStart"/>
+      <w:r>
+        <w:t>ada</w:t>
+      </w:r>
+      <w:proofErr w:type="spellEnd"/>
+      <w:r>
+        <w:t xml:space="preserve">, </w:t>
+      </w:r>
+      <w:proofErr w:type="spellStart"/>
+      <w:r>
+        <w:t>sistem</w:t>
+      </w:r>
+      <w:proofErr w:type="spellEnd"/>
+      <w:r>
+        <w:t xml:space="preserve"> </w:t>
+      </w:r>
+      <w:proofErr w:type="spellStart"/>
+      <w:r>
+        <w:t>akan</w:t>
+      </w:r>
+      <w:proofErr w:type="spellEnd"/>
+      <w:r>
+        <w:t xml:space="preserve"> </w:t>
+      </w:r>
+      <w:proofErr w:type="spellStart"/>
+      <w:r>
+        <w:t>langsung</w:t>
+      </w:r>
+      <w:proofErr w:type="spellEnd"/>
+      <w:r>
+        <w:t xml:space="preserve"> </w:t>
+      </w:r>
+      <w:proofErr w:type="spellStart"/>
+      <w:r>
+        <w:t>menambahkan</w:t>
+      </w:r>
+      <w:proofErr w:type="spellEnd"/>
+      <w:r>
+        <w:t xml:space="preserve"> data </w:t>
+      </w:r>
+      <w:proofErr w:type="spellStart"/>
+      <w:r>
+        <w:t>dari</w:t>
+      </w:r>
+      <w:proofErr w:type="spellEnd"/>
+      <w:r>
+        <w:t xml:space="preserve"> file .csv </w:t>
+      </w:r>
+      <w:proofErr w:type="spellStart"/>
+      <w:r>
+        <w:t>ke</w:t>
+      </w:r>
+      <w:proofErr w:type="spellEnd"/>
+      <w:r>
+        <w:t xml:space="preserve"> </w:t>
+      </w:r>
+      <w:proofErr w:type="spellStart"/>
+      <w:r>
+        <w:t>dalam</w:t>
+      </w:r>
+      <w:proofErr w:type="spellEnd"/>
+      <w:r>
+        <w:t xml:space="preserve"> database.</w:t>
+      </w:r>
+    </w:p>
     <w:p>
       <w:pPr>
         <w:spacing w:before="0"/>
@@ -43463,6 +44691,8 @@
       <w:r>
         <w:br w:type="page"/>
       </w:r>
+      <w:bookmarkStart w:id="32" w:name="_GoBack"/>
+      <w:bookmarkEnd w:id="32"/>
     </w:p>
     <w:p>
       <w:pPr>
@@ -43470,68 +44700,6 @@
       </w:pPr>
       <w:r>
         <w:lastRenderedPageBreak/>
-        <w:t>Manipulate Data</w:t>
-      </w:r>
-    </w:p>
-    <w:p>
-      <w:pPr>
-        <w:jc w:val="center"/>
-      </w:pPr>
-      <w:r>
-        <w:rPr>
-          <w:noProof/>
-        </w:rPr>
-        <w:drawing>
-          <wp:inline distT="0" distB="0" distL="0" distR="0" wp14:anchorId="50D9AE53" wp14:editId="6711D967">
-            <wp:extent cx="3505200" cy="4415548"/>
-            <wp:effectExtent l="0" t="0" r="0" b="0"/>
-            <wp:docPr id="18" name="Picture 18"/>
-            <wp:cNvGraphicFramePr>
-              <a:graphicFrameLocks xmlns:a="http://schemas.openxmlformats.org/drawingml/2006/main" noChangeAspect="1"/>
-            </wp:cNvGraphicFramePr>
-            <a:graphic xmlns:a="http://schemas.openxmlformats.org/drawingml/2006/main">
-              <a:graphicData uri="http://schemas.openxmlformats.org/drawingml/2006/picture">
-                <pic:pic xmlns:pic="http://schemas.openxmlformats.org/drawingml/2006/picture">
-                  <pic:nvPicPr>
-                    <pic:cNvPr id="1" name=""/>
-                    <pic:cNvPicPr/>
-                  </pic:nvPicPr>
-                  <pic:blipFill>
-                    <a:blip r:embed="rId32"/>
-                    <a:stretch>
-                      <a:fillRect/>
-                    </a:stretch>
-                  </pic:blipFill>
-                  <pic:spPr>
-                    <a:xfrm>
-                      <a:off x="0" y="0"/>
-                      <a:ext cx="3515310" cy="4428283"/>
-                    </a:xfrm>
-                    <a:prstGeom prst="rect">
-                      <a:avLst/>
-                    </a:prstGeom>
-                  </pic:spPr>
-                </pic:pic>
-              </a:graphicData>
-            </a:graphic>
-          </wp:inline>
-        </w:drawing>
-      </w:r>
-    </w:p>
-    <w:p>
-      <w:pPr>
-        <w:pStyle w:val="Gambar"/>
-      </w:pPr>
-      <w:r>
-        <w:t>Activity Diagram Manipulate Data</w:t>
-      </w:r>
-    </w:p>
-    <w:p/>
-    <w:p>
-      <w:pPr>
-        <w:pStyle w:val="TASub3721"/>
-      </w:pPr>
-      <w:r>
         <w:t>Generate Features</w:t>
       </w:r>
     </w:p>
@@ -50094,7 +51262,7 @@
 </file>
 
 <file path=customXml/itemProps1.xml><?xml version="1.0" encoding="utf-8"?>
-<ds:datastoreItem xmlns:ds="http://schemas.openxmlformats.org/officeDocument/2006/customXml" ds:itemID="{E2C5ABE2-FA51-40C4-9C90-B5802228E7DF}">
+<ds:datastoreItem xmlns:ds="http://schemas.openxmlformats.org/officeDocument/2006/customXml" ds:itemID="{9D567B00-ED2E-49F4-A71E-524D4AB4EEB5}">
   <ds:schemaRefs>
     <ds:schemaRef ds:uri="http://schemas.openxmlformats.org/officeDocument/2006/bibliography"/>
   </ds:schemaRefs>

</xml_diff>

<commit_message>
add some activity diagram
</commit_message>
<xml_diff>
--- a/documents/Laporan Skripsi Asep Maulana Ismail 0617124001.docx
+++ b/documents/Laporan Skripsi Asep Maulana Ismail 0617124001.docx
@@ -42226,6 +42226,41 @@
             </w:r>
             <w:proofErr w:type="spellEnd"/>
             <w:r>
+              <w:t xml:space="preserve"> </w:t>
+            </w:r>
+            <w:r>
+              <w:t xml:space="preserve">dan </w:t>
+            </w:r>
+            <w:proofErr w:type="spellStart"/>
+            <w:r>
+              <w:t>melakukan</w:t>
+            </w:r>
+            <w:proofErr w:type="spellEnd"/>
+            <w:r>
+              <w:t xml:space="preserve"> training </w:t>
+            </w:r>
+            <w:proofErr w:type="spellStart"/>
+            <w:r>
+              <w:t>terhadap</w:t>
+            </w:r>
+            <w:proofErr w:type="spellEnd"/>
+            <w:r>
+              <w:t xml:space="preserve"> </w:t>
+            </w:r>
+            <w:proofErr w:type="spellStart"/>
+            <w:r>
+              <w:t>sistem</w:t>
+            </w:r>
+            <w:proofErr w:type="spellEnd"/>
+            <w:r>
+              <w:t xml:space="preserve"> </w:t>
+            </w:r>
+            <w:proofErr w:type="spellStart"/>
+            <w:r>
+              <w:t>klasifikasi</w:t>
+            </w:r>
+            <w:proofErr w:type="spellEnd"/>
+            <w:r>
               <w:t>.</w:t>
             </w:r>
           </w:p>
@@ -42349,6 +42384,41 @@
             <w:proofErr w:type="spellEnd"/>
             <w:r>
               <w:t xml:space="preserve"> 0.</w:t>
+            </w:r>
+            <w:r>
+              <w:t xml:space="preserve"> Setelah </w:t>
+            </w:r>
+            <w:proofErr w:type="spellStart"/>
+            <w:r>
+              <w:t>itu</w:t>
+            </w:r>
+            <w:proofErr w:type="spellEnd"/>
+            <w:r>
+              <w:t xml:space="preserve"> </w:t>
+            </w:r>
+            <w:proofErr w:type="spellStart"/>
+            <w:r>
+              <w:t>dilakukan</w:t>
+            </w:r>
+            <w:proofErr w:type="spellEnd"/>
+            <w:r>
+              <w:t xml:space="preserve"> proses training </w:t>
+            </w:r>
+            <w:proofErr w:type="spellStart"/>
+            <w:r>
+              <w:t>untuk</w:t>
+            </w:r>
+            <w:proofErr w:type="spellEnd"/>
+            <w:r>
+              <w:t xml:space="preserve"> </w:t>
+            </w:r>
+            <w:proofErr w:type="spellStart"/>
+            <w:r>
+              <w:t>menghasilkan</w:t>
+            </w:r>
+            <w:proofErr w:type="spellEnd"/>
+            <w:r>
+              <w:t xml:space="preserve"> SVM Training Model.</w:t>
             </w:r>
           </w:p>
         </w:tc>
@@ -42401,15 +42471,31 @@
             </w:r>
             <w:proofErr w:type="spellEnd"/>
             <w:r>
-              <w:t xml:space="preserve"> training </w:t>
+              <w:t xml:space="preserve"> </w:t>
             </w:r>
             <w:proofErr w:type="spellStart"/>
             <w:r>
+              <w:t>klasifikasi</w:t>
+            </w:r>
+            <w:proofErr w:type="spellEnd"/>
+            <w:r>
+              <w:t xml:space="preserve"> </w:t>
+            </w:r>
+            <w:proofErr w:type="spellStart"/>
+            <w:r>
               <w:t>terhadap</w:t>
             </w:r>
             <w:proofErr w:type="spellEnd"/>
             <w:r>
-              <w:t xml:space="preserve"> classifier.</w:t>
+              <w:t xml:space="preserve"> data </w:t>
+            </w:r>
+            <w:proofErr w:type="spellStart"/>
+            <w:r>
+              <w:t>hadits</w:t>
+            </w:r>
+            <w:proofErr w:type="spellEnd"/>
+            <w:r>
+              <w:t>.</w:t>
             </w:r>
           </w:p>
         </w:tc>
@@ -42440,154 +42526,6 @@
             </w:r>
             <w:proofErr w:type="spellEnd"/>
             <w:r>
-              <w:t xml:space="preserve"> training data </w:t>
-            </w:r>
-            <w:proofErr w:type="spellStart"/>
-            <w:r>
-              <w:t>menggunakan</w:t>
-            </w:r>
-            <w:proofErr w:type="spellEnd"/>
-            <w:r>
-              <w:t xml:space="preserve"> </w:t>
-            </w:r>
-            <w:proofErr w:type="spellStart"/>
-            <w:r>
-              <w:t>algoritma</w:t>
-            </w:r>
-            <w:proofErr w:type="spellEnd"/>
-            <w:r>
-              <w:t xml:space="preserve"> SVM, </w:t>
-            </w:r>
-            <w:proofErr w:type="spellStart"/>
-            <w:r>
-              <w:t>sehingga</w:t>
-            </w:r>
-            <w:proofErr w:type="spellEnd"/>
-            <w:r>
-              <w:t xml:space="preserve"> </w:t>
-            </w:r>
-            <w:proofErr w:type="spellStart"/>
-            <w:r>
-              <w:t>akan</w:t>
-            </w:r>
-            <w:proofErr w:type="spellEnd"/>
-            <w:r>
-              <w:t xml:space="preserve"> </w:t>
-            </w:r>
-            <w:proofErr w:type="spellStart"/>
-            <w:r>
-              <w:t>dihasilkan</w:t>
-            </w:r>
-            <w:proofErr w:type="spellEnd"/>
-            <w:r>
-              <w:t xml:space="preserve"> SVM Training Model.</w:t>
-            </w:r>
-          </w:p>
-        </w:tc>
-      </w:tr>
-      <w:tr>
-        <w:tc>
-          <w:tcPr>
-            <w:tcW w:w="558" w:type="dxa"/>
-          </w:tcPr>
-          <w:p>
-            <w:r>
-              <w:t>5</w:t>
-            </w:r>
-          </w:p>
-        </w:tc>
-        <w:tc>
-          <w:tcPr>
-            <w:tcW w:w="1447" w:type="dxa"/>
-          </w:tcPr>
-          <w:p>
-            <w:r>
-              <w:t>REQ-05</w:t>
-            </w:r>
-          </w:p>
-        </w:tc>
-        <w:tc>
-          <w:tcPr>
-            <w:tcW w:w="3690" w:type="dxa"/>
-          </w:tcPr>
-          <w:p>
-            <w:proofErr w:type="spellStart"/>
-            <w:r>
-              <w:t>Sistem</w:t>
-            </w:r>
-            <w:proofErr w:type="spellEnd"/>
-            <w:r>
-              <w:t xml:space="preserve"> </w:t>
-            </w:r>
-            <w:proofErr w:type="spellStart"/>
-            <w:r>
-              <w:t>dapat</w:t>
-            </w:r>
-            <w:proofErr w:type="spellEnd"/>
-            <w:r>
-              <w:t xml:space="preserve"> </w:t>
-            </w:r>
-            <w:proofErr w:type="spellStart"/>
-            <w:r>
-              <w:t>melakukan</w:t>
-            </w:r>
-            <w:proofErr w:type="spellEnd"/>
-            <w:r>
-              <w:t xml:space="preserve"> </w:t>
-            </w:r>
-            <w:proofErr w:type="spellStart"/>
-            <w:r>
-              <w:t>klasifikasi</w:t>
-            </w:r>
-            <w:proofErr w:type="spellEnd"/>
-            <w:r>
-              <w:t xml:space="preserve"> </w:t>
-            </w:r>
-            <w:proofErr w:type="spellStart"/>
-            <w:r>
-              <w:t>terhadap</w:t>
-            </w:r>
-            <w:proofErr w:type="spellEnd"/>
-            <w:r>
-              <w:t xml:space="preserve"> data </w:t>
-            </w:r>
-            <w:proofErr w:type="spellStart"/>
-            <w:r>
-              <w:t>hadits</w:t>
-            </w:r>
-            <w:proofErr w:type="spellEnd"/>
-            <w:r>
-              <w:t>.</w:t>
-            </w:r>
-          </w:p>
-        </w:tc>
-        <w:tc>
-          <w:tcPr>
-            <w:tcW w:w="3548" w:type="dxa"/>
-          </w:tcPr>
-          <w:p>
-            <w:proofErr w:type="spellStart"/>
-            <w:r>
-              <w:t>Sistem</w:t>
-            </w:r>
-            <w:proofErr w:type="spellEnd"/>
-            <w:r>
-              <w:t xml:space="preserve"> </w:t>
-            </w:r>
-            <w:proofErr w:type="spellStart"/>
-            <w:r>
-              <w:t>dapat</w:t>
-            </w:r>
-            <w:proofErr w:type="spellEnd"/>
-            <w:r>
-              <w:t xml:space="preserve"> </w:t>
-            </w:r>
-            <w:proofErr w:type="spellStart"/>
-            <w:r>
-              <w:t>melakukan</w:t>
-            </w:r>
-            <w:proofErr w:type="spellEnd"/>
-            <w:r>
               <w:t xml:space="preserve"> </w:t>
             </w:r>
             <w:proofErr w:type="spellStart"/>
@@ -42706,14 +42644,6 @@
         </w:tc>
       </w:tr>
     </w:tbl>
-    <w:p>
-      <w:pPr>
-        <w:ind w:firstLine="360"/>
-      </w:pPr>
-      <w:r>
-        <w:t xml:space="preserve"> </w:t>
-      </w:r>
-    </w:p>
     <w:p>
       <w:pPr>
         <w:spacing w:before="0"/>
@@ -44691,33 +44621,1122 @@
       <w:r>
         <w:br w:type="page"/>
       </w:r>
+    </w:p>
+    <w:p>
+      <w:pPr>
+        <w:pStyle w:val="TASub3721"/>
+      </w:pPr>
+      <w:r>
+        <w:lastRenderedPageBreak/>
+        <w:t>Generate Features</w:t>
+      </w:r>
+      <w:r>
+        <w:t xml:space="preserve"> dan Training </w:t>
+      </w:r>
+      <w:r>
+        <w:t>Process</w:t>
+      </w:r>
+    </w:p>
+    <w:p>
+      <w:pPr>
+        <w:jc w:val="center"/>
+      </w:pPr>
+      <w:r>
+        <w:rPr>
+          <w:noProof/>
+        </w:rPr>
+        <w:drawing>
+          <wp:inline distT="0" distB="0" distL="0" distR="0" wp14:anchorId="09928F6A" wp14:editId="6A9CB1E2">
+            <wp:extent cx="3877056" cy="2584704"/>
+            <wp:effectExtent l="0" t="0" r="0" b="0"/>
+            <wp:docPr id="2" name="Picture 2"/>
+            <wp:cNvGraphicFramePr>
+              <a:graphicFrameLocks xmlns:a="http://schemas.openxmlformats.org/drawingml/2006/main" noChangeAspect="1"/>
+            </wp:cNvGraphicFramePr>
+            <a:graphic xmlns:a="http://schemas.openxmlformats.org/drawingml/2006/main">
+              <a:graphicData uri="http://schemas.openxmlformats.org/drawingml/2006/picture">
+                <pic:pic xmlns:pic="http://schemas.openxmlformats.org/drawingml/2006/picture">
+                  <pic:nvPicPr>
+                    <pic:cNvPr id="1" name=""/>
+                    <pic:cNvPicPr/>
+                  </pic:nvPicPr>
+                  <pic:blipFill>
+                    <a:blip r:embed="rId32"/>
+                    <a:stretch>
+                      <a:fillRect/>
+                    </a:stretch>
+                  </pic:blipFill>
+                  <pic:spPr>
+                    <a:xfrm>
+                      <a:off x="0" y="0"/>
+                      <a:ext cx="3905156" cy="2603437"/>
+                    </a:xfrm>
+                    <a:prstGeom prst="rect">
+                      <a:avLst/>
+                    </a:prstGeom>
+                  </pic:spPr>
+                </pic:pic>
+              </a:graphicData>
+            </a:graphic>
+          </wp:inline>
+        </w:drawing>
+      </w:r>
+    </w:p>
+    <w:p>
+      <w:pPr>
+        <w:pStyle w:val="Gambar"/>
+      </w:pPr>
+      <w:r>
+        <w:t>Activity Diagram Generate Features</w:t>
+      </w:r>
+    </w:p>
+    <w:p>
+      <w:pPr>
+        <w:ind w:firstLine="360"/>
+      </w:pPr>
+      <w:r>
+        <w:t xml:space="preserve">Generate features </w:t>
+      </w:r>
+      <w:proofErr w:type="spellStart"/>
+      <w:r>
+        <w:t>akan</w:t>
+      </w:r>
+      <w:proofErr w:type="spellEnd"/>
+      <w:r>
+        <w:t xml:space="preserve"> </w:t>
+      </w:r>
+      <w:proofErr w:type="spellStart"/>
+      <w:r>
+        <w:t>dilakukan</w:t>
+      </w:r>
+      <w:proofErr w:type="spellEnd"/>
+      <w:r>
+        <w:t xml:space="preserve"> </w:t>
+      </w:r>
+      <w:proofErr w:type="spellStart"/>
+      <w:r>
+        <w:t>melalui</w:t>
+      </w:r>
+      <w:proofErr w:type="spellEnd"/>
+      <w:r>
+        <w:t xml:space="preserve"> CLI. </w:t>
+      </w:r>
+      <w:proofErr w:type="spellStart"/>
+      <w:r>
+        <w:t>Sistem</w:t>
+      </w:r>
+      <w:proofErr w:type="spellEnd"/>
+      <w:r>
+        <w:t xml:space="preserve"> </w:t>
+      </w:r>
+      <w:proofErr w:type="spellStart"/>
+      <w:r>
+        <w:t>akan</w:t>
+      </w:r>
+      <w:proofErr w:type="spellEnd"/>
+      <w:r>
+        <w:t xml:space="preserve"> </w:t>
+      </w:r>
+      <w:proofErr w:type="spellStart"/>
+      <w:r>
+        <w:t>membaca</w:t>
+      </w:r>
+      <w:proofErr w:type="spellEnd"/>
+      <w:r>
+        <w:t xml:space="preserve"> dataset </w:t>
+      </w:r>
+      <w:proofErr w:type="spellStart"/>
+      <w:r>
+        <w:t>hadits</w:t>
+      </w:r>
+      <w:proofErr w:type="spellEnd"/>
+      <w:r>
+        <w:t xml:space="preserve"> </w:t>
+      </w:r>
+      <w:proofErr w:type="spellStart"/>
+      <w:r>
+        <w:t>ketika</w:t>
+      </w:r>
+      <w:proofErr w:type="spellEnd"/>
+      <w:r>
+        <w:t xml:space="preserve"> </w:t>
+      </w:r>
+      <w:proofErr w:type="spellStart"/>
+      <w:r>
+        <w:t>pengguna</w:t>
+      </w:r>
+      <w:proofErr w:type="spellEnd"/>
+      <w:r>
+        <w:t xml:space="preserve"> </w:t>
+      </w:r>
+      <w:proofErr w:type="spellStart"/>
+      <w:r>
+        <w:t>menjalankan</w:t>
+      </w:r>
+      <w:proofErr w:type="spellEnd"/>
+      <w:r>
+        <w:t xml:space="preserve"> </w:t>
+      </w:r>
+      <w:proofErr w:type="spellStart"/>
+      <w:r>
+        <w:t>perintah</w:t>
+      </w:r>
+      <w:proofErr w:type="spellEnd"/>
+      <w:r>
+        <w:t xml:space="preserve"> generate features, </w:t>
+      </w:r>
+      <w:proofErr w:type="spellStart"/>
+      <w:r>
+        <w:t>lalu</w:t>
+      </w:r>
+      <w:proofErr w:type="spellEnd"/>
+      <w:r>
+        <w:t xml:space="preserve"> </w:t>
+      </w:r>
+      <w:proofErr w:type="spellStart"/>
+      <w:r>
+        <w:t>bila</w:t>
+      </w:r>
+      <w:proofErr w:type="spellEnd"/>
+      <w:r>
+        <w:t xml:space="preserve"> </w:t>
+      </w:r>
+      <w:proofErr w:type="spellStart"/>
+      <w:r>
+        <w:t>tidak</w:t>
+      </w:r>
+      <w:proofErr w:type="spellEnd"/>
+      <w:r>
+        <w:t xml:space="preserve"> </w:t>
+      </w:r>
+      <w:proofErr w:type="spellStart"/>
+      <w:r>
+        <w:t>ada</w:t>
+      </w:r>
+      <w:proofErr w:type="spellEnd"/>
+      <w:r>
+        <w:t xml:space="preserve"> data yang </w:t>
+      </w:r>
+      <w:proofErr w:type="spellStart"/>
+      <w:r>
+        <w:t>ditemukan</w:t>
+      </w:r>
+      <w:proofErr w:type="spellEnd"/>
+      <w:r>
+        <w:t xml:space="preserve"> </w:t>
+      </w:r>
+      <w:proofErr w:type="spellStart"/>
+      <w:r>
+        <w:t>dari</w:t>
+      </w:r>
+      <w:proofErr w:type="spellEnd"/>
+      <w:r>
+        <w:t xml:space="preserve"> dataset, </w:t>
+      </w:r>
+      <w:proofErr w:type="spellStart"/>
+      <w:r>
+        <w:t>maka</w:t>
+      </w:r>
+      <w:proofErr w:type="spellEnd"/>
+      <w:r>
+        <w:t xml:space="preserve"> </w:t>
+      </w:r>
+      <w:proofErr w:type="spellStart"/>
+      <w:r>
+        <w:t>sistem</w:t>
+      </w:r>
+      <w:proofErr w:type="spellEnd"/>
+      <w:r>
+        <w:t xml:space="preserve"> </w:t>
+      </w:r>
+      <w:proofErr w:type="spellStart"/>
+      <w:r>
+        <w:t>akan</w:t>
+      </w:r>
+      <w:proofErr w:type="spellEnd"/>
+      <w:r>
+        <w:t xml:space="preserve"> </w:t>
+      </w:r>
+      <w:proofErr w:type="spellStart"/>
+      <w:r>
+        <w:t>memunculkan</w:t>
+      </w:r>
+      <w:proofErr w:type="spellEnd"/>
+      <w:r>
+        <w:t xml:space="preserve"> </w:t>
+      </w:r>
+      <w:proofErr w:type="spellStart"/>
+      <w:r>
+        <w:t>pesan</w:t>
+      </w:r>
+      <w:proofErr w:type="spellEnd"/>
+      <w:r>
+        <w:t xml:space="preserve"> error dan </w:t>
+      </w:r>
+      <w:proofErr w:type="spellStart"/>
+      <w:r>
+        <w:t>mengakhiri</w:t>
+      </w:r>
+      <w:proofErr w:type="spellEnd"/>
+      <w:r>
+        <w:t xml:space="preserve"> </w:t>
+      </w:r>
+      <w:proofErr w:type="spellStart"/>
+      <w:r>
+        <w:t>sistem</w:t>
+      </w:r>
+      <w:proofErr w:type="spellEnd"/>
+      <w:r>
+        <w:t xml:space="preserve">. </w:t>
+      </w:r>
+      <w:proofErr w:type="spellStart"/>
+      <w:r>
+        <w:t>Namun</w:t>
+      </w:r>
+      <w:proofErr w:type="spellEnd"/>
+      <w:r>
+        <w:t xml:space="preserve"> </w:t>
+      </w:r>
+      <w:proofErr w:type="spellStart"/>
+      <w:r>
+        <w:t>bila</w:t>
+      </w:r>
+      <w:proofErr w:type="spellEnd"/>
+      <w:r>
+        <w:t xml:space="preserve"> </w:t>
+      </w:r>
+      <w:proofErr w:type="spellStart"/>
+      <w:r>
+        <w:t>terdapat</w:t>
+      </w:r>
+      <w:proofErr w:type="spellEnd"/>
+      <w:r>
+        <w:t xml:space="preserve"> data di </w:t>
+      </w:r>
+      <w:proofErr w:type="spellStart"/>
+      <w:r>
+        <w:t>dalam</w:t>
+      </w:r>
+      <w:proofErr w:type="spellEnd"/>
+      <w:r>
+        <w:t xml:space="preserve"> dataset </w:t>
+      </w:r>
+      <w:proofErr w:type="spellStart"/>
+      <w:r>
+        <w:t>maka</w:t>
+      </w:r>
+      <w:proofErr w:type="spellEnd"/>
+      <w:r>
+        <w:t xml:space="preserve"> </w:t>
+      </w:r>
+      <w:proofErr w:type="spellStart"/>
+      <w:r>
+        <w:t>sistem</w:t>
+      </w:r>
+      <w:proofErr w:type="spellEnd"/>
+      <w:r>
+        <w:t xml:space="preserve"> </w:t>
+      </w:r>
+      <w:proofErr w:type="spellStart"/>
+      <w:r>
+        <w:t>akan</w:t>
+      </w:r>
+      <w:proofErr w:type="spellEnd"/>
+      <w:r>
+        <w:t xml:space="preserve"> </w:t>
+      </w:r>
+      <w:proofErr w:type="spellStart"/>
+      <w:r>
+        <w:t>melanjutkannya</w:t>
+      </w:r>
+      <w:proofErr w:type="spellEnd"/>
+      <w:r>
+        <w:t xml:space="preserve"> </w:t>
+      </w:r>
+      <w:proofErr w:type="spellStart"/>
+      <w:r>
+        <w:t>kepada</w:t>
+      </w:r>
+      <w:proofErr w:type="spellEnd"/>
+      <w:r>
+        <w:t xml:space="preserve"> proses preprocessing, </w:t>
+      </w:r>
+      <w:proofErr w:type="spellStart"/>
+      <w:r>
+        <w:t>lalu</w:t>
+      </w:r>
+      <w:proofErr w:type="spellEnd"/>
+      <w:r>
+        <w:t xml:space="preserve"> </w:t>
+      </w:r>
+      <w:proofErr w:type="spellStart"/>
+      <w:r>
+        <w:t>diteruskan</w:t>
+      </w:r>
+      <w:proofErr w:type="spellEnd"/>
+      <w:r>
+        <w:t xml:space="preserve"> </w:t>
+      </w:r>
+      <w:proofErr w:type="spellStart"/>
+      <w:r>
+        <w:t>dengan</w:t>
+      </w:r>
+      <w:proofErr w:type="spellEnd"/>
+      <w:r>
+        <w:t xml:space="preserve"> </w:t>
+      </w:r>
+      <w:proofErr w:type="spellStart"/>
+      <w:r>
+        <w:t>menghitung</w:t>
+      </w:r>
+      <w:proofErr w:type="spellEnd"/>
+      <w:r>
+        <w:t xml:space="preserve"> </w:t>
+      </w:r>
+      <w:proofErr w:type="spellStart"/>
+      <w:r>
+        <w:t>matriks</w:t>
+      </w:r>
+      <w:proofErr w:type="spellEnd"/>
+      <w:r>
+        <w:t xml:space="preserve"> TF-IDF, </w:t>
+      </w:r>
+      <w:proofErr w:type="spellStart"/>
+      <w:r>
+        <w:t>menghilangkan</w:t>
+      </w:r>
+      <w:proofErr w:type="spellEnd"/>
+      <w:r>
+        <w:t xml:space="preserve"> </w:t>
+      </w:r>
+      <w:proofErr w:type="spellStart"/>
+      <w:r>
+        <w:t>kolom</w:t>
+      </w:r>
+      <w:proofErr w:type="spellEnd"/>
+      <w:r>
+        <w:t xml:space="preserve"> yang </w:t>
+      </w:r>
+      <w:proofErr w:type="spellStart"/>
+      <w:r>
+        <w:t>bernilai</w:t>
+      </w:r>
+      <w:proofErr w:type="spellEnd"/>
+      <w:r>
+        <w:t xml:space="preserve"> </w:t>
+      </w:r>
+      <w:proofErr w:type="spellStart"/>
+      <w:r>
+        <w:t>kurang</w:t>
+      </w:r>
+      <w:proofErr w:type="spellEnd"/>
+      <w:r>
+        <w:t xml:space="preserve"> </w:t>
+      </w:r>
+      <w:proofErr w:type="spellStart"/>
+      <w:r>
+        <w:t>dari</w:t>
+      </w:r>
+      <w:proofErr w:type="spellEnd"/>
+      <w:r>
+        <w:t xml:space="preserve"> </w:t>
+      </w:r>
+      <w:proofErr w:type="spellStart"/>
+      <w:r>
+        <w:t>sama</w:t>
+      </w:r>
+      <w:proofErr w:type="spellEnd"/>
+      <w:r>
+        <w:t xml:space="preserve"> </w:t>
+      </w:r>
+      <w:proofErr w:type="spellStart"/>
+      <w:r>
+        <w:t>dengan</w:t>
+      </w:r>
+      <w:proofErr w:type="spellEnd"/>
+      <w:r>
+        <w:t xml:space="preserve"> 0, dan yang </w:t>
+      </w:r>
+      <w:proofErr w:type="spellStart"/>
+      <w:r>
+        <w:t>terakhir</w:t>
+      </w:r>
+      <w:proofErr w:type="spellEnd"/>
+      <w:r>
+        <w:t xml:space="preserve"> </w:t>
+      </w:r>
+      <w:proofErr w:type="spellStart"/>
+      <w:r>
+        <w:t>menyimpan</w:t>
+      </w:r>
+      <w:proofErr w:type="spellEnd"/>
+      <w:r>
+        <w:t xml:space="preserve"> </w:t>
+      </w:r>
+      <w:proofErr w:type="spellStart"/>
+      <w:r>
+        <w:t>matriks</w:t>
+      </w:r>
+      <w:proofErr w:type="spellEnd"/>
+      <w:r>
+        <w:t xml:space="preserve"> </w:t>
+      </w:r>
+      <w:proofErr w:type="spellStart"/>
+      <w:r>
+        <w:t>tersebut</w:t>
+      </w:r>
+      <w:proofErr w:type="spellEnd"/>
+      <w:r>
+        <w:t xml:space="preserve"> </w:t>
+      </w:r>
+      <w:proofErr w:type="spellStart"/>
+      <w:r>
+        <w:t>menjadi</w:t>
+      </w:r>
+      <w:proofErr w:type="spellEnd"/>
+      <w:r>
+        <w:t xml:space="preserve"> </w:t>
+      </w:r>
+      <w:proofErr w:type="spellStart"/>
+      <w:r>
+        <w:t>dua</w:t>
+      </w:r>
+      <w:proofErr w:type="spellEnd"/>
+      <w:r>
+        <w:t xml:space="preserve"> </w:t>
+      </w:r>
+      <w:proofErr w:type="spellStart"/>
+      <w:r>
+        <w:t>jenis</w:t>
+      </w:r>
+      <w:proofErr w:type="spellEnd"/>
+      <w:r>
+        <w:t xml:space="preserve"> data, </w:t>
+      </w:r>
+      <w:proofErr w:type="spellStart"/>
+      <w:r>
+        <w:t>yaitu</w:t>
+      </w:r>
+      <w:proofErr w:type="spellEnd"/>
+      <w:r>
+        <w:t xml:space="preserve"> data features dan data </w:t>
+      </w:r>
+      <w:proofErr w:type="spellStart"/>
+      <w:r>
+        <w:t>vektor</w:t>
+      </w:r>
+      <w:proofErr w:type="spellEnd"/>
+      <w:r>
+        <w:t>.</w:t>
+      </w:r>
+    </w:p>
+    <w:p>
+      <w:pPr>
+        <w:spacing w:before="0"/>
+        <w:rPr>
+          <w:b/>
+          <w:color w:val="000000"/>
+          <w:sz w:val="28"/>
+          <w:szCs w:val="28"/>
+        </w:rPr>
+      </w:pPr>
+      <w:r>
+        <w:br w:type="page"/>
+      </w:r>
+    </w:p>
+    <w:p>
+      <w:pPr>
+        <w:pStyle w:val="TASub3721"/>
+      </w:pPr>
+      <w:r>
+        <w:lastRenderedPageBreak/>
+        <w:t>New Hadith Classification</w:t>
+      </w:r>
+    </w:p>
+    <w:p>
+      <w:pPr>
+        <w:jc w:val="center"/>
+      </w:pPr>
+      <w:r>
+        <w:rPr>
+          <w:noProof/>
+        </w:rPr>
+        <w:drawing>
+          <wp:inline distT="0" distB="0" distL="0" distR="0" wp14:anchorId="12270C32" wp14:editId="0E0173A4">
+            <wp:extent cx="4115996" cy="2051387"/>
+            <wp:effectExtent l="0" t="0" r="0" b="0"/>
+            <wp:docPr id="17" name="Picture 17"/>
+            <wp:cNvGraphicFramePr>
+              <a:graphicFrameLocks xmlns:a="http://schemas.openxmlformats.org/drawingml/2006/main" noChangeAspect="1"/>
+            </wp:cNvGraphicFramePr>
+            <a:graphic xmlns:a="http://schemas.openxmlformats.org/drawingml/2006/main">
+              <a:graphicData uri="http://schemas.openxmlformats.org/drawingml/2006/picture">
+                <pic:pic xmlns:pic="http://schemas.openxmlformats.org/drawingml/2006/picture">
+                  <pic:nvPicPr>
+                    <pic:cNvPr id="1" name=""/>
+                    <pic:cNvPicPr/>
+                  </pic:nvPicPr>
+                  <pic:blipFill>
+                    <a:blip r:embed="rId33"/>
+                    <a:stretch>
+                      <a:fillRect/>
+                    </a:stretch>
+                  </pic:blipFill>
+                  <pic:spPr>
+                    <a:xfrm>
+                      <a:off x="0" y="0"/>
+                      <a:ext cx="4135560" cy="2061138"/>
+                    </a:xfrm>
+                    <a:prstGeom prst="rect">
+                      <a:avLst/>
+                    </a:prstGeom>
+                  </pic:spPr>
+                </pic:pic>
+              </a:graphicData>
+            </a:graphic>
+          </wp:inline>
+        </w:drawing>
+      </w:r>
+    </w:p>
+    <w:p>
+      <w:pPr>
+        <w:pStyle w:val="Gambar"/>
+      </w:pPr>
+      <w:r>
+        <w:t>Activity Diagram New Hadith Classification</w:t>
+      </w:r>
+    </w:p>
+    <w:p>
+      <w:pPr>
+        <w:ind w:firstLine="360"/>
+      </w:pPr>
+      <w:r>
+        <w:t xml:space="preserve">Proses </w:t>
+      </w:r>
+      <w:proofErr w:type="spellStart"/>
+      <w:r>
+        <w:t>klasifikasi</w:t>
+      </w:r>
+      <w:proofErr w:type="spellEnd"/>
+      <w:r>
+        <w:t xml:space="preserve"> </w:t>
+      </w:r>
+      <w:proofErr w:type="spellStart"/>
+      <w:r>
+        <w:t>terhadap</w:t>
+      </w:r>
+      <w:proofErr w:type="spellEnd"/>
+      <w:r>
+        <w:t xml:space="preserve"> </w:t>
+      </w:r>
+      <w:proofErr w:type="spellStart"/>
+      <w:r>
+        <w:t>hadits</w:t>
+      </w:r>
+      <w:proofErr w:type="spellEnd"/>
+      <w:r>
+        <w:t xml:space="preserve"> </w:t>
+      </w:r>
+      <w:proofErr w:type="spellStart"/>
+      <w:r>
+        <w:t>baru</w:t>
+      </w:r>
+      <w:proofErr w:type="spellEnd"/>
+      <w:r>
+        <w:t xml:space="preserve"> </w:t>
+      </w:r>
+      <w:proofErr w:type="spellStart"/>
+      <w:r>
+        <w:t>dimulai</w:t>
+      </w:r>
+      <w:proofErr w:type="spellEnd"/>
+      <w:r>
+        <w:t xml:space="preserve"> </w:t>
+      </w:r>
+      <w:proofErr w:type="spellStart"/>
+      <w:r>
+        <w:t>dengan</w:t>
+      </w:r>
+      <w:proofErr w:type="spellEnd"/>
+      <w:r>
+        <w:t xml:space="preserve"> </w:t>
+      </w:r>
+      <w:proofErr w:type="spellStart"/>
+      <w:r>
+        <w:t>pengguna</w:t>
+      </w:r>
+      <w:proofErr w:type="spellEnd"/>
+      <w:r>
+        <w:t xml:space="preserve"> </w:t>
+      </w:r>
+      <w:proofErr w:type="spellStart"/>
+      <w:r>
+        <w:t>melakukan</w:t>
+      </w:r>
+      <w:proofErr w:type="spellEnd"/>
+      <w:r>
+        <w:t xml:space="preserve"> input text </w:t>
+      </w:r>
+      <w:proofErr w:type="spellStart"/>
+      <w:r>
+        <w:t>hadits</w:t>
+      </w:r>
+      <w:proofErr w:type="spellEnd"/>
+      <w:r>
+        <w:t xml:space="preserve"> </w:t>
+      </w:r>
+      <w:proofErr w:type="spellStart"/>
+      <w:r>
+        <w:t>ke</w:t>
+      </w:r>
+      <w:proofErr w:type="spellEnd"/>
+      <w:r>
+        <w:t xml:space="preserve"> </w:t>
+      </w:r>
+      <w:proofErr w:type="spellStart"/>
+      <w:r>
+        <w:t>dalam</w:t>
+      </w:r>
+      <w:proofErr w:type="spellEnd"/>
+      <w:r>
+        <w:t xml:space="preserve"> </w:t>
+      </w:r>
+      <w:proofErr w:type="spellStart"/>
+      <w:r>
+        <w:t>sistem</w:t>
+      </w:r>
+      <w:proofErr w:type="spellEnd"/>
+      <w:r>
+        <w:t xml:space="preserve">. </w:t>
+      </w:r>
+      <w:proofErr w:type="spellStart"/>
+      <w:r>
+        <w:t>Lalu</w:t>
+      </w:r>
+      <w:proofErr w:type="spellEnd"/>
+      <w:r>
+        <w:t xml:space="preserve"> </w:t>
+      </w:r>
+      <w:proofErr w:type="spellStart"/>
+      <w:r>
+        <w:t>sistem</w:t>
+      </w:r>
+      <w:proofErr w:type="spellEnd"/>
+      <w:r>
+        <w:t xml:space="preserve"> </w:t>
+      </w:r>
+      <w:proofErr w:type="spellStart"/>
+      <w:r>
+        <w:t>akan</w:t>
+      </w:r>
+      <w:proofErr w:type="spellEnd"/>
+      <w:r>
+        <w:t xml:space="preserve"> </w:t>
+      </w:r>
+      <w:proofErr w:type="spellStart"/>
+      <w:r>
+        <w:t>memeriksa</w:t>
+      </w:r>
+      <w:proofErr w:type="spellEnd"/>
+      <w:r>
+        <w:t xml:space="preserve"> </w:t>
+      </w:r>
+      <w:proofErr w:type="spellStart"/>
+      <w:r>
+        <w:t>apakah</w:t>
+      </w:r>
+      <w:proofErr w:type="spellEnd"/>
+      <w:r>
+        <w:t xml:space="preserve"> </w:t>
+      </w:r>
+      <w:proofErr w:type="spellStart"/>
+      <w:r>
+        <w:t>teks</w:t>
+      </w:r>
+      <w:proofErr w:type="spellEnd"/>
+      <w:r>
+        <w:t xml:space="preserve"> yang </w:t>
+      </w:r>
+      <w:proofErr w:type="spellStart"/>
+      <w:r>
+        <w:t>dimasukkan</w:t>
+      </w:r>
+      <w:proofErr w:type="spellEnd"/>
+      <w:r>
+        <w:t xml:space="preserve"> </w:t>
+      </w:r>
+      <w:proofErr w:type="spellStart"/>
+      <w:r>
+        <w:t>pengguna</w:t>
+      </w:r>
+      <w:proofErr w:type="spellEnd"/>
+      <w:r>
+        <w:t xml:space="preserve"> valid, </w:t>
+      </w:r>
+      <w:proofErr w:type="spellStart"/>
+      <w:r>
+        <w:t>jika</w:t>
+      </w:r>
+      <w:proofErr w:type="spellEnd"/>
+      <w:r>
+        <w:t xml:space="preserve"> </w:t>
+      </w:r>
+      <w:proofErr w:type="spellStart"/>
+      <w:r>
+        <w:t>tidak</w:t>
+      </w:r>
+      <w:proofErr w:type="spellEnd"/>
+      <w:r>
+        <w:t xml:space="preserve"> </w:t>
+      </w:r>
+      <w:proofErr w:type="spellStart"/>
+      <w:r>
+        <w:t>maka</w:t>
+      </w:r>
+      <w:proofErr w:type="spellEnd"/>
+      <w:r>
+        <w:t xml:space="preserve"> </w:t>
+      </w:r>
+      <w:proofErr w:type="spellStart"/>
+      <w:r>
+        <w:t>sistem</w:t>
+      </w:r>
+      <w:proofErr w:type="spellEnd"/>
+      <w:r>
+        <w:t xml:space="preserve"> </w:t>
+      </w:r>
+      <w:proofErr w:type="spellStart"/>
+      <w:r>
+        <w:t>akan</w:t>
+      </w:r>
+      <w:proofErr w:type="spellEnd"/>
+      <w:r>
+        <w:t xml:space="preserve"> </w:t>
+      </w:r>
+      <w:proofErr w:type="spellStart"/>
+      <w:r>
+        <w:t>memunculkan</w:t>
+      </w:r>
+      <w:proofErr w:type="spellEnd"/>
+      <w:r>
+        <w:t xml:space="preserve"> </w:t>
+      </w:r>
+      <w:proofErr w:type="spellStart"/>
+      <w:r>
+        <w:t>pesan</w:t>
+      </w:r>
+      <w:proofErr w:type="spellEnd"/>
+      <w:r>
+        <w:t xml:space="preserve"> error, </w:t>
+      </w:r>
+      <w:proofErr w:type="spellStart"/>
+      <w:r>
+        <w:t>sedangkan</w:t>
+      </w:r>
+      <w:proofErr w:type="spellEnd"/>
+      <w:r>
+        <w:t xml:space="preserve"> </w:t>
+      </w:r>
+      <w:proofErr w:type="spellStart"/>
+      <w:r>
+        <w:t>jika</w:t>
+      </w:r>
+      <w:proofErr w:type="spellEnd"/>
+      <w:r>
+        <w:t xml:space="preserve"> valid, </w:t>
+      </w:r>
+      <w:proofErr w:type="spellStart"/>
+      <w:r>
+        <w:t>maka</w:t>
+      </w:r>
+      <w:proofErr w:type="spellEnd"/>
+      <w:r>
+        <w:t xml:space="preserve"> </w:t>
+      </w:r>
+      <w:proofErr w:type="spellStart"/>
+      <w:r>
+        <w:t>akan</w:t>
+      </w:r>
+      <w:proofErr w:type="spellEnd"/>
+      <w:r>
+        <w:t xml:space="preserve"> </w:t>
+      </w:r>
+      <w:proofErr w:type="spellStart"/>
+      <w:r>
+        <w:t>dilanjutkan</w:t>
+      </w:r>
+      <w:proofErr w:type="spellEnd"/>
+      <w:r>
+        <w:t xml:space="preserve"> </w:t>
+      </w:r>
+      <w:proofErr w:type="spellStart"/>
+      <w:r>
+        <w:t>ke</w:t>
+      </w:r>
+      <w:proofErr w:type="spellEnd"/>
+      <w:r>
+        <w:t xml:space="preserve"> proses generate features </w:t>
+      </w:r>
+      <w:proofErr w:type="spellStart"/>
+      <w:r>
+        <w:t>dari</w:t>
+      </w:r>
+      <w:proofErr w:type="spellEnd"/>
+      <w:r>
+        <w:t xml:space="preserve"> </w:t>
+      </w:r>
+      <w:proofErr w:type="spellStart"/>
+      <w:r>
+        <w:t>hadits</w:t>
+      </w:r>
+      <w:proofErr w:type="spellEnd"/>
+      <w:r>
+        <w:t xml:space="preserve"> yang </w:t>
+      </w:r>
+      <w:proofErr w:type="spellStart"/>
+      <w:r>
+        <w:t>dimasukkan</w:t>
+      </w:r>
+      <w:proofErr w:type="spellEnd"/>
+      <w:r>
+        <w:t xml:space="preserve"> </w:t>
+      </w:r>
+      <w:proofErr w:type="spellStart"/>
+      <w:r>
+        <w:t>tersebut</w:t>
+      </w:r>
+      <w:proofErr w:type="spellEnd"/>
+      <w:r>
+        <w:t xml:space="preserve">. Feature yang </w:t>
+      </w:r>
+      <w:proofErr w:type="spellStart"/>
+      <w:r>
+        <w:t>digenerate</w:t>
+      </w:r>
+      <w:proofErr w:type="spellEnd"/>
+      <w:r>
+        <w:t xml:space="preserve"> </w:t>
+      </w:r>
+      <w:proofErr w:type="spellStart"/>
+      <w:r>
+        <w:t>akan</w:t>
+      </w:r>
+      <w:proofErr w:type="spellEnd"/>
+      <w:r>
+        <w:t xml:space="preserve"> </w:t>
+      </w:r>
+      <w:proofErr w:type="spellStart"/>
+      <w:r>
+        <w:t>disesuaikan</w:t>
+      </w:r>
+      <w:proofErr w:type="spellEnd"/>
+      <w:r>
+        <w:t xml:space="preserve"> </w:t>
+      </w:r>
+      <w:proofErr w:type="spellStart"/>
+      <w:r>
+        <w:t>dengan</w:t>
+      </w:r>
+      <w:proofErr w:type="spellEnd"/>
+      <w:r>
+        <w:t xml:space="preserve"> data features yang </w:t>
+      </w:r>
+      <w:proofErr w:type="spellStart"/>
+      <w:r>
+        <w:t>telah</w:t>
+      </w:r>
+      <w:proofErr w:type="spellEnd"/>
+      <w:r>
+        <w:t xml:space="preserve"> </w:t>
+      </w:r>
+      <w:proofErr w:type="spellStart"/>
+      <w:r>
+        <w:t>didapat</w:t>
+      </w:r>
+      <w:proofErr w:type="spellEnd"/>
+      <w:r>
+        <w:t xml:space="preserve"> pada proses training. Proses generate feature </w:t>
+      </w:r>
+      <w:proofErr w:type="spellStart"/>
+      <w:r>
+        <w:t>ini</w:t>
+      </w:r>
+      <w:proofErr w:type="spellEnd"/>
+      <w:r>
+        <w:t xml:space="preserve"> </w:t>
+      </w:r>
+      <w:proofErr w:type="spellStart"/>
+      <w:r>
+        <w:t>akan</w:t>
+      </w:r>
+      <w:proofErr w:type="spellEnd"/>
+      <w:r>
+        <w:t xml:space="preserve"> </w:t>
+      </w:r>
+      <w:proofErr w:type="spellStart"/>
+      <w:r>
+        <w:t>menghasilkan</w:t>
+      </w:r>
+      <w:proofErr w:type="spellEnd"/>
+      <w:r>
+        <w:t xml:space="preserve"> </w:t>
+      </w:r>
+      <w:proofErr w:type="spellStart"/>
+      <w:r>
+        <w:t>vektor</w:t>
+      </w:r>
+      <w:proofErr w:type="spellEnd"/>
+      <w:r>
+        <w:t xml:space="preserve"> </w:t>
+      </w:r>
+      <w:proofErr w:type="spellStart"/>
+      <w:r>
+        <w:t>baru</w:t>
+      </w:r>
+      <w:proofErr w:type="spellEnd"/>
+      <w:r>
+        <w:t xml:space="preserve"> </w:t>
+      </w:r>
+      <w:proofErr w:type="spellStart"/>
+      <w:r>
+        <w:t>dari</w:t>
+      </w:r>
+      <w:proofErr w:type="spellEnd"/>
+      <w:r>
+        <w:t xml:space="preserve"> </w:t>
+      </w:r>
+      <w:proofErr w:type="spellStart"/>
+      <w:r>
+        <w:t>hadits</w:t>
+      </w:r>
+      <w:proofErr w:type="spellEnd"/>
+      <w:r>
+        <w:t xml:space="preserve"> yang </w:t>
+      </w:r>
+      <w:proofErr w:type="spellStart"/>
+      <w:r>
+        <w:t>dimasukkan</w:t>
+      </w:r>
+      <w:proofErr w:type="spellEnd"/>
+      <w:r>
+        <w:t xml:space="preserve">. Vector </w:t>
+      </w:r>
+      <w:proofErr w:type="spellStart"/>
+      <w:r>
+        <w:t>tersebut</w:t>
+      </w:r>
+      <w:proofErr w:type="spellEnd"/>
+      <w:r>
+        <w:t xml:space="preserve"> </w:t>
+      </w:r>
+      <w:proofErr w:type="spellStart"/>
+      <w:r>
+        <w:t>akan</w:t>
+      </w:r>
+      <w:proofErr w:type="spellEnd"/>
+      <w:r>
+        <w:t xml:space="preserve"> </w:t>
+      </w:r>
+      <w:proofErr w:type="spellStart"/>
+      <w:r>
+        <w:t>dibandingkan</w:t>
+      </w:r>
+      <w:proofErr w:type="spellEnd"/>
+      <w:r>
+        <w:t xml:space="preserve"> </w:t>
+      </w:r>
+      <w:proofErr w:type="spellStart"/>
+      <w:r>
+        <w:t>dengan</w:t>
+      </w:r>
+      <w:proofErr w:type="spellEnd"/>
+      <w:r>
+        <w:t xml:space="preserve"> </w:t>
+      </w:r>
+      <w:proofErr w:type="spellStart"/>
+      <w:r>
+        <w:t>vektor</w:t>
+      </w:r>
+      <w:proofErr w:type="spellEnd"/>
+      <w:r>
+        <w:t xml:space="preserve"> pada SVM Training Model pada proses </w:t>
+      </w:r>
+      <w:proofErr w:type="spellStart"/>
+      <w:r>
+        <w:t>klasifikasi</w:t>
+      </w:r>
+      <w:proofErr w:type="spellEnd"/>
+      <w:r>
+        <w:t xml:space="preserve"> </w:t>
+      </w:r>
+      <w:proofErr w:type="spellStart"/>
+      <w:r>
+        <w:t>untuk</w:t>
+      </w:r>
+      <w:proofErr w:type="spellEnd"/>
+      <w:r>
+        <w:t xml:space="preserve"> </w:t>
+      </w:r>
+      <w:proofErr w:type="spellStart"/>
+      <w:r>
+        <w:t>menentukan</w:t>
+      </w:r>
+      <w:proofErr w:type="spellEnd"/>
+      <w:r>
+        <w:t xml:space="preserve"> label yang paling </w:t>
+      </w:r>
+      <w:proofErr w:type="spellStart"/>
+      <w:r>
+        <w:t>mendekati</w:t>
+      </w:r>
+      <w:proofErr w:type="spellEnd"/>
+      <w:r>
+        <w:t xml:space="preserve"> </w:t>
+      </w:r>
+      <w:proofErr w:type="spellStart"/>
+      <w:r>
+        <w:t>dengan</w:t>
+      </w:r>
+      <w:proofErr w:type="spellEnd"/>
+      <w:r>
+        <w:t xml:space="preserve"> </w:t>
+      </w:r>
+      <w:proofErr w:type="spellStart"/>
+      <w:r>
+        <w:t>teks</w:t>
+      </w:r>
+      <w:proofErr w:type="spellEnd"/>
+      <w:r>
+        <w:t xml:space="preserve"> </w:t>
+      </w:r>
+      <w:proofErr w:type="spellStart"/>
+      <w:r>
+        <w:t>hadits</w:t>
+      </w:r>
+      <w:proofErr w:type="spellEnd"/>
+      <w:r>
+        <w:t xml:space="preserve"> yang </w:t>
+      </w:r>
+      <w:proofErr w:type="spellStart"/>
+      <w:r>
+        <w:t>dimasukkan</w:t>
+      </w:r>
+      <w:proofErr w:type="spellEnd"/>
+      <w:r>
+        <w:t>.</w:t>
+      </w:r>
+    </w:p>
+    <w:p>
+      <w:pPr>
+        <w:pStyle w:val="TASub371"/>
+      </w:pPr>
+      <w:r>
+        <w:t>User Interface</w:t>
+      </w:r>
+    </w:p>
+    <w:p>
       <w:bookmarkStart w:id="32" w:name="_GoBack"/>
       <w:bookmarkEnd w:id="32"/>
-    </w:p>
-    <w:p>
-      <w:pPr>
-        <w:pStyle w:val="TASub3721"/>
-      </w:pPr>
-      <w:r>
-        <w:lastRenderedPageBreak/>
-        <w:t>Generate Features</w:t>
-      </w:r>
-    </w:p>
-    <w:p>
-      <w:pPr>
-        <w:pStyle w:val="TASub3721"/>
-      </w:pPr>
-      <w:r>
-        <w:t>Training Classification</w:t>
-      </w:r>
-    </w:p>
-    <w:p>
-      <w:pPr>
-        <w:pStyle w:val="TASub3721"/>
-      </w:pPr>
-      <w:r>
-        <w:t>New Hadith Classification</w:t>
-      </w:r>
     </w:p>
     <w:p>
       <w:pPr>
@@ -44747,8 +45766,6 @@
       <w:pPr>
         <w:pStyle w:val="TA1"/>
       </w:pPr>
-      <w:bookmarkStart w:id="33" w:name="_23ckvvd" w:colFirst="0" w:colLast="0"/>
-      <w:bookmarkEnd w:id="33"/>
       <w:r>
         <w:lastRenderedPageBreak/>
         <w:t>BAB IV</w:t>
@@ -44764,8 +45781,8 @@
       </w:r>
     </w:p>
     <w:p>
-      <w:bookmarkStart w:id="34" w:name="_ihv636" w:colFirst="0" w:colLast="0"/>
-      <w:bookmarkEnd w:id="34"/>
+      <w:bookmarkStart w:id="33" w:name="_ihv636" w:colFirst="0" w:colLast="0"/>
+      <w:bookmarkEnd w:id="33"/>
     </w:p>
     <w:p>
       <w:pPr>
@@ -44801,8 +45818,8 @@
       <w:pPr>
         <w:pStyle w:val="TA1"/>
       </w:pPr>
-      <w:bookmarkStart w:id="35" w:name="_3l18frh" w:colFirst="0" w:colLast="0"/>
-      <w:bookmarkEnd w:id="35"/>
+      <w:bookmarkStart w:id="34" w:name="_3l18frh" w:colFirst="0" w:colLast="0"/>
+      <w:bookmarkEnd w:id="34"/>
       <w:r>
         <w:lastRenderedPageBreak/>
         <w:t>BAB V</w:t>
@@ -44818,8 +45835,8 @@
       </w:r>
     </w:p>
     <w:p>
-      <w:bookmarkStart w:id="36" w:name="_206ipza" w:colFirst="0" w:colLast="0"/>
-      <w:bookmarkEnd w:id="36"/>
+      <w:bookmarkStart w:id="35" w:name="_206ipza" w:colFirst="0" w:colLast="0"/>
+      <w:bookmarkEnd w:id="35"/>
     </w:p>
     <w:p>
       <w:pPr>
@@ -44849,8 +45866,8 @@
       <w:pPr>
         <w:pStyle w:val="TA1"/>
       </w:pPr>
-      <w:bookmarkStart w:id="37" w:name="_3hv69ve" w:colFirst="0" w:colLast="0"/>
-      <w:bookmarkEnd w:id="37"/>
+      <w:bookmarkStart w:id="36" w:name="_3hv69ve" w:colFirst="0" w:colLast="0"/>
+      <w:bookmarkEnd w:id="36"/>
       <w:r>
         <w:lastRenderedPageBreak/>
         <w:t>BAB VI</w:t>
@@ -44861,8 +45878,8 @@
       </w:r>
     </w:p>
     <w:p>
-      <w:bookmarkStart w:id="38" w:name="_1x0gk37" w:colFirst="0" w:colLast="0"/>
-      <w:bookmarkEnd w:id="38"/>
+      <w:bookmarkStart w:id="37" w:name="_1x0gk37" w:colFirst="0" w:colLast="0"/>
+      <w:bookmarkEnd w:id="37"/>
     </w:p>
     <w:p>
       <w:pPr>
@@ -44899,8 +45916,8 @@
         <w:pStyle w:val="TA1"/>
         <w:outlineLvl w:val="0"/>
       </w:pPr>
-      <w:bookmarkStart w:id="39" w:name="_2w5ecyt" w:colFirst="0" w:colLast="0"/>
-      <w:bookmarkEnd w:id="39"/>
+      <w:bookmarkStart w:id="38" w:name="_2w5ecyt" w:colFirst="0" w:colLast="0"/>
+      <w:bookmarkEnd w:id="38"/>
       <w:r>
         <w:lastRenderedPageBreak/>
         <w:t>DAFTAR PUSTAKA</w:t>
@@ -45787,6 +46804,7 @@
         <w:docPartUnique/>
       </w:docPartObj>
     </w:sdtPr>
+    <w:sdtEndPr/>
     <w:sdtContent>
       <w:p>
         <w:pPr>
@@ -51262,7 +52280,7 @@
 </file>
 
 <file path=customXml/itemProps1.xml><?xml version="1.0" encoding="utf-8"?>
-<ds:datastoreItem xmlns:ds="http://schemas.openxmlformats.org/officeDocument/2006/customXml" ds:itemID="{9D567B00-ED2E-49F4-A71E-524D4AB4EEB5}">
+<ds:datastoreItem xmlns:ds="http://schemas.openxmlformats.org/officeDocument/2006/customXml" ds:itemID="{66B95AC9-6818-49A4-A5A2-0C409350A71A}">
   <ds:schemaRefs>
     <ds:schemaRef ds:uri="http://schemas.openxmlformats.org/officeDocument/2006/bibliography"/>
   </ds:schemaRefs>

</xml_diff>